<commit_message>
updates to cookbook. still WIP
</commit_message>
<xml_diff>
--- a/documentation/Healthcare Starter Kit Cookbook.docx
+++ b/documentation/Healthcare Starter Kit Cookbook.docx
@@ -154,15 +154,7 @@
         </w:numPr>
       </w:pPr>
       <w:r>
-        <w:t xml:space="preserve">Transform </w:t>
-      </w:r>
-      <w:proofErr w:type="spellStart"/>
-      <w:r>
-        <w:t>librarry</w:t>
-      </w:r>
-      <w:proofErr w:type="spellEnd"/>
-      <w:r>
-        <w:t xml:space="preserve"> to convert persistent model (ES-FHIR) to true FHIR using minimal config data</w:t>
+        <w:t>Transform library to convert persistent model (ES-FHIR) to true FHIR using minimal config data</w:t>
       </w:r>
     </w:p>
     <w:p>
@@ -859,104 +851,351 @@
     </w:p>
     <w:p/>
     <w:p>
-      <w:pPr>
-        <w:pStyle w:val="Heading2"/>
-      </w:pPr>
-      <w:r>
-        <w:t>Altering mastering rules</w:t>
-      </w:r>
-    </w:p>
+      <w:r>
+        <w:t>A number of related processes and configurations should be checked and extended to include the new data (where relevant)</w:t>
+      </w:r>
+    </w:p>
+    <w:p/>
     <w:p>
       <w:pPr>
         <w:pStyle w:val="Heading3"/>
       </w:pPr>
       <w:r>
-        <w:t>Matching rules</w:t>
-      </w:r>
-    </w:p>
-    <w:p>
-      <w:r>
-        <w:t xml:space="preserve">Mastering rules are often driven by use cases. For </w:t>
-      </w:r>
-      <w:proofErr w:type="gramStart"/>
-      <w:r>
-        <w:t>instance</w:t>
-      </w:r>
-      <w:proofErr w:type="gramEnd"/>
-      <w:r>
-        <w:t xml:space="preserve"> a “Twins” use case can be captured in a spreadsheet or a text document of business policy where two Person records with the same last name, DOB, and address, both lacking a SSN, will </w:t>
-      </w:r>
-      <w:r>
-        <w:rPr>
-          <w:b/>
-          <w:bCs/>
-        </w:rPr>
-        <w:t>not match</w:t>
-      </w:r>
-      <w:r>
-        <w:t xml:space="preserve"> because they may be biological twins. A “moved locally” use case may capture that two Person records with the </w:t>
+        <w:t>Adding data elements covered by the FHIR specification</w:t>
+      </w:r>
+    </w:p>
+    <w:p>
+      <w:r>
+        <w:t xml:space="preserve">If </w:t>
+      </w:r>
+      <w:r>
+        <w:t>the</w:t>
+      </w:r>
+      <w:r>
+        <w:t xml:space="preserve"> </w:t>
+      </w:r>
+      <w:r>
+        <w:t>new</w:t>
+      </w:r>
+      <w:r>
+        <w:t xml:space="preserve"> data</w:t>
+      </w:r>
+      <w:r>
+        <w:t xml:space="preserve"> types or elements are</w:t>
+      </w:r>
+      <w:r>
+        <w:t xml:space="preserve"> covered in the FHIR spec, </w:t>
+      </w:r>
+      <w:r>
+        <w:t xml:space="preserve">we recommend using the existing pattern of keeping all the structure and field names the same as in the FHIR </w:t>
       </w:r>
       <w:r>
         <w:lastRenderedPageBreak/>
-        <w:t xml:space="preserve">same last name, first names similar, different addresses, different (wired) phone numbers, same DOB, same city and state, </w:t>
-      </w:r>
-      <w:r>
-        <w:rPr>
-          <w:b/>
-          <w:bCs/>
-        </w:rPr>
-        <w:t>are a match</w:t>
-      </w:r>
-      <w:r>
-        <w:t>.</w:t>
-      </w:r>
-    </w:p>
-    <w:p/>
-    <w:p>
-      <w:r>
-        <w:t xml:space="preserve">To update rules, consider the desired change in these pair-wise matches and non-matches, and adjust rules to ensure the proper sets of matching and non-matching fields do what is expected. The Matching Step GUI will help with this. However, if you are using post-step processing, or if the match rules GUI gets too crowded due to a </w:t>
-      </w:r>
-      <w:proofErr w:type="gramStart"/>
-      <w:r>
-        <w:t>high numbers of rules</w:t>
-      </w:r>
-      <w:proofErr w:type="gramEnd"/>
-      <w:r>
-        <w:t xml:space="preserve">, consider using a spreadsheet with one row per use case, and spreadsheet formulas to add points for various match situations, and comparing the overall score to the score threshold. </w:t>
-      </w:r>
-    </w:p>
-    <w:p/>
-    <w:p>
-      <w:r>
-        <w:t>MarkLogic Consulting has sample spreadsheets and can help with this process.</w:t>
-      </w:r>
-    </w:p>
-    <w:p/>
-    <w:p>
-      <w:r>
-        <w:t xml:space="preserve">See: </w:t>
+        <w:t>specification. Note that (as with all specifications) you do not necessarily need to model an entire FHIR resource in order to hold a few data properties you need. The point is to model your data to meet your own business need, but do it in a way that tracks to the FHIR specification. This allows you to see and benefit from modeling subtleties HL7 has already thought through, benefit from the extensive documentation that exists for FHIR, and easily transform your data to FHIR if and when you need to.</w:t>
+      </w:r>
+    </w:p>
+    <w:p/>
+    <w:p>
+      <w:r>
+        <w:t xml:space="preserve">One can also automate the generation of the model by starting with JSON Schema descriptors for FHIR resources. The Entity Services files written by the Hub Central GUI and exported to /entities in the project file structure (by the </w:t>
+      </w:r>
+      <w:proofErr w:type="spellStart"/>
+      <w:r>
+        <w:t>gradle</w:t>
+      </w:r>
+      <w:proofErr w:type="spellEnd"/>
+      <w:r>
+        <w:t xml:space="preserve"> </w:t>
+      </w:r>
+      <w:proofErr w:type="spellStart"/>
+      <w:r>
+        <w:rPr>
+          <w:rFonts w:ascii="Consolas" w:hAnsi="Consolas" w:cs="Consolas"/>
+          <w:sz w:val="20"/>
+          <w:szCs w:val="20"/>
+        </w:rPr>
+        <w:t>hubPullChanges</w:t>
+      </w:r>
+      <w:proofErr w:type="spellEnd"/>
+      <w:r>
+        <w:t xml:space="preserve"> task) are very similar to JSON schema, so it is useful to find and start with FHIR JSON schemas and modify them by hand. </w:t>
+      </w:r>
+    </w:p>
+    <w:p/>
+    <w:p>
+      <w:r>
+        <w:t xml:space="preserve">Once in Entity Services format, we recommend you flatten most or all </w:t>
+      </w:r>
+      <w:proofErr w:type="spellStart"/>
+      <w:r>
+        <w:t>CodableConcepts</w:t>
+      </w:r>
+      <w:proofErr w:type="spellEnd"/>
+      <w:r>
+        <w:t xml:space="preserve"> or Identifiers to simplify the model.</w:t>
+      </w:r>
+    </w:p>
+    <w:p/>
+    <w:p>
+      <w:r>
+        <w:t>If you have FHIR transforms defined using the template mechanism, you may want to add metadata to new or existing “templates” that will “un-flatten” your persistent model to convert it to true FHIR. See “</w:t>
+      </w:r>
+      <w:r>
+        <w:rPr>
+          <w:i/>
+          <w:iCs/>
+        </w:rPr>
+        <w:t>Adding FHIR data services to this project</w:t>
+      </w:r>
+      <w:r>
+        <w:t>” in this document for more details.</w:t>
+      </w:r>
+    </w:p>
+    <w:p/>
+    <w:p>
+      <w:pPr>
+        <w:pStyle w:val="Heading3"/>
+      </w:pPr>
+      <w:r>
+        <w:t>Extending security for new data</w:t>
+      </w:r>
+    </w:p>
+    <w:p>
+      <w:r>
+        <w:t xml:space="preserve">HSK ships with a few security Roles. The primary role is PHI vs non-PHI data, and more complex, data-dependent roles for psychological treatment data and employee data (where an employee of an organization has data in the system that is specially protected). (Note, we include PII under the PHI category in HSK for simplicity.) The HSK samples consider entire documents to be secured or not for each role. For instance, a Claim record with psychological data will require the “psych-reader” role to access the record at all. The permissions are set in post-step interceptors on the Mapping Steps See: </w:t>
+      </w:r>
+      <w:proofErr w:type="spellStart"/>
+      <w:r>
+        <w:rPr>
+          <w:rFonts w:ascii="Consolas" w:hAnsi="Consolas" w:cs="Consolas"/>
+          <w:sz w:val="20"/>
+          <w:szCs w:val="20"/>
+        </w:rPr>
+        <w:t>src</w:t>
+      </w:r>
+      <w:proofErr w:type="spellEnd"/>
+      <w:r>
+        <w:rPr>
+          <w:rFonts w:ascii="Consolas" w:hAnsi="Consolas" w:cs="Consolas"/>
+          <w:sz w:val="20"/>
+          <w:szCs w:val="20"/>
+        </w:rPr>
+        <w:t>/main/ml-modules/root/lib/interceptors/claim-</w:t>
+      </w:r>
+      <w:proofErr w:type="spellStart"/>
+      <w:r>
+        <w:rPr>
+          <w:rFonts w:ascii="Consolas" w:hAnsi="Consolas" w:cs="Consolas"/>
+          <w:sz w:val="20"/>
+          <w:szCs w:val="20"/>
+        </w:rPr>
+        <w:t>mapping.sjs</w:t>
+      </w:r>
+      <w:proofErr w:type="spellEnd"/>
+      <w:r>
+        <w:t xml:space="preserve"> as an example.</w:t>
+      </w:r>
+    </w:p>
+    <w:p/>
+    <w:p>
+      <w:r>
+        <w:t>If your new fields are PHI data or otherwise sensitive (per your business rules), they may require new records to be secured as PHI or with another role. Modify or add Mapping post-step interceptors to affix the new permissions (where a permission is a role together with read or write permission).</w:t>
+      </w:r>
+    </w:p>
+    <w:p/>
+    <w:p>
+      <w:r>
+        <w:t xml:space="preserve">In some cases, you may find that the new fields are sensitive, but it is too coarse-grained to secure the entire containing document. In that case, add only the path to the specific field to the security configuration, as documented here: </w:t>
       </w:r>
       <w:hyperlink r:id="rId6" w:history="1">
         <w:r>
           <w:rPr>
             <w:rStyle w:val="Hyperlink"/>
           </w:rPr>
-          <w:t>https://docs.marklogic.com/datahub/5.6/flows/about-mastering.html</w:t>
+          <w:t>https://docs.marklogic.com/guide/security/element</w:t>
         </w:r>
       </w:hyperlink>
       <w:r>
-        <w:t xml:space="preserve"> for details on configuring Matching steps.</w:t>
-      </w:r>
-    </w:p>
-    <w:p/>
-    <w:p>
-      <w:r>
-        <w:t>Merging rules</w:t>
-      </w:r>
-    </w:p>
-    <w:p>
-      <w:r>
-        <w:t xml:space="preserve">As documented at </w:t>
+        <w:t xml:space="preserve">. To deploy new protected paths (particular secured </w:t>
+      </w:r>
+      <w:proofErr w:type="spellStart"/>
+      <w:r>
+        <w:t>properites</w:t>
+      </w:r>
+      <w:proofErr w:type="spellEnd"/>
+      <w:r>
+        <w:t xml:space="preserve"> or “elements”) add the configurations here </w:t>
+      </w:r>
+      <w:proofErr w:type="spellStart"/>
+      <w:r>
+        <w:rPr>
+          <w:rFonts w:ascii="Consolas" w:hAnsi="Consolas" w:cs="Consolas"/>
+          <w:sz w:val="20"/>
+          <w:szCs w:val="20"/>
+        </w:rPr>
+        <w:t>src</w:t>
+      </w:r>
+      <w:proofErr w:type="spellEnd"/>
+      <w:r>
+        <w:rPr>
+          <w:rFonts w:ascii="Consolas" w:hAnsi="Consolas" w:cs="Consolas"/>
+          <w:sz w:val="20"/>
+          <w:szCs w:val="20"/>
+        </w:rPr>
+        <w:t>/main/ml-config/security/protected-paths</w:t>
+      </w:r>
+      <w:r>
+        <w:t>.</w:t>
+      </w:r>
+    </w:p>
+    <w:p/>
+    <w:p>
+      <w:pPr>
+        <w:pStyle w:val="Heading3"/>
+      </w:pPr>
+      <w:r>
+        <w:lastRenderedPageBreak/>
+        <w:t>Extending de-identification via new redaction rules</w:t>
+      </w:r>
+    </w:p>
+    <w:p>
+      <w:r>
+        <w:t xml:space="preserve">If added Entity properties are not appropriate for de-identified exports or API access (per your business rules) you can add new redaction rules to </w:t>
+      </w:r>
+      <w:proofErr w:type="spellStart"/>
+      <w:r>
+        <w:rPr>
+          <w:rFonts w:ascii="Consolas" w:hAnsi="Consolas" w:cs="Consolas"/>
+          <w:sz w:val="20"/>
+          <w:szCs w:val="20"/>
+        </w:rPr>
+        <w:t>src</w:t>
+      </w:r>
+      <w:proofErr w:type="spellEnd"/>
+      <w:r>
+        <w:rPr>
+          <w:rFonts w:ascii="Consolas" w:hAnsi="Consolas" w:cs="Consolas"/>
+          <w:sz w:val="20"/>
+          <w:szCs w:val="20"/>
+        </w:rPr>
+        <w:t>/main/ml-schemas/</w:t>
+      </w:r>
+      <w:proofErr w:type="spellStart"/>
+      <w:r>
+        <w:rPr>
+          <w:rFonts w:ascii="Consolas" w:hAnsi="Consolas" w:cs="Consolas"/>
+          <w:sz w:val="20"/>
+          <w:szCs w:val="20"/>
+        </w:rPr>
+        <w:t>redactionRules</w:t>
+      </w:r>
+      <w:proofErr w:type="spellEnd"/>
+      <w:r>
+        <w:t>. Note that you should update the collections and permissions so the right user can run redaction, and a set of rules applied together are in the same collection(s). More information redaction is listed elsewhere in this document.</w:t>
+      </w:r>
+    </w:p>
+    <w:p/>
+    <w:p>
+      <w:pPr>
+        <w:pStyle w:val="Heading3"/>
+      </w:pPr>
+      <w:r>
+        <w:t>Modifying or adding Mastering rules</w:t>
+      </w:r>
+    </w:p>
+    <w:p>
+      <w:r>
+        <w:t xml:space="preserve">If you have added data to the Patient Entity (or sub-entities or structured types within </w:t>
+      </w:r>
+      <w:proofErr w:type="gramStart"/>
+      <w:r>
+        <w:t>Patient</w:t>
+      </w:r>
+      <w:proofErr w:type="gramEnd"/>
+      <w:r>
+        <w:t>) you may want to modify the Match and Merge Steps to use the new data, as outlined below. New data elements may contribute to matches (or may not) and should likely be configured with a merge rule to indicate how to keep one or many values when merging.</w:t>
+      </w:r>
+    </w:p>
+    <w:p/>
+    <w:p>
+      <w:pPr>
+        <w:pStyle w:val="Heading2"/>
+      </w:pPr>
+      <w:r>
+        <w:t>Altering mastering rules</w:t>
+      </w:r>
+    </w:p>
+    <w:p>
+      <w:pPr>
+        <w:pStyle w:val="Heading3"/>
+      </w:pPr>
+      <w:r>
+        <w:t>Matching rules</w:t>
+      </w:r>
+    </w:p>
+    <w:p>
+      <w:r>
+        <w:t xml:space="preserve">Mastering rules are often driven by use cases. For </w:t>
+      </w:r>
+      <w:r>
+        <w:t>instance,</w:t>
+      </w:r>
+      <w:r>
+        <w:t xml:space="preserve"> a “Twins” use case can be captured in a spreadsheet or a text document of business policy where two Person records with the same last name, DOB, and address, both lacking </w:t>
+      </w:r>
+      <w:proofErr w:type="gramStart"/>
+      <w:r>
+        <w:t>a</w:t>
+      </w:r>
+      <w:proofErr w:type="gramEnd"/>
+      <w:r>
+        <w:t xml:space="preserve"> SSN, will </w:t>
+      </w:r>
+      <w:r>
+        <w:rPr>
+          <w:b/>
+          <w:bCs/>
+        </w:rPr>
+        <w:t>not match</w:t>
+      </w:r>
+      <w:r>
+        <w:t xml:space="preserve"> because they may be biological twins. A “moved locally” use case may capture that two Person records with the same last name, first names similar, different addresses, different (wired) phone numbers, same DOB, same city and state, </w:t>
+      </w:r>
+      <w:r>
+        <w:rPr>
+          <w:b/>
+          <w:bCs/>
+        </w:rPr>
+        <w:t>are a match</w:t>
+      </w:r>
+      <w:r>
+        <w:t>.</w:t>
+      </w:r>
+    </w:p>
+    <w:p/>
+    <w:p>
+      <w:r>
+        <w:t xml:space="preserve">To update rules, consider the desired change in these pair-wise matches and non-matches, and adjust rules to ensure the proper sets of matching and non-matching fields do what is expected. The Matching Step GUI will help with this. However, if you are using post-step processing, or if the match rules GUI gets too crowded due to a </w:t>
+      </w:r>
+      <w:proofErr w:type="gramStart"/>
+      <w:r>
+        <w:t>high numbers of rules</w:t>
+      </w:r>
+      <w:proofErr w:type="gramEnd"/>
+      <w:r>
+        <w:t xml:space="preserve">, consider using a spreadsheet with one row per use case, and spreadsheet formulas to add points for various match situations, and comparing the overall score to the score threshold. </w:t>
+      </w:r>
+    </w:p>
+    <w:p/>
+    <w:p>
+      <w:r>
+        <w:t>MarkLogic Consulting has sample spreadsheets and can help with this process.</w:t>
+      </w:r>
+    </w:p>
+    <w:p/>
+    <w:p>
+      <w:r>
+        <w:t xml:space="preserve">See: </w:t>
       </w:r>
       <w:hyperlink r:id="rId7" w:history="1">
         <w:r>
@@ -967,6 +1206,28 @@
         </w:r>
       </w:hyperlink>
       <w:r>
+        <w:t xml:space="preserve"> for details on configuring Matching steps.</w:t>
+      </w:r>
+    </w:p>
+    <w:p/>
+    <w:p>
+      <w:r>
+        <w:t>Merging rules</w:t>
+      </w:r>
+    </w:p>
+    <w:p>
+      <w:r>
+        <w:t xml:space="preserve">As documented at </w:t>
+      </w:r>
+      <w:hyperlink r:id="rId8" w:history="1">
+        <w:r>
+          <w:rPr>
+            <w:rStyle w:val="Hyperlink"/>
+          </w:rPr>
+          <w:t>https://docs.marklogic.com/datahub/5.6/flows/about-mastering.html</w:t>
+        </w:r>
+      </w:hyperlink>
+      <w:r>
         <w:t xml:space="preserve"> per-field merge rules can be configured to combine documents that are identified as a match.</w:t>
       </w:r>
     </w:p>
@@ -1033,6 +1294,7 @@
       </w:r>
       <w:proofErr w:type="spellStart"/>
       <w:r>
+        <w:lastRenderedPageBreak/>
         <w:t>givenName</w:t>
       </w:r>
       <w:proofErr w:type="spellEnd"/>
@@ -1200,253 +1462,253 @@
         </w:numPr>
       </w:pPr>
       <w:r>
+        <w:t xml:space="preserve">Example: all addressesLine1 values can be computed using a list of known, valid addresses. These address mappings would be stored in JSON documents including a field of the form “123 Main St:99 Elm Ave” which is range indexed. This indicates that the real records with “123 Main </w:t>
+      </w:r>
+      <w:proofErr w:type="spellStart"/>
+      <w:r>
+        <w:t>st</w:t>
+      </w:r>
+      <w:proofErr w:type="spellEnd"/>
+      <w:r>
+        <w:t>” as AddressLine1 should consistently get “99 Elm Ave” as the new (redacted) AddressLine1.</w:t>
+      </w:r>
+    </w:p>
+    <w:p>
+      <w:pPr>
+        <w:pStyle w:val="ListParagraph"/>
+        <w:numPr>
+          <w:ilvl w:val="0"/>
+          <w:numId w:val="1"/>
+        </w:numPr>
+      </w:pPr>
+      <w:proofErr w:type="spellStart"/>
+      <w:proofErr w:type="gramStart"/>
+      <w:r>
+        <w:t>redactDate</w:t>
+      </w:r>
+      <w:proofErr w:type="spellEnd"/>
+      <w:r>
+        <w:t>(</w:t>
+      </w:r>
+      <w:proofErr w:type="gramEnd"/>
+      <w:r>
+        <w:t>) and related functions (deterministic)</w:t>
+      </w:r>
+    </w:p>
+    <w:p>
+      <w:pPr>
+        <w:pStyle w:val="ListParagraph"/>
+        <w:numPr>
+          <w:ilvl w:val="1"/>
+          <w:numId w:val="1"/>
+        </w:numPr>
+      </w:pPr>
+      <w:r>
+        <w:t>Allows a date to be changed within a specified envelope of time, such as +/- 100 days</w:t>
+      </w:r>
+    </w:p>
+    <w:p>
+      <w:pPr>
+        <w:pStyle w:val="ListParagraph"/>
+        <w:numPr>
+          <w:ilvl w:val="0"/>
+          <w:numId w:val="1"/>
+        </w:numPr>
+      </w:pPr>
+      <w:proofErr w:type="spellStart"/>
+      <w:proofErr w:type="gramStart"/>
+      <w:r>
+        <w:t>redactStreetAddress</w:t>
+      </w:r>
+      <w:proofErr w:type="spellEnd"/>
+      <w:r>
+        <w:t>(</w:t>
+      </w:r>
+      <w:proofErr w:type="gramEnd"/>
+      <w:r>
+        <w:t>) (deterministic, dictionary-based)</w:t>
+      </w:r>
+    </w:p>
+    <w:p>
+      <w:pPr>
+        <w:pStyle w:val="ListParagraph"/>
+        <w:numPr>
+          <w:ilvl w:val="1"/>
+          <w:numId w:val="1"/>
+        </w:numPr>
+      </w:pPr>
+      <w:r>
+        <w:t>Uses a standard MarkLogic redaction dictionary to redact the number and street name of an address, by applying some basic parsing to the address string.</w:t>
+      </w:r>
+    </w:p>
+    <w:p>
+      <w:pPr>
+        <w:pStyle w:val="ListParagraph"/>
+        <w:numPr>
+          <w:ilvl w:val="0"/>
+          <w:numId w:val="1"/>
+        </w:numPr>
+      </w:pPr>
+      <w:proofErr w:type="spellStart"/>
+      <w:proofErr w:type="gramStart"/>
+      <w:r>
+        <w:t>redactUUID</w:t>
+      </w:r>
+      <w:proofErr w:type="spellEnd"/>
+      <w:r>
+        <w:t>(</w:t>
+      </w:r>
+      <w:proofErr w:type="gramEnd"/>
+      <w:r>
+        <w:t xml:space="preserve">), </w:t>
+      </w:r>
+      <w:proofErr w:type="spellStart"/>
+      <w:r>
+        <w:t>redactText</w:t>
+      </w:r>
+      <w:proofErr w:type="spellEnd"/>
+      <w:r>
+        <w:t xml:space="preserve">(), </w:t>
+      </w:r>
+      <w:proofErr w:type="spellStart"/>
+      <w:r>
+        <w:t>redactReference</w:t>
+      </w:r>
+      <w:proofErr w:type="spellEnd"/>
+      <w:r>
+        <w:t xml:space="preserve">(), </w:t>
+      </w:r>
+      <w:proofErr w:type="spellStart"/>
+      <w:r>
+        <w:t>redactZipCode</w:t>
+      </w:r>
+      <w:proofErr w:type="spellEnd"/>
+      <w:r>
+        <w:t>()</w:t>
+      </w:r>
+    </w:p>
+    <w:p>
+      <w:pPr>
+        <w:pStyle w:val="ListParagraph"/>
+        <w:numPr>
+          <w:ilvl w:val="1"/>
+          <w:numId w:val="1"/>
+        </w:numPr>
+      </w:pPr>
+      <w:r>
+        <w:t>These and other functions use the “cipher” class to provide fast, deterministic and non-colliding redaction. That is, UUIDs, IDs and so on will be altered in a way that won’t be easily reversible, but also will not clash.</w:t>
+      </w:r>
+    </w:p>
+    <w:p>
+      <w:pPr>
+        <w:pStyle w:val="ListParagraph"/>
+        <w:numPr>
+          <w:ilvl w:val="1"/>
+          <w:numId w:val="1"/>
+        </w:numPr>
+      </w:pPr>
+      <w:r>
+        <w:t xml:space="preserve">Particularly useful for IDs where multiple records are linked or must use the same IDs, and pure randomization would break that link in the redacted output. </w:t>
+      </w:r>
+      <w:proofErr w:type="gramStart"/>
+      <w:r>
+        <w:t>E.g.</w:t>
+      </w:r>
+      <w:proofErr w:type="gramEnd"/>
+      <w:r>
+        <w:t xml:space="preserve"> if a Patient and Claim record both reference a Patient ID to indicate a link (the Claim is for the Patient) we want to have the IDs still be the same in the redacted output.</w:t>
+      </w:r>
+    </w:p>
+    <w:p>
+      <w:pPr>
+        <w:pStyle w:val="ListParagraph"/>
+        <w:numPr>
+          <w:ilvl w:val="1"/>
+          <w:numId w:val="1"/>
+        </w:numPr>
+      </w:pPr>
+      <w:r>
+        <w:t xml:space="preserve">This is rather secure, however not as secure as totally-random, pre-computed IDs that are then referenced during redaction by </w:t>
+      </w:r>
+      <w:proofErr w:type="spellStart"/>
+      <w:proofErr w:type="gramStart"/>
+      <w:r>
+        <w:t>redactMappedValue</w:t>
+      </w:r>
+      <w:proofErr w:type="spellEnd"/>
+      <w:r>
+        <w:t>(</w:t>
+      </w:r>
+      <w:proofErr w:type="gramEnd"/>
+      <w:r>
+        <w:t>) above.</w:t>
+      </w:r>
+    </w:p>
+    <w:p/>
+    <w:p>
+      <w:r>
         <w:lastRenderedPageBreak/>
-        <w:t xml:space="preserve">Example: all addressesLine1 values can be computed using a list of known, valid addresses. These address mappings would be stored in JSON documents including a field of the form “123 Main St:99 Elm Ave” which is range indexed. This indicates that the real records with “123 Main </w:t>
-      </w:r>
-      <w:proofErr w:type="spellStart"/>
-      <w:r>
-        <w:t>st</w:t>
-      </w:r>
-      <w:proofErr w:type="spellEnd"/>
-      <w:r>
-        <w:t>” as AddressLine1 should consistently get “99 Elm Ave” as the new (redacted) AddressLine1.</w:t>
-      </w:r>
-    </w:p>
-    <w:p>
-      <w:pPr>
-        <w:pStyle w:val="ListParagraph"/>
-        <w:numPr>
-          <w:ilvl w:val="0"/>
-          <w:numId w:val="1"/>
-        </w:numPr>
-      </w:pPr>
-      <w:proofErr w:type="spellStart"/>
+        <w:t xml:space="preserve">This last group are all based on the </w:t>
+      </w:r>
+      <w:proofErr w:type="spellStart"/>
+      <w:r>
+        <w:t>Ciper</w:t>
+      </w:r>
+      <w:proofErr w:type="spellEnd"/>
+      <w:r>
+        <w:t xml:space="preserve"> utility class in HSK (see: </w:t>
+      </w:r>
+      <w:proofErr w:type="spellStart"/>
+      <w:r>
+        <w:rPr>
+          <w:rFonts w:ascii="Consolas" w:hAnsi="Consolas" w:cs="Consolas"/>
+          <w:sz w:val="20"/>
+          <w:szCs w:val="20"/>
+        </w:rPr>
+        <w:t>src</w:t>
+      </w:r>
+      <w:proofErr w:type="spellEnd"/>
+      <w:r>
+        <w:rPr>
+          <w:rFonts w:ascii="Consolas" w:hAnsi="Consolas" w:cs="Consolas"/>
+          <w:sz w:val="20"/>
+          <w:szCs w:val="20"/>
+        </w:rPr>
+        <w:t>/main/ml-modules/root/lib/redaction/</w:t>
+      </w:r>
+      <w:proofErr w:type="spellStart"/>
+      <w:r>
+        <w:rPr>
+          <w:rFonts w:ascii="Consolas" w:hAnsi="Consolas" w:cs="Consolas"/>
+          <w:sz w:val="20"/>
+          <w:szCs w:val="20"/>
+        </w:rPr>
+        <w:t>redactionUtils.sjs</w:t>
+      </w:r>
+      <w:proofErr w:type="spellEnd"/>
+      <w:r>
+        <w:rPr>
+          <w:rFonts w:ascii="Consolas" w:hAnsi="Consolas" w:cs="Consolas"/>
+          <w:sz w:val="20"/>
+          <w:szCs w:val="20"/>
+        </w:rPr>
+        <w:t>)</w:t>
+      </w:r>
+      <w:r>
+        <w:t>. The Cipher class can be subclassed to use different sets of character. It will only alter characters in the group, allowing the dashes in an SSN or UUID to be left alone, for instance. By respecting the sets of characters, it also ensures that a hex UUID (using only letters A-F) keeps in that range.</w:t>
+      </w:r>
+    </w:p>
+    <w:p/>
+    <w:p>
+      <w:r>
+        <w:t xml:space="preserve">The Cipher works by “advancing” each character forward in the set of characters in a predictable way. </w:t>
+      </w:r>
       <w:proofErr w:type="gramStart"/>
       <w:r>
-        <w:t>redactDate</w:t>
-      </w:r>
-      <w:proofErr w:type="spellEnd"/>
-      <w:r>
-        <w:t>(</w:t>
+        <w:t>So</w:t>
       </w:r>
       <w:proofErr w:type="gramEnd"/>
       <w:r>
-        <w:t>) and related functions (deterministic)</w:t>
-      </w:r>
-    </w:p>
-    <w:p>
-      <w:pPr>
-        <w:pStyle w:val="ListParagraph"/>
-        <w:numPr>
-          <w:ilvl w:val="1"/>
-          <w:numId w:val="1"/>
-        </w:numPr>
-      </w:pPr>
-      <w:r>
-        <w:t>Allows a date to be changed within a specified envelope of time, such as +/- 100 days</w:t>
-      </w:r>
-    </w:p>
-    <w:p>
-      <w:pPr>
-        <w:pStyle w:val="ListParagraph"/>
-        <w:numPr>
-          <w:ilvl w:val="0"/>
-          <w:numId w:val="1"/>
-        </w:numPr>
-      </w:pPr>
-      <w:proofErr w:type="spellStart"/>
-      <w:proofErr w:type="gramStart"/>
-      <w:r>
-        <w:t>redactStreetAddress</w:t>
-      </w:r>
-      <w:proofErr w:type="spellEnd"/>
-      <w:r>
-        <w:t>(</w:t>
-      </w:r>
-      <w:proofErr w:type="gramEnd"/>
-      <w:r>
-        <w:t>) (deterministic, dictionary-based)</w:t>
-      </w:r>
-    </w:p>
-    <w:p>
-      <w:pPr>
-        <w:pStyle w:val="ListParagraph"/>
-        <w:numPr>
-          <w:ilvl w:val="1"/>
-          <w:numId w:val="1"/>
-        </w:numPr>
-      </w:pPr>
-      <w:r>
-        <w:t>Uses a standard MarkLogic redaction dictionary to redact the number and street name of an address, by applying some basic parsing to the address string.</w:t>
-      </w:r>
-    </w:p>
-    <w:p>
-      <w:pPr>
-        <w:pStyle w:val="ListParagraph"/>
-        <w:numPr>
-          <w:ilvl w:val="0"/>
-          <w:numId w:val="1"/>
-        </w:numPr>
-      </w:pPr>
-      <w:proofErr w:type="spellStart"/>
-      <w:proofErr w:type="gramStart"/>
-      <w:r>
-        <w:t>redactUUID</w:t>
-      </w:r>
-      <w:proofErr w:type="spellEnd"/>
-      <w:r>
-        <w:t>(</w:t>
-      </w:r>
-      <w:proofErr w:type="gramEnd"/>
-      <w:r>
-        <w:t xml:space="preserve">), </w:t>
-      </w:r>
-      <w:proofErr w:type="spellStart"/>
-      <w:r>
-        <w:t>redactText</w:t>
-      </w:r>
-      <w:proofErr w:type="spellEnd"/>
-      <w:r>
-        <w:t xml:space="preserve">(), </w:t>
-      </w:r>
-      <w:proofErr w:type="spellStart"/>
-      <w:r>
-        <w:t>redactReference</w:t>
-      </w:r>
-      <w:proofErr w:type="spellEnd"/>
-      <w:r>
-        <w:t xml:space="preserve">(), </w:t>
-      </w:r>
-      <w:proofErr w:type="spellStart"/>
-      <w:r>
-        <w:t>redactZipCode</w:t>
-      </w:r>
-      <w:proofErr w:type="spellEnd"/>
-      <w:r>
-        <w:t>()</w:t>
-      </w:r>
-    </w:p>
-    <w:p>
-      <w:pPr>
-        <w:pStyle w:val="ListParagraph"/>
-        <w:numPr>
-          <w:ilvl w:val="1"/>
-          <w:numId w:val="1"/>
-        </w:numPr>
-      </w:pPr>
-      <w:r>
-        <w:t>These and other functions use the “cipher” class to provide fast, deterministic and non-colliding redaction. That is, UUIDs, IDs and so on will be altered in a way that won’t be easily reversible, but also will not clash.</w:t>
-      </w:r>
-    </w:p>
-    <w:p>
-      <w:pPr>
-        <w:pStyle w:val="ListParagraph"/>
-        <w:numPr>
-          <w:ilvl w:val="1"/>
-          <w:numId w:val="1"/>
-        </w:numPr>
-      </w:pPr>
-      <w:r>
-        <w:t xml:space="preserve">Particularly useful for IDs where multiple records are linked or must use the same IDs, and pure randomization would break that link in the redacted output. </w:t>
-      </w:r>
-      <w:proofErr w:type="gramStart"/>
-      <w:r>
-        <w:t>E.g.</w:t>
-      </w:r>
-      <w:proofErr w:type="gramEnd"/>
-      <w:r>
-        <w:t xml:space="preserve"> if a Patient and Claim record both reference a Patient ID to indicate a link (the Claim is for the Patient) we want to have the IDs still be the same in the redacted output.</w:t>
-      </w:r>
-    </w:p>
-    <w:p>
-      <w:pPr>
-        <w:pStyle w:val="ListParagraph"/>
-        <w:numPr>
-          <w:ilvl w:val="1"/>
-          <w:numId w:val="1"/>
-        </w:numPr>
-      </w:pPr>
-      <w:r>
-        <w:t xml:space="preserve">This is rather secure, however not as secure as totally-random, pre-computed IDs that are then referenced during redaction by </w:t>
-      </w:r>
-      <w:proofErr w:type="spellStart"/>
-      <w:proofErr w:type="gramStart"/>
-      <w:r>
-        <w:t>redactMappedValue</w:t>
-      </w:r>
-      <w:proofErr w:type="spellEnd"/>
-      <w:r>
-        <w:t>(</w:t>
-      </w:r>
-      <w:proofErr w:type="gramEnd"/>
-      <w:r>
-        <w:t>) above.</w:t>
-      </w:r>
-    </w:p>
-    <w:p/>
-    <w:p>
-      <w:r>
-        <w:t xml:space="preserve">This last group are all based on the </w:t>
-      </w:r>
-      <w:proofErr w:type="spellStart"/>
-      <w:r>
-        <w:t>Ciper</w:t>
-      </w:r>
-      <w:proofErr w:type="spellEnd"/>
-      <w:r>
-        <w:t xml:space="preserve"> utility class in HSK (see: </w:t>
-      </w:r>
-      <w:proofErr w:type="spellStart"/>
-      <w:r>
-        <w:rPr>
-          <w:rFonts w:ascii="Consolas" w:hAnsi="Consolas" w:cs="Consolas"/>
-          <w:sz w:val="20"/>
-          <w:szCs w:val="20"/>
-        </w:rPr>
-        <w:t>src</w:t>
-      </w:r>
-      <w:proofErr w:type="spellEnd"/>
-      <w:r>
-        <w:rPr>
-          <w:rFonts w:ascii="Consolas" w:hAnsi="Consolas" w:cs="Consolas"/>
-          <w:sz w:val="20"/>
-          <w:szCs w:val="20"/>
-        </w:rPr>
-        <w:t>/main/ml-modules/root/lib/redaction/</w:t>
-      </w:r>
-      <w:proofErr w:type="spellStart"/>
-      <w:r>
-        <w:rPr>
-          <w:rFonts w:ascii="Consolas" w:hAnsi="Consolas" w:cs="Consolas"/>
-          <w:sz w:val="20"/>
-          <w:szCs w:val="20"/>
-        </w:rPr>
-        <w:t>redactionUtils.sjs</w:t>
-      </w:r>
-      <w:proofErr w:type="spellEnd"/>
-      <w:r>
-        <w:rPr>
-          <w:rFonts w:ascii="Consolas" w:hAnsi="Consolas" w:cs="Consolas"/>
-          <w:sz w:val="20"/>
-          <w:szCs w:val="20"/>
-        </w:rPr>
-        <w:t>)</w:t>
-      </w:r>
-      <w:r>
-        <w:t>. The Cipher class can be subclassed to use different sets of character. It will only alter characters in the group, allowing the dashes in an SSN or UUID to be left alone, for instance. By respecting the sets of characters, it also ensures that a hex UUID (using only letters A-F) keeps in that range.</w:t>
-      </w:r>
-    </w:p>
-    <w:p/>
-    <w:p>
-      <w:r>
-        <w:t xml:space="preserve">The Cipher works by “advancing” each character forward in the set of characters in a predictable way. </w:t>
-      </w:r>
-      <w:proofErr w:type="gramStart"/>
-      <w:r>
-        <w:t>So</w:t>
-      </w:r>
-      <w:proofErr w:type="gramEnd"/>
-      <w:r>
         <w:t xml:space="preserve"> the 9</w:t>
       </w:r>
       <w:r>
@@ -1464,7 +1726,7 @@
       <w:r>
         <w:t xml:space="preserve">See </w:t>
       </w:r>
-      <w:hyperlink r:id="rId8" w:history="1">
+      <w:hyperlink r:id="rId9" w:history="1">
         <w:r>
           <w:rPr>
             <w:rStyle w:val="Hyperlink"/>
@@ -1503,7 +1765,6 @@
     </w:p>
     <w:p>
       <w:r>
-        <w:lastRenderedPageBreak/>
         <w:t>To join data, you can use a few approaches</w:t>
       </w:r>
     </w:p>
@@ -1600,6 +1861,7 @@
         <w:pStyle w:val="Heading3"/>
       </w:pPr>
       <w:r>
+        <w:lastRenderedPageBreak/>
         <w:t>Splitting input records: creating many persistent records (one to many mapping)</w:t>
       </w:r>
     </w:p>
@@ -1669,7 +1931,7 @@
       <w:r>
         <w:t xml:space="preserve"> </w:t>
       </w:r>
-      <w:hyperlink r:id="rId9" w:history="1">
+      <w:hyperlink r:id="rId10" w:history="1">
         <w:r>
           <w:rPr>
             <w:rStyle w:val="Hyperlink"/>
@@ -1700,7 +1962,6 @@
         <w:pStyle w:val="Heading3"/>
       </w:pPr>
       <w:r>
-        <w:lastRenderedPageBreak/>
         <w:t>Data Services</w:t>
       </w:r>
     </w:p>
@@ -2936,7 +3197,7 @@
       <w:r>
         <w:t xml:space="preserve"> and others found at </w:t>
       </w:r>
-      <w:hyperlink r:id="rId10" w:history="1">
+      <w:hyperlink r:id="rId11" w:history="1">
         <w:r>
           <w:rPr>
             <w:rStyle w:val="Hyperlink"/>
@@ -3132,7 +3393,7 @@
       <w:r>
         <w:t xml:space="preserve">-unit-test tests, which are JavaScript (or XQuery) tests routines. See </w:t>
       </w:r>
-      <w:hyperlink r:id="rId11" w:history="1">
+      <w:hyperlink r:id="rId12" w:history="1">
         <w:r>
           <w:rPr>
             <w:rStyle w:val="Hyperlink"/>
@@ -3200,7 +3461,14 @@
       </w:r>
     </w:p>
     <w:p/>
-    <w:p/>
+    <w:p>
+      <w:pPr>
+        <w:pStyle w:val="Heading1"/>
+      </w:pPr>
+      <w:r>
+        <w:t>Updating or extending security</w:t>
+      </w:r>
+    </w:p>
     <w:p/>
     <w:p/>
     <w:p/>

</xml_diff>

<commit_message>
Adds basic information on removing sections from FHIR transform, provider sanctions
</commit_message>
<xml_diff>
--- a/documentation/Healthcare Starter Kit Cookbook.docx
+++ b/documentation/Healthcare Starter Kit Cookbook.docx
@@ -47,19 +47,7 @@
           <w:rPr>
             <w:rStyle w:val="Hyperlink"/>
           </w:rPr>
-          <w:t>Link T</w:t>
-        </w:r>
-        <w:r>
-          <w:rPr>
-            <w:rStyle w:val="Hyperlink"/>
-          </w:rPr>
-          <w:t>e</w:t>
-        </w:r>
-        <w:r>
-          <w:rPr>
-            <w:rStyle w:val="Hyperlink"/>
-          </w:rPr>
-          <w:t>xt</w:t>
+          <w:t>Link Text</w:t>
         </w:r>
       </w:hyperlink>
       <w:r>
@@ -1002,15 +990,7 @@
         <w:rPr>
           <w:rStyle w:val="CodeChar"/>
         </w:rPr>
-        <w:t>hubP</w:t>
-      </w:r>
-      <w:bookmarkStart w:id="1" w:name="_GoBack"/>
-      <w:bookmarkEnd w:id="1"/>
-      <w:r>
-        <w:rPr>
-          <w:rStyle w:val="CodeChar"/>
-        </w:rPr>
-        <w:t>ullChanges</w:t>
+        <w:t>hubPullChanges</w:t>
       </w:r>
       <w:proofErr w:type="spellEnd"/>
       <w:r>
@@ -2167,6 +2147,8 @@
       <w:pPr>
         <w:pStyle w:val="Heading3"/>
       </w:pPr>
+      <w:bookmarkStart w:id="1" w:name="_Joining_input_data"/>
+      <w:bookmarkEnd w:id="1"/>
       <w:r>
         <w:t>Joining input data into one persistent record</w:t>
       </w:r>
@@ -2472,7 +2454,6 @@
         <w:pStyle w:val="Heading3"/>
       </w:pPr>
       <w:r>
-        <w:lastRenderedPageBreak/>
         <w:t>Using Ontologies for Subsumation Searching</w:t>
       </w:r>
     </w:p>
@@ -2662,7 +2643,6 @@
       <w:bookmarkStart w:id="2" w:name="_Connecting_to_a"/>
       <w:bookmarkEnd w:id="2"/>
       <w:r>
-        <w:lastRenderedPageBreak/>
         <w:t>Connecting to a compliant FHIR server for healthcare interoperability</w:t>
       </w:r>
     </w:p>
@@ -2827,6 +2807,7 @@
     <w:p/>
     <w:p>
       <w:r>
+        <w:lastRenderedPageBreak/>
         <w:t xml:space="preserve">The main difference between the HSK persistent model and FHIR is that the persistent model "flattens" </w:t>
       </w:r>
       <w:r>
@@ -2860,625 +2841,748 @@
         <w:t>Identifier</w:t>
       </w:r>
       <w:r>
-        <w:t xml:space="preserve"> structures that have been simplified in our persistent model. That is, the templates specify the flattened fields that need to be changed and replaced. In this way, we have a configuration-driven process to map persistent data to FHIR, which effectively reverses the </w:t>
-      </w:r>
-      <w:r>
+        <w:t xml:space="preserve"> structures that have been simplified in our persistent model. That is, the templates specify the flattened fields that need to be changed and replaced. In this way, we have a configuration-driven process to map persistent data to FHIR, which effectively reverses the mechanical "flattening" that was done to the FHIR schemas to yield our persistence-optimized model.</w:t>
+      </w:r>
+    </w:p>
+    <w:p/>
+    <w:p>
+      <w:pPr>
+        <w:pStyle w:val="Heading2"/>
+      </w:pPr>
+      <w:r>
+        <w:t>Steps for FHIR integration</w:t>
+      </w:r>
+    </w:p>
+    <w:p>
+      <w:r>
+        <w:t xml:space="preserve">To build a data service that will work with the Java calling code in the FHIR Mapping project, use a similar data service to those such as </w:t>
+      </w:r>
+      <w:r>
+        <w:t xml:space="preserve">the FHIR Mapping project’s </w:t>
+      </w:r>
+      <w:r>
+        <w:rPr>
+          <w:rFonts w:ascii="Consolas" w:hAnsi="Consolas" w:cs="Consolas"/>
+          <w:sz w:val="20"/>
+          <w:szCs w:val="20"/>
+        </w:rPr>
+        <w:t>data-services\patient\</w:t>
+      </w:r>
+      <w:proofErr w:type="spellStart"/>
+      <w:r>
+        <w:rPr>
+          <w:rFonts w:ascii="Consolas" w:hAnsi="Consolas" w:cs="Consolas"/>
+          <w:sz w:val="20"/>
+          <w:szCs w:val="20"/>
+        </w:rPr>
+        <w:t>search.sjs</w:t>
+      </w:r>
+      <w:proofErr w:type="spellEnd"/>
+      <w:r>
+        <w:t>,</w:t>
+      </w:r>
+      <w:r>
+        <w:t xml:space="preserve"> </w:t>
+      </w:r>
+      <w:r>
+        <w:rPr>
+          <w:rFonts w:ascii="Consolas" w:hAnsi="Consolas" w:cs="Consolas"/>
+          <w:sz w:val="20"/>
+          <w:szCs w:val="20"/>
+        </w:rPr>
+        <w:t>but</w:t>
+      </w:r>
+      <w:r>
+        <w:t xml:space="preserve"> instead of calling </w:t>
+      </w:r>
+      <w:proofErr w:type="spellStart"/>
+      <w:proofErr w:type="gramStart"/>
+      <w:r>
+        <w:rPr>
+          <w:rFonts w:ascii="Consolas" w:hAnsi="Consolas" w:cs="Consolas"/>
+          <w:sz w:val="20"/>
+          <w:szCs w:val="20"/>
+        </w:rPr>
+        <w:t>egress.transformMultiple</w:t>
+      </w:r>
+      <w:proofErr w:type="spellEnd"/>
+      <w:proofErr w:type="gramEnd"/>
+      <w:r>
+        <w:rPr>
+          <w:rFonts w:ascii="Consolas" w:hAnsi="Consolas" w:cs="Consolas"/>
+          <w:sz w:val="20"/>
+          <w:szCs w:val="20"/>
+        </w:rPr>
+        <w:t>()</w:t>
+      </w:r>
+      <w:r>
+        <w:t xml:space="preserve"> (which invokes a data hub step to transform a persistent record), call </w:t>
+      </w:r>
+      <w:proofErr w:type="spellStart"/>
+      <w:r>
+        <w:rPr>
+          <w:rFonts w:ascii="Consolas" w:hAnsi="Consolas" w:cs="Consolas"/>
+          <w:sz w:val="20"/>
+          <w:szCs w:val="20"/>
+        </w:rPr>
+        <w:t>templateTransofrm</w:t>
+      </w:r>
+      <w:proofErr w:type="spellEnd"/>
+      <w:r>
+        <w:rPr>
+          <w:rFonts w:ascii="Consolas" w:hAnsi="Consolas" w:cs="Consolas"/>
+          <w:sz w:val="20"/>
+          <w:szCs w:val="20"/>
+        </w:rPr>
+        <w:t>()</w:t>
+      </w:r>
+      <w:r>
+        <w:t xml:space="preserve"> in the library above.</w:t>
+      </w:r>
+    </w:p>
+    <w:p/>
+    <w:p>
+      <w:proofErr w:type="spellStart"/>
+      <w:r>
+        <w:rPr>
+          <w:rFonts w:ascii="Consolas" w:hAnsi="Consolas" w:cs="Consolas"/>
+          <w:sz w:val="20"/>
+          <w:szCs w:val="20"/>
+        </w:rPr>
+        <w:t>templateTransform.sjs</w:t>
+      </w:r>
+      <w:proofErr w:type="spellEnd"/>
+      <w:r>
+        <w:t xml:space="preserve"> has utility functions for easily converting string fields in the storage model into standard FHIR formats. For example, to convert a flattened string code into a </w:t>
+      </w:r>
+      <w:proofErr w:type="spellStart"/>
+      <w:r>
+        <w:rPr>
+          <w:rFonts w:ascii="Consolas" w:hAnsi="Consolas" w:cs="Consolas"/>
+          <w:sz w:val="20"/>
+          <w:szCs w:val="20"/>
+        </w:rPr>
+        <w:t>CodeableConcept</w:t>
+      </w:r>
+      <w:proofErr w:type="spellEnd"/>
+      <w:r>
+        <w:t xml:space="preserve">, you can use </w:t>
+      </w:r>
+      <w:r>
+        <w:t>a</w:t>
+      </w:r>
+      <w:r>
+        <w:t xml:space="preserve"> utility template like this:</w:t>
+      </w:r>
+    </w:p>
+    <w:p/>
+    <w:p>
+      <w:pPr>
+        <w:ind w:left="720"/>
+        <w:rPr>
+          <w:rFonts w:ascii="Consolas" w:hAnsi="Consolas" w:cs="Consolas"/>
+          <w:sz w:val="20"/>
+          <w:szCs w:val="20"/>
+        </w:rPr>
+      </w:pPr>
+      <w:r>
+        <w:rPr>
+          <w:rFonts w:ascii="Consolas" w:hAnsi="Consolas" w:cs="Consolas"/>
+          <w:sz w:val="20"/>
+          <w:szCs w:val="20"/>
+        </w:rPr>
+        <w:t>{</w:t>
+      </w:r>
+    </w:p>
+    <w:p>
+      <w:pPr>
+        <w:ind w:left="720"/>
+        <w:rPr>
+          <w:rFonts w:ascii="Consolas" w:hAnsi="Consolas" w:cs="Consolas"/>
+          <w:sz w:val="20"/>
+          <w:szCs w:val="20"/>
+        </w:rPr>
+      </w:pPr>
+      <w:r>
+        <w:rPr>
+          <w:rFonts w:ascii="Consolas" w:hAnsi="Consolas" w:cs="Consolas"/>
+          <w:sz w:val="20"/>
+          <w:szCs w:val="20"/>
+        </w:rPr>
+        <w:t xml:space="preserve">    "</w:t>
+      </w:r>
+      <w:proofErr w:type="spellStart"/>
+      <w:r>
+        <w:rPr>
+          <w:rFonts w:ascii="Consolas" w:hAnsi="Consolas" w:cs="Consolas"/>
+          <w:sz w:val="20"/>
+          <w:szCs w:val="20"/>
+        </w:rPr>
+        <w:t>codeableConcept</w:t>
+      </w:r>
+      <w:proofErr w:type="spellEnd"/>
+      <w:r>
+        <w:rPr>
+          <w:rFonts w:ascii="Consolas" w:hAnsi="Consolas" w:cs="Consolas"/>
+          <w:sz w:val="20"/>
+          <w:szCs w:val="20"/>
+        </w:rPr>
+        <w:t>": [</w:t>
+      </w:r>
+    </w:p>
+    <w:p>
+      <w:pPr>
+        <w:ind w:left="720"/>
+        <w:rPr>
+          <w:rFonts w:ascii="Consolas" w:hAnsi="Consolas" w:cs="Consolas"/>
+          <w:sz w:val="20"/>
+          <w:szCs w:val="20"/>
+        </w:rPr>
+      </w:pPr>
+      <w:r>
+        <w:rPr>
+          <w:rFonts w:ascii="Consolas" w:hAnsi="Consolas" w:cs="Consolas"/>
+          <w:sz w:val="20"/>
+          <w:szCs w:val="20"/>
+        </w:rPr>
+        <w:t xml:space="preserve">        {</w:t>
+      </w:r>
+    </w:p>
+    <w:p>
+      <w:pPr>
+        <w:ind w:left="720"/>
+        <w:rPr>
+          <w:rFonts w:ascii="Consolas" w:hAnsi="Consolas" w:cs="Consolas"/>
+          <w:sz w:val="20"/>
+          <w:szCs w:val="20"/>
+        </w:rPr>
+      </w:pPr>
+      <w:r>
+        <w:rPr>
+          <w:rFonts w:ascii="Consolas" w:hAnsi="Consolas" w:cs="Consolas"/>
+          <w:sz w:val="20"/>
+          <w:szCs w:val="20"/>
+        </w:rPr>
+        <w:t xml:space="preserve">            "path": "</w:t>
+      </w:r>
+      <w:proofErr w:type="spellStart"/>
+      <w:proofErr w:type="gramStart"/>
+      <w:r>
+        <w:rPr>
+          <w:rFonts w:ascii="Consolas" w:hAnsi="Consolas" w:cs="Consolas"/>
+          <w:sz w:val="20"/>
+          <w:szCs w:val="20"/>
+        </w:rPr>
+        <w:t>claim.payee</w:t>
+      </w:r>
+      <w:proofErr w:type="gramEnd"/>
+      <w:r>
+        <w:rPr>
+          <w:rFonts w:ascii="Consolas" w:hAnsi="Consolas" w:cs="Consolas"/>
+          <w:sz w:val="20"/>
+          <w:szCs w:val="20"/>
+        </w:rPr>
+        <w:t>.code__type</w:t>
+      </w:r>
+      <w:proofErr w:type="spellEnd"/>
+      <w:r>
+        <w:rPr>
+          <w:rFonts w:ascii="Consolas" w:hAnsi="Consolas" w:cs="Consolas"/>
+          <w:sz w:val="20"/>
+          <w:szCs w:val="20"/>
+        </w:rPr>
+        <w:t>",</w:t>
+      </w:r>
+    </w:p>
+    <w:p>
+      <w:pPr>
+        <w:ind w:left="720"/>
+        <w:rPr>
+          <w:rFonts w:ascii="Consolas" w:hAnsi="Consolas" w:cs="Consolas"/>
+          <w:sz w:val="20"/>
+          <w:szCs w:val="20"/>
+        </w:rPr>
+      </w:pPr>
+      <w:r>
+        <w:rPr>
+          <w:rFonts w:ascii="Consolas" w:hAnsi="Consolas" w:cs="Consolas"/>
+          <w:sz w:val="20"/>
+          <w:szCs w:val="20"/>
+        </w:rPr>
+        <w:t xml:space="preserve">            "system": "http://hl7.org/</w:t>
+      </w:r>
+      <w:proofErr w:type="spellStart"/>
+      <w:r>
+        <w:rPr>
+          <w:rFonts w:ascii="Consolas" w:hAnsi="Consolas" w:cs="Consolas"/>
+          <w:sz w:val="20"/>
+          <w:szCs w:val="20"/>
+        </w:rPr>
+        <w:t>fhir</w:t>
+      </w:r>
+      <w:proofErr w:type="spellEnd"/>
+      <w:r>
+        <w:rPr>
+          <w:rFonts w:ascii="Consolas" w:hAnsi="Consolas" w:cs="Consolas"/>
+          <w:sz w:val="20"/>
+          <w:szCs w:val="20"/>
+        </w:rPr>
+        <w:t>/</w:t>
+      </w:r>
+      <w:proofErr w:type="spellStart"/>
+      <w:r>
+        <w:rPr>
+          <w:rFonts w:ascii="Consolas" w:hAnsi="Consolas" w:cs="Consolas"/>
+          <w:sz w:val="20"/>
+          <w:szCs w:val="20"/>
+        </w:rPr>
+        <w:t>ValueSet</w:t>
+      </w:r>
+      <w:proofErr w:type="spellEnd"/>
+      <w:r>
+        <w:rPr>
+          <w:rFonts w:ascii="Consolas" w:hAnsi="Consolas" w:cs="Consolas"/>
+          <w:sz w:val="20"/>
+          <w:szCs w:val="20"/>
+        </w:rPr>
+        <w:t>/</w:t>
+      </w:r>
+      <w:proofErr w:type="spellStart"/>
+      <w:r>
+        <w:rPr>
+          <w:rFonts w:ascii="Consolas" w:hAnsi="Consolas" w:cs="Consolas"/>
+          <w:sz w:val="20"/>
+          <w:szCs w:val="20"/>
+        </w:rPr>
+        <w:t>payeetype</w:t>
+      </w:r>
+      <w:proofErr w:type="spellEnd"/>
+      <w:r>
+        <w:rPr>
+          <w:rFonts w:ascii="Consolas" w:hAnsi="Consolas" w:cs="Consolas"/>
+          <w:sz w:val="20"/>
+          <w:szCs w:val="20"/>
+        </w:rPr>
+        <w:t>",</w:t>
+      </w:r>
+    </w:p>
+    <w:p>
+      <w:pPr>
+        <w:ind w:left="720"/>
+        <w:rPr>
+          <w:rFonts w:ascii="Consolas" w:hAnsi="Consolas" w:cs="Consolas"/>
+          <w:sz w:val="20"/>
+          <w:szCs w:val="20"/>
+        </w:rPr>
+      </w:pPr>
+      <w:r>
+        <w:rPr>
+          <w:rFonts w:ascii="Consolas" w:hAnsi="Consolas" w:cs="Consolas"/>
+          <w:sz w:val="20"/>
+          <w:szCs w:val="20"/>
+        </w:rPr>
+        <w:t xml:space="preserve">            "</w:t>
+      </w:r>
+      <w:proofErr w:type="spellStart"/>
+      <w:r>
+        <w:rPr>
+          <w:rFonts w:ascii="Consolas" w:hAnsi="Consolas" w:cs="Consolas"/>
+          <w:sz w:val="20"/>
+          <w:szCs w:val="20"/>
+        </w:rPr>
+        <w:t>lookupValueSet</w:t>
+      </w:r>
+      <w:proofErr w:type="spellEnd"/>
+      <w:r>
+        <w:rPr>
+          <w:rFonts w:ascii="Consolas" w:hAnsi="Consolas" w:cs="Consolas"/>
+          <w:sz w:val="20"/>
+          <w:szCs w:val="20"/>
+        </w:rPr>
+        <w:t>": "</w:t>
+      </w:r>
+      <w:proofErr w:type="spellStart"/>
+      <w:r>
+        <w:rPr>
+          <w:rFonts w:ascii="Consolas" w:hAnsi="Consolas" w:cs="Consolas"/>
+          <w:sz w:val="20"/>
+          <w:szCs w:val="20"/>
+        </w:rPr>
+        <w:t>payeetype</w:t>
+      </w:r>
+      <w:proofErr w:type="spellEnd"/>
+      <w:r>
+        <w:rPr>
+          <w:rFonts w:ascii="Consolas" w:hAnsi="Consolas" w:cs="Consolas"/>
+          <w:sz w:val="20"/>
+          <w:szCs w:val="20"/>
+        </w:rPr>
+        <w:t>"</w:t>
+      </w:r>
+    </w:p>
+    <w:p>
+      <w:pPr>
+        <w:ind w:left="720"/>
+        <w:rPr>
+          <w:rFonts w:ascii="Consolas" w:hAnsi="Consolas" w:cs="Consolas"/>
+          <w:sz w:val="20"/>
+          <w:szCs w:val="20"/>
+        </w:rPr>
+      </w:pPr>
+      <w:r>
+        <w:rPr>
+          <w:rFonts w:ascii="Consolas" w:hAnsi="Consolas" w:cs="Consolas"/>
+          <w:sz w:val="20"/>
+          <w:szCs w:val="20"/>
+        </w:rPr>
+        <w:t xml:space="preserve">        }</w:t>
+      </w:r>
+    </w:p>
+    <w:p>
+      <w:pPr>
+        <w:ind w:left="720"/>
+        <w:rPr>
+          <w:rFonts w:ascii="Consolas" w:hAnsi="Consolas" w:cs="Consolas"/>
+          <w:sz w:val="20"/>
+          <w:szCs w:val="20"/>
+        </w:rPr>
+      </w:pPr>
+      <w:r>
+        <w:rPr>
+          <w:rFonts w:ascii="Consolas" w:hAnsi="Consolas" w:cs="Consolas"/>
+          <w:sz w:val="20"/>
+          <w:szCs w:val="20"/>
+        </w:rPr>
+        <w:t xml:space="preserve">    ]</w:t>
+      </w:r>
+    </w:p>
+    <w:p>
+      <w:pPr>
+        <w:ind w:left="720"/>
+        <w:rPr>
+          <w:rFonts w:ascii="Consolas" w:hAnsi="Consolas" w:cs="Consolas"/>
+          <w:sz w:val="20"/>
+          <w:szCs w:val="20"/>
+        </w:rPr>
+      </w:pPr>
+      <w:r>
+        <w:rPr>
+          <w:rFonts w:ascii="Consolas" w:hAnsi="Consolas" w:cs="Consolas"/>
+          <w:sz w:val="20"/>
+          <w:szCs w:val="20"/>
+        </w:rPr>
+        <w:t>}</w:t>
+      </w:r>
+    </w:p>
+    <w:p/>
+    <w:p>
+      <w:r>
+        <w:t xml:space="preserve">This will replace the </w:t>
+      </w:r>
+      <w:proofErr w:type="spellStart"/>
+      <w:r>
+        <w:rPr>
+          <w:rFonts w:ascii="Consolas" w:hAnsi="Consolas" w:cs="Consolas"/>
+          <w:sz w:val="20"/>
+          <w:szCs w:val="20"/>
+        </w:rPr>
+        <w:t>code__type</w:t>
+      </w:r>
+      <w:proofErr w:type="spellEnd"/>
+      <w:r>
+        <w:t xml:space="preserve"> field in the </w:t>
+      </w:r>
+      <w:proofErr w:type="spellStart"/>
+      <w:proofErr w:type="gramStart"/>
+      <w:r>
+        <w:rPr>
+          <w:rFonts w:ascii="Consolas" w:hAnsi="Consolas" w:cs="Consolas"/>
+          <w:sz w:val="20"/>
+          <w:szCs w:val="20"/>
+        </w:rPr>
+        <w:t>claim.payee</w:t>
+      </w:r>
+      <w:proofErr w:type="spellEnd"/>
+      <w:proofErr w:type="gramEnd"/>
+      <w:r>
+        <w:t xml:space="preserve"> object with a </w:t>
+      </w:r>
+      <w:proofErr w:type="spellStart"/>
+      <w:r>
+        <w:rPr>
+          <w:rFonts w:ascii="Consolas" w:hAnsi="Consolas" w:cs="Consolas"/>
+          <w:sz w:val="20"/>
+          <w:szCs w:val="20"/>
+        </w:rPr>
+        <w:t>CodeableConcept</w:t>
+      </w:r>
+      <w:proofErr w:type="spellEnd"/>
+      <w:r>
+        <w:t xml:space="preserve"> named type with a coding value of the value in </w:t>
+      </w:r>
+      <w:proofErr w:type="spellStart"/>
+      <w:r>
+        <w:t>code__type</w:t>
+      </w:r>
+      <w:proofErr w:type="spellEnd"/>
+      <w:r>
+        <w:t xml:space="preserve">, a system of </w:t>
+      </w:r>
+      <w:r>
+        <w:rPr>
+          <w:rStyle w:val="CodeChar"/>
+        </w:rPr>
+        <w:t>http://hl7.org/fhir/ValueSet/payeetype</w:t>
+      </w:r>
+      <w:r>
+        <w:t xml:space="preserve">, and will look up the display value from the lookup file in </w:t>
+      </w:r>
+      <w:proofErr w:type="spellStart"/>
+      <w:r>
+        <w:rPr>
+          <w:rFonts w:ascii="Consolas" w:hAnsi="Consolas" w:cs="Consolas"/>
+          <w:sz w:val="20"/>
+          <w:szCs w:val="20"/>
+        </w:rPr>
+        <w:t>src</w:t>
+      </w:r>
+      <w:proofErr w:type="spellEnd"/>
+      <w:r>
+        <w:rPr>
+          <w:rFonts w:ascii="Consolas" w:hAnsi="Consolas" w:cs="Consolas"/>
+          <w:sz w:val="20"/>
+          <w:szCs w:val="20"/>
+        </w:rPr>
+        <w:t>\main\ml-data\</w:t>
+      </w:r>
+      <w:proofErr w:type="spellStart"/>
+      <w:r>
+        <w:rPr>
+          <w:rFonts w:ascii="Consolas" w:hAnsi="Consolas" w:cs="Consolas"/>
+          <w:sz w:val="20"/>
+          <w:szCs w:val="20"/>
+        </w:rPr>
+        <w:t>referenceData</w:t>
+      </w:r>
+      <w:proofErr w:type="spellEnd"/>
+      <w:r>
+        <w:rPr>
+          <w:rFonts w:ascii="Consolas" w:hAnsi="Consolas" w:cs="Consolas"/>
+          <w:sz w:val="20"/>
+          <w:szCs w:val="20"/>
+        </w:rPr>
+        <w:t>\</w:t>
+      </w:r>
+      <w:proofErr w:type="spellStart"/>
+      <w:r>
+        <w:rPr>
+          <w:rFonts w:ascii="Consolas" w:hAnsi="Consolas" w:cs="Consolas"/>
+          <w:sz w:val="20"/>
+          <w:szCs w:val="20"/>
+        </w:rPr>
+        <w:t>ValueSets</w:t>
+      </w:r>
+      <w:proofErr w:type="spellEnd"/>
+      <w:r>
+        <w:rPr>
+          <w:rFonts w:ascii="Consolas" w:hAnsi="Consolas" w:cs="Consolas"/>
+          <w:sz w:val="20"/>
+          <w:szCs w:val="20"/>
+        </w:rPr>
+        <w:t>\</w:t>
+      </w:r>
+      <w:proofErr w:type="spellStart"/>
+      <w:r>
+        <w:rPr>
+          <w:rFonts w:ascii="Consolas" w:hAnsi="Consolas" w:cs="Consolas"/>
+          <w:sz w:val="20"/>
+          <w:szCs w:val="20"/>
+        </w:rPr>
+        <w:t>payeetype.json</w:t>
+      </w:r>
+      <w:proofErr w:type="spellEnd"/>
+      <w:r>
+        <w:t>.</w:t>
+      </w:r>
+    </w:p>
+    <w:p/>
+    <w:p>
+      <w:r>
+        <w:t xml:space="preserve">Note that we are assuming that all data is stored in one </w:t>
+      </w:r>
+      <w:proofErr w:type="spellStart"/>
+      <w:r>
+        <w:rPr>
+          <w:rFonts w:ascii="Consolas" w:hAnsi="Consolas" w:cs="Consolas"/>
+          <w:sz w:val="20"/>
+          <w:szCs w:val="20"/>
+        </w:rPr>
+        <w:t>CodableConcept.system</w:t>
+      </w:r>
+      <w:proofErr w:type="spellEnd"/>
+      <w:r>
+        <w:t xml:space="preserve">. This makes the persistent value uniform and queryable. Because of this fundamental difference between flexible message formats and uniform persistent formats, we are able to almost always flatten a </w:t>
+      </w:r>
+      <w:proofErr w:type="spellStart"/>
+      <w:r>
+        <w:rPr>
+          <w:rFonts w:ascii="Consolas" w:hAnsi="Consolas" w:cs="Consolas"/>
+          <w:sz w:val="20"/>
+          <w:szCs w:val="20"/>
+        </w:rPr>
+        <w:t>CodabelConcept</w:t>
+      </w:r>
+      <w:proofErr w:type="spellEnd"/>
+      <w:r>
+        <w:t xml:space="preserve"> into an </w:t>
+      </w:r>
+      <w:proofErr w:type="spellStart"/>
+      <w:r>
+        <w:rPr>
+          <w:rFonts w:ascii="Consolas" w:hAnsi="Consolas" w:cs="Consolas"/>
+          <w:sz w:val="20"/>
+          <w:szCs w:val="20"/>
+        </w:rPr>
+        <w:t>underscore__delimited</w:t>
+      </w:r>
+      <w:proofErr w:type="spellEnd"/>
+      <w:r>
+        <w:t xml:space="preserve"> field without the complexity and nesting of a </w:t>
+      </w:r>
+      <w:r>
+        <w:rPr>
+          <w:rFonts w:ascii="Consolas" w:hAnsi="Consolas" w:cs="Consolas"/>
+          <w:sz w:val="20"/>
+          <w:szCs w:val="20"/>
+        </w:rPr>
+        <w:t>CodableConcept</w:t>
+      </w:r>
+      <w:r>
+        <w:t>, and similarly flatten many Identifiers.</w:t>
+      </w:r>
+    </w:p>
+    <w:p/>
+    <w:p>
+      <w:proofErr w:type="spellStart"/>
+      <w:r>
+        <w:rPr>
+          <w:rStyle w:val="CodeChar"/>
+        </w:rPr>
         <w:lastRenderedPageBreak/>
-        <w:t>mechanical "flattening" that was done to the FHIR schemas to yield our persistence-optimized model.</w:t>
-      </w:r>
-    </w:p>
-    <w:p/>
-    <w:p>
-      <w:pPr>
-        <w:pStyle w:val="Heading2"/>
-      </w:pPr>
-      <w:r>
-        <w:t>Steps for FHIR integration</w:t>
-      </w:r>
-    </w:p>
-    <w:p>
-      <w:r>
-        <w:t xml:space="preserve">To build a data service that will work with the Java calling code in the FHIR Mapping project, use a similar data service to those such as </w:t>
-      </w:r>
-      <w:r>
-        <w:t xml:space="preserve">the FHIR Mapping project’s </w:t>
-      </w:r>
-      <w:r>
-        <w:rPr>
-          <w:rFonts w:ascii="Consolas" w:hAnsi="Consolas" w:cs="Consolas"/>
-          <w:sz w:val="20"/>
-          <w:szCs w:val="20"/>
-        </w:rPr>
-        <w:t>data-services\patient\</w:t>
-      </w:r>
-      <w:proofErr w:type="spellStart"/>
-      <w:r>
-        <w:rPr>
-          <w:rFonts w:ascii="Consolas" w:hAnsi="Consolas" w:cs="Consolas"/>
-          <w:sz w:val="20"/>
-          <w:szCs w:val="20"/>
-        </w:rPr>
-        <w:t>search.sjs</w:t>
-      </w:r>
-      <w:proofErr w:type="spellEnd"/>
-      <w:r>
-        <w:t>,</w:t>
-      </w:r>
+        <w:t>templateTransform.sjs</w:t>
+      </w:r>
+      <w:proofErr w:type="spellEnd"/>
+      <w:r>
+        <w:t xml:space="preserve"> also has utility functions for removing fields from the storage model entirely when transforming to FHIR. For example, the practitioner sanctions included in the</w:t>
+      </w:r>
+      <w:r>
+        <w:t xml:space="preserve"> Provider entity of the</w:t>
+      </w:r>
+      <w:bookmarkStart w:id="4" w:name="_GoBack"/>
+      <w:bookmarkEnd w:id="4"/>
       <w:r>
         <w:t xml:space="preserve"> </w:t>
       </w:r>
       <w:r>
-        <w:rPr>
-          <w:rFonts w:ascii="Consolas" w:hAnsi="Consolas" w:cs="Consolas"/>
-          <w:sz w:val="20"/>
-          <w:szCs w:val="20"/>
-        </w:rPr>
-        <w:t>but</w:t>
-      </w:r>
-      <w:r>
-        <w:t xml:space="preserve"> instead of calling </w:t>
+        <w:t>HSK</w:t>
+      </w:r>
+      <w:r>
+        <w:t xml:space="preserve"> have no equivalent in FHIR, and it can easily be removed with the following utility template:</w:t>
+      </w:r>
+      <w:r>
+        <w:br/>
+      </w:r>
+    </w:p>
+    <w:p>
+      <w:pPr>
+        <w:ind w:left="720"/>
+        <w:rPr>
+          <w:rFonts w:ascii="Consolas" w:hAnsi="Consolas" w:cs="Consolas"/>
+          <w:sz w:val="20"/>
+          <w:szCs w:val="20"/>
+        </w:rPr>
+      </w:pPr>
+      <w:r>
+        <w:rPr>
+          <w:rFonts w:ascii="Consolas" w:hAnsi="Consolas" w:cs="Consolas"/>
+          <w:sz w:val="20"/>
+          <w:szCs w:val="20"/>
+        </w:rPr>
+        <w:t>{</w:t>
+      </w:r>
+    </w:p>
+    <w:p>
+      <w:pPr>
+        <w:ind w:left="720"/>
+        <w:rPr>
+          <w:rStyle w:val="CodeChar"/>
+        </w:rPr>
+      </w:pPr>
+      <w:r>
+        <w:rPr>
+          <w:rStyle w:val="CodeChar"/>
+        </w:rPr>
+        <w:t xml:space="preserve">    </w:t>
+      </w:r>
+      <w:r>
+        <w:rPr>
+          <w:rStyle w:val="CodeChar"/>
+        </w:rPr>
+        <w:t>"</w:t>
+      </w:r>
+      <w:r>
+        <w:rPr>
+          <w:rStyle w:val="CodeChar"/>
+        </w:rPr>
+        <w:t>remove</w:t>
+      </w:r>
+      <w:r>
+        <w:rPr>
+          <w:rStyle w:val="CodeChar"/>
+        </w:rPr>
+        <w:t>"</w:t>
+      </w:r>
+      <w:r>
+        <w:rPr>
+          <w:rStyle w:val="CodeChar"/>
+        </w:rPr>
+        <w:t>: ["</w:t>
       </w:r>
       <w:proofErr w:type="spellStart"/>
       <w:proofErr w:type="gramStart"/>
       <w:r>
         <w:rPr>
-          <w:rFonts w:ascii="Consolas" w:hAnsi="Consolas" w:cs="Consolas"/>
-          <w:sz w:val="20"/>
-          <w:szCs w:val="20"/>
-        </w:rPr>
-        <w:t>egress.transformMultiple</w:t>
-      </w:r>
-      <w:proofErr w:type="spellEnd"/>
+          <w:rStyle w:val="CodeChar"/>
+        </w:rPr>
+        <w:t>envelope.instance</w:t>
+      </w:r>
       <w:proofErr w:type="gramEnd"/>
       <w:r>
         <w:rPr>
-          <w:rFonts w:ascii="Consolas" w:hAnsi="Consolas" w:cs="Consolas"/>
-          <w:sz w:val="20"/>
-          <w:szCs w:val="20"/>
-        </w:rPr>
-        <w:t>()</w:t>
-      </w:r>
-      <w:r>
-        <w:t xml:space="preserve"> (which invokes a data hub step to transform a persistent record), call </w:t>
-      </w:r>
-      <w:proofErr w:type="spellStart"/>
-      <w:r>
-        <w:rPr>
-          <w:rFonts w:ascii="Consolas" w:hAnsi="Consolas" w:cs="Consolas"/>
-          <w:sz w:val="20"/>
-          <w:szCs w:val="20"/>
-        </w:rPr>
-        <w:t>templateTransofrm</w:t>
-      </w:r>
-      <w:proofErr w:type="spellEnd"/>
-      <w:r>
-        <w:rPr>
-          <w:rFonts w:ascii="Consolas" w:hAnsi="Consolas" w:cs="Consolas"/>
-          <w:sz w:val="20"/>
-          <w:szCs w:val="20"/>
-        </w:rPr>
-        <w:t>()</w:t>
-      </w:r>
-      <w:r>
-        <w:t xml:space="preserve"> in the library above.</w:t>
-      </w:r>
-    </w:p>
-    <w:p/>
-    <w:p>
-      <w:r>
-        <w:t xml:space="preserve">The </w:t>
-      </w:r>
-      <w:proofErr w:type="spellStart"/>
-      <w:r>
-        <w:rPr>
-          <w:rFonts w:ascii="Consolas" w:hAnsi="Consolas" w:cs="Consolas"/>
-          <w:sz w:val="20"/>
-          <w:szCs w:val="20"/>
-        </w:rPr>
-        <w:t>templateTransform.sjs</w:t>
-      </w:r>
-      <w:proofErr w:type="spellEnd"/>
-      <w:r>
-        <w:t xml:space="preserve"> file also has utility functions for easily converting string fields in the storage model into standard FHIR formats. For example, to convert a flattened string code into a </w:t>
-      </w:r>
-      <w:proofErr w:type="spellStart"/>
-      <w:r>
-        <w:rPr>
-          <w:rFonts w:ascii="Consolas" w:hAnsi="Consolas" w:cs="Consolas"/>
-          <w:sz w:val="20"/>
-          <w:szCs w:val="20"/>
-        </w:rPr>
-        <w:t>CodeableConcept</w:t>
-      </w:r>
-      <w:proofErr w:type="spellEnd"/>
-      <w:r>
-        <w:t>, you can use the utility template like this:</w:t>
-      </w:r>
-    </w:p>
-    <w:p/>
+          <w:rStyle w:val="CodeChar"/>
+        </w:rPr>
+        <w:t>.Practitioner.custom__sanction</w:t>
+      </w:r>
+      <w:proofErr w:type="spellEnd"/>
+      <w:r>
+        <w:rPr>
+          <w:rStyle w:val="CodeChar"/>
+        </w:rPr>
+        <w:t>"]</w:t>
+      </w:r>
+    </w:p>
     <w:p>
       <w:pPr>
         <w:ind w:left="720"/>
         <w:rPr>
-          <w:rFonts w:ascii="Consolas" w:hAnsi="Consolas" w:cs="Consolas"/>
-          <w:sz w:val="20"/>
-          <w:szCs w:val="20"/>
-        </w:rPr>
-      </w:pPr>
-      <w:r>
-        <w:rPr>
-          <w:rFonts w:ascii="Consolas" w:hAnsi="Consolas" w:cs="Consolas"/>
-          <w:sz w:val="20"/>
-          <w:szCs w:val="20"/>
-        </w:rPr>
-        <w:t>{</w:t>
-      </w:r>
-    </w:p>
-    <w:p>
-      <w:pPr>
-        <w:ind w:left="720"/>
-        <w:rPr>
-          <w:rFonts w:ascii="Consolas" w:hAnsi="Consolas" w:cs="Consolas"/>
-          <w:sz w:val="20"/>
-          <w:szCs w:val="20"/>
-        </w:rPr>
-      </w:pPr>
-      <w:r>
-        <w:rPr>
-          <w:rFonts w:ascii="Consolas" w:hAnsi="Consolas" w:cs="Consolas"/>
-          <w:sz w:val="20"/>
-          <w:szCs w:val="20"/>
-        </w:rPr>
-        <w:t xml:space="preserve">    "</w:t>
-      </w:r>
-      <w:proofErr w:type="spellStart"/>
-      <w:r>
-        <w:rPr>
-          <w:rFonts w:ascii="Consolas" w:hAnsi="Consolas" w:cs="Consolas"/>
-          <w:sz w:val="20"/>
-          <w:szCs w:val="20"/>
-        </w:rPr>
-        <w:t>codeableConcept</w:t>
-      </w:r>
-      <w:proofErr w:type="spellEnd"/>
-      <w:r>
-        <w:rPr>
-          <w:rFonts w:ascii="Consolas" w:hAnsi="Consolas" w:cs="Consolas"/>
-          <w:sz w:val="20"/>
-          <w:szCs w:val="20"/>
-        </w:rPr>
-        <w:t>": [</w:t>
-      </w:r>
-    </w:p>
-    <w:p>
-      <w:pPr>
-        <w:ind w:left="720"/>
-        <w:rPr>
-          <w:rFonts w:ascii="Consolas" w:hAnsi="Consolas" w:cs="Consolas"/>
-          <w:sz w:val="20"/>
-          <w:szCs w:val="20"/>
-        </w:rPr>
-      </w:pPr>
-      <w:r>
-        <w:rPr>
-          <w:rFonts w:ascii="Consolas" w:hAnsi="Consolas" w:cs="Consolas"/>
-          <w:sz w:val="20"/>
-          <w:szCs w:val="20"/>
-        </w:rPr>
-        <w:t xml:space="preserve">        {</w:t>
-      </w:r>
-    </w:p>
-    <w:p>
-      <w:pPr>
-        <w:ind w:left="720"/>
-        <w:rPr>
-          <w:rFonts w:ascii="Consolas" w:hAnsi="Consolas" w:cs="Consolas"/>
-          <w:sz w:val="20"/>
-          <w:szCs w:val="20"/>
-        </w:rPr>
-      </w:pPr>
-      <w:r>
-        <w:rPr>
-          <w:rFonts w:ascii="Consolas" w:hAnsi="Consolas" w:cs="Consolas"/>
-          <w:sz w:val="20"/>
-          <w:szCs w:val="20"/>
-        </w:rPr>
-        <w:t xml:space="preserve">            "path": "</w:t>
-      </w:r>
-      <w:proofErr w:type="spellStart"/>
-      <w:proofErr w:type="gramStart"/>
-      <w:r>
-        <w:rPr>
-          <w:rFonts w:ascii="Consolas" w:hAnsi="Consolas" w:cs="Consolas"/>
-          <w:sz w:val="20"/>
-          <w:szCs w:val="20"/>
-        </w:rPr>
-        <w:t>claim.payee</w:t>
-      </w:r>
-      <w:proofErr w:type="gramEnd"/>
-      <w:r>
-        <w:rPr>
-          <w:rFonts w:ascii="Consolas" w:hAnsi="Consolas" w:cs="Consolas"/>
-          <w:sz w:val="20"/>
-          <w:szCs w:val="20"/>
-        </w:rPr>
-        <w:t>.code__type</w:t>
-      </w:r>
-      <w:proofErr w:type="spellEnd"/>
-      <w:r>
-        <w:rPr>
-          <w:rFonts w:ascii="Consolas" w:hAnsi="Consolas" w:cs="Consolas"/>
-          <w:sz w:val="20"/>
-          <w:szCs w:val="20"/>
-        </w:rPr>
-        <w:t>",</w:t>
-      </w:r>
-    </w:p>
-    <w:p>
-      <w:pPr>
-        <w:ind w:left="720"/>
-        <w:rPr>
-          <w:rFonts w:ascii="Consolas" w:hAnsi="Consolas" w:cs="Consolas"/>
-          <w:sz w:val="20"/>
-          <w:szCs w:val="20"/>
-        </w:rPr>
-      </w:pPr>
-      <w:r>
-        <w:rPr>
-          <w:rFonts w:ascii="Consolas" w:hAnsi="Consolas" w:cs="Consolas"/>
-          <w:sz w:val="20"/>
-          <w:szCs w:val="20"/>
-        </w:rPr>
-        <w:t xml:space="preserve">            "system": "http://hl7.org/</w:t>
-      </w:r>
-      <w:proofErr w:type="spellStart"/>
-      <w:r>
-        <w:rPr>
-          <w:rFonts w:ascii="Consolas" w:hAnsi="Consolas" w:cs="Consolas"/>
-          <w:sz w:val="20"/>
-          <w:szCs w:val="20"/>
-        </w:rPr>
-        <w:t>fhir</w:t>
-      </w:r>
-      <w:proofErr w:type="spellEnd"/>
-      <w:r>
-        <w:rPr>
-          <w:rFonts w:ascii="Consolas" w:hAnsi="Consolas" w:cs="Consolas"/>
-          <w:sz w:val="20"/>
-          <w:szCs w:val="20"/>
-        </w:rPr>
-        <w:t>/</w:t>
-      </w:r>
-      <w:proofErr w:type="spellStart"/>
-      <w:r>
-        <w:rPr>
-          <w:rFonts w:ascii="Consolas" w:hAnsi="Consolas" w:cs="Consolas"/>
-          <w:sz w:val="20"/>
-          <w:szCs w:val="20"/>
-        </w:rPr>
-        <w:t>ValueSet</w:t>
-      </w:r>
-      <w:proofErr w:type="spellEnd"/>
-      <w:r>
-        <w:rPr>
-          <w:rFonts w:ascii="Consolas" w:hAnsi="Consolas" w:cs="Consolas"/>
-          <w:sz w:val="20"/>
-          <w:szCs w:val="20"/>
-        </w:rPr>
-        <w:t>/</w:t>
-      </w:r>
-      <w:proofErr w:type="spellStart"/>
-      <w:r>
-        <w:rPr>
-          <w:rFonts w:ascii="Consolas" w:hAnsi="Consolas" w:cs="Consolas"/>
-          <w:sz w:val="20"/>
-          <w:szCs w:val="20"/>
-        </w:rPr>
-        <w:t>payeetype</w:t>
-      </w:r>
-      <w:proofErr w:type="spellEnd"/>
-      <w:r>
-        <w:rPr>
-          <w:rFonts w:ascii="Consolas" w:hAnsi="Consolas" w:cs="Consolas"/>
-          <w:sz w:val="20"/>
-          <w:szCs w:val="20"/>
-        </w:rPr>
-        <w:t>",</w:t>
-      </w:r>
-    </w:p>
-    <w:p>
-      <w:pPr>
-        <w:ind w:left="720"/>
-        <w:rPr>
-          <w:rFonts w:ascii="Consolas" w:hAnsi="Consolas" w:cs="Consolas"/>
-          <w:sz w:val="20"/>
-          <w:szCs w:val="20"/>
-        </w:rPr>
-      </w:pPr>
-      <w:r>
-        <w:rPr>
-          <w:rFonts w:ascii="Consolas" w:hAnsi="Consolas" w:cs="Consolas"/>
-          <w:sz w:val="20"/>
-          <w:szCs w:val="20"/>
-        </w:rPr>
-        <w:t xml:space="preserve">            "</w:t>
-      </w:r>
-      <w:proofErr w:type="spellStart"/>
-      <w:r>
-        <w:rPr>
-          <w:rFonts w:ascii="Consolas" w:hAnsi="Consolas" w:cs="Consolas"/>
-          <w:sz w:val="20"/>
-          <w:szCs w:val="20"/>
-        </w:rPr>
-        <w:t>lookupValueSet</w:t>
-      </w:r>
-      <w:proofErr w:type="spellEnd"/>
-      <w:r>
-        <w:rPr>
-          <w:rFonts w:ascii="Consolas" w:hAnsi="Consolas" w:cs="Consolas"/>
-          <w:sz w:val="20"/>
-          <w:szCs w:val="20"/>
-        </w:rPr>
-        <w:t>": "</w:t>
-      </w:r>
-      <w:proofErr w:type="spellStart"/>
-      <w:r>
-        <w:rPr>
-          <w:rFonts w:ascii="Consolas" w:hAnsi="Consolas" w:cs="Consolas"/>
-          <w:sz w:val="20"/>
-          <w:szCs w:val="20"/>
-        </w:rPr>
-        <w:t>payeetype</w:t>
-      </w:r>
-      <w:proofErr w:type="spellEnd"/>
-      <w:r>
-        <w:rPr>
-          <w:rFonts w:ascii="Consolas" w:hAnsi="Consolas" w:cs="Consolas"/>
-          <w:sz w:val="20"/>
-          <w:szCs w:val="20"/>
-        </w:rPr>
-        <w:t>"</w:t>
-      </w:r>
-    </w:p>
-    <w:p>
-      <w:pPr>
-        <w:ind w:left="720"/>
-        <w:rPr>
-          <w:rFonts w:ascii="Consolas" w:hAnsi="Consolas" w:cs="Consolas"/>
-          <w:sz w:val="20"/>
-          <w:szCs w:val="20"/>
-        </w:rPr>
-      </w:pPr>
-      <w:r>
-        <w:rPr>
-          <w:rFonts w:ascii="Consolas" w:hAnsi="Consolas" w:cs="Consolas"/>
-          <w:sz w:val="20"/>
-          <w:szCs w:val="20"/>
-        </w:rPr>
-        <w:t xml:space="preserve">        }</w:t>
-      </w:r>
-    </w:p>
-    <w:p>
-      <w:pPr>
-        <w:ind w:left="720"/>
-        <w:rPr>
-          <w:rFonts w:ascii="Consolas" w:hAnsi="Consolas" w:cs="Consolas"/>
-          <w:sz w:val="20"/>
-          <w:szCs w:val="20"/>
-        </w:rPr>
-      </w:pPr>
-      <w:r>
-        <w:rPr>
-          <w:rFonts w:ascii="Consolas" w:hAnsi="Consolas" w:cs="Consolas"/>
-          <w:sz w:val="20"/>
-          <w:szCs w:val="20"/>
-        </w:rPr>
-        <w:t xml:space="preserve">    ]</w:t>
-      </w:r>
-    </w:p>
-    <w:p>
-      <w:pPr>
-        <w:ind w:left="720"/>
-        <w:rPr>
-          <w:rFonts w:ascii="Consolas" w:hAnsi="Consolas" w:cs="Consolas"/>
-          <w:sz w:val="20"/>
-          <w:szCs w:val="20"/>
-        </w:rPr>
-      </w:pPr>
-      <w:r>
-        <w:rPr>
-          <w:rFonts w:ascii="Consolas" w:hAnsi="Consolas" w:cs="Consolas"/>
-          <w:sz w:val="20"/>
-          <w:szCs w:val="20"/>
+          <w:rStyle w:val="CodeChar"/>
+        </w:rPr>
+      </w:pPr>
+      <w:r>
+        <w:rPr>
+          <w:rStyle w:val="CodeChar"/>
         </w:rPr>
         <w:t>}</w:t>
-      </w:r>
-    </w:p>
-    <w:p/>
-    <w:p>
-      <w:r>
-        <w:t xml:space="preserve">This will replace the </w:t>
-      </w:r>
-      <w:proofErr w:type="spellStart"/>
-      <w:r>
-        <w:rPr>
-          <w:rFonts w:ascii="Consolas" w:hAnsi="Consolas" w:cs="Consolas"/>
-          <w:sz w:val="20"/>
-          <w:szCs w:val="20"/>
-        </w:rPr>
-        <w:t>code__type</w:t>
-      </w:r>
-      <w:proofErr w:type="spellEnd"/>
-      <w:r>
-        <w:t xml:space="preserve"> field in the </w:t>
-      </w:r>
-      <w:proofErr w:type="spellStart"/>
-      <w:proofErr w:type="gramStart"/>
-      <w:r>
-        <w:rPr>
-          <w:rFonts w:ascii="Consolas" w:hAnsi="Consolas" w:cs="Consolas"/>
-          <w:sz w:val="20"/>
-          <w:szCs w:val="20"/>
-        </w:rPr>
-        <w:t>claim.payee</w:t>
-      </w:r>
-      <w:proofErr w:type="spellEnd"/>
-      <w:proofErr w:type="gramEnd"/>
-      <w:r>
-        <w:t xml:space="preserve"> object with a </w:t>
-      </w:r>
-      <w:proofErr w:type="spellStart"/>
-      <w:r>
-        <w:rPr>
-          <w:rFonts w:ascii="Consolas" w:hAnsi="Consolas" w:cs="Consolas"/>
-          <w:sz w:val="20"/>
-          <w:szCs w:val="20"/>
-        </w:rPr>
-        <w:t>CodeableConcept</w:t>
-      </w:r>
-      <w:proofErr w:type="spellEnd"/>
-      <w:r>
-        <w:t xml:space="preserve"> named type with a coding value of the value in </w:t>
-      </w:r>
-      <w:proofErr w:type="spellStart"/>
-      <w:r>
-        <w:t>code__type</w:t>
-      </w:r>
-      <w:proofErr w:type="spellEnd"/>
-      <w:r>
-        <w:t xml:space="preserve">, a system of </w:t>
-      </w:r>
-      <w:r>
-        <w:rPr>
-          <w:rStyle w:val="CodeChar"/>
-        </w:rPr>
-        <w:t>http://hl7.org/fhir/ValueSet/payeetype</w:t>
-      </w:r>
-      <w:r>
-        <w:t xml:space="preserve">, and will look up the display value from the lookup file in </w:t>
-      </w:r>
-      <w:proofErr w:type="spellStart"/>
-      <w:r>
-        <w:rPr>
-          <w:rFonts w:ascii="Consolas" w:hAnsi="Consolas" w:cs="Consolas"/>
-          <w:sz w:val="20"/>
-          <w:szCs w:val="20"/>
-        </w:rPr>
-        <w:t>src</w:t>
-      </w:r>
-      <w:proofErr w:type="spellEnd"/>
-      <w:r>
-        <w:rPr>
-          <w:rFonts w:ascii="Consolas" w:hAnsi="Consolas" w:cs="Consolas"/>
-          <w:sz w:val="20"/>
-          <w:szCs w:val="20"/>
-        </w:rPr>
-        <w:t>\main\ml-data\</w:t>
-      </w:r>
-      <w:proofErr w:type="spellStart"/>
-      <w:r>
-        <w:rPr>
-          <w:rFonts w:ascii="Consolas" w:hAnsi="Consolas" w:cs="Consolas"/>
-          <w:sz w:val="20"/>
-          <w:szCs w:val="20"/>
-        </w:rPr>
-        <w:t>referenceData</w:t>
-      </w:r>
-      <w:proofErr w:type="spellEnd"/>
-      <w:r>
-        <w:rPr>
-          <w:rFonts w:ascii="Consolas" w:hAnsi="Consolas" w:cs="Consolas"/>
-          <w:sz w:val="20"/>
-          <w:szCs w:val="20"/>
-        </w:rPr>
-        <w:t>\</w:t>
-      </w:r>
-      <w:proofErr w:type="spellStart"/>
-      <w:r>
-        <w:rPr>
-          <w:rFonts w:ascii="Consolas" w:hAnsi="Consolas" w:cs="Consolas"/>
-          <w:sz w:val="20"/>
-          <w:szCs w:val="20"/>
-        </w:rPr>
-        <w:t>ValueSets</w:t>
-      </w:r>
-      <w:proofErr w:type="spellEnd"/>
-      <w:r>
-        <w:rPr>
-          <w:rFonts w:ascii="Consolas" w:hAnsi="Consolas" w:cs="Consolas"/>
-          <w:sz w:val="20"/>
-          <w:szCs w:val="20"/>
-        </w:rPr>
-        <w:t>\</w:t>
-      </w:r>
-      <w:proofErr w:type="spellStart"/>
-      <w:r>
-        <w:rPr>
-          <w:rFonts w:ascii="Consolas" w:hAnsi="Consolas" w:cs="Consolas"/>
-          <w:sz w:val="20"/>
-          <w:szCs w:val="20"/>
-        </w:rPr>
-        <w:t>payeetype.json</w:t>
-      </w:r>
-      <w:proofErr w:type="spellEnd"/>
-      <w:r>
-        <w:t>.</w:t>
-      </w:r>
-    </w:p>
-    <w:p/>
-    <w:p>
-      <w:r>
-        <w:t xml:space="preserve">Note that we are assuming that all data is stored in one </w:t>
-      </w:r>
-      <w:proofErr w:type="spellStart"/>
-      <w:r>
-        <w:rPr>
-          <w:rFonts w:ascii="Consolas" w:hAnsi="Consolas" w:cs="Consolas"/>
-          <w:sz w:val="20"/>
-          <w:szCs w:val="20"/>
-        </w:rPr>
-        <w:t>CodableConcept.system</w:t>
-      </w:r>
-      <w:proofErr w:type="spellEnd"/>
-      <w:r>
-        <w:t xml:space="preserve">. This makes the persistent value uniform and queryable. Because of this fundamental difference between flexible message formats and uniform persistent formats, we are able to almost always flatten a </w:t>
-      </w:r>
-      <w:proofErr w:type="spellStart"/>
-      <w:r>
-        <w:rPr>
-          <w:rFonts w:ascii="Consolas" w:hAnsi="Consolas" w:cs="Consolas"/>
-          <w:sz w:val="20"/>
-          <w:szCs w:val="20"/>
-        </w:rPr>
-        <w:t>CodabelConcept</w:t>
-      </w:r>
-      <w:proofErr w:type="spellEnd"/>
-      <w:r>
-        <w:t xml:space="preserve"> into an </w:t>
-      </w:r>
-      <w:proofErr w:type="spellStart"/>
-      <w:r>
-        <w:rPr>
-          <w:rFonts w:ascii="Consolas" w:hAnsi="Consolas" w:cs="Consolas"/>
-          <w:sz w:val="20"/>
-          <w:szCs w:val="20"/>
-        </w:rPr>
-        <w:t>underscore__delimited</w:t>
-      </w:r>
-      <w:proofErr w:type="spellEnd"/>
-      <w:r>
-        <w:t xml:space="preserve"> field without the complexity and nesting of a </w:t>
-      </w:r>
-      <w:r>
-        <w:rPr>
-          <w:rFonts w:ascii="Consolas" w:hAnsi="Consolas" w:cs="Consolas"/>
-          <w:sz w:val="20"/>
-          <w:szCs w:val="20"/>
-        </w:rPr>
-        <w:t>CodableConcept</w:t>
-      </w:r>
-      <w:r>
-        <w:t>, and similarly flatten many Identifiers.</w:t>
       </w:r>
     </w:p>
     <w:p/>
@@ -3596,76 +3700,93 @@
       </w:r>
       <w:proofErr w:type="spellEnd"/>
       <w:r>
-        <w:t xml:space="preserve"> to create </w:t>
-      </w:r>
+        <w:t xml:space="preserve"> to create compliant FHIR, an added, non-FHIR data structure must be mapped to undefined (removed) to create compliant FHIR.</w:t>
+      </w:r>
+    </w:p>
+    <w:p/>
+    <w:p>
+      <w:r>
+        <w:t>Note that custom mappings or complex templates can also be used to create FHIR Extensions. We find the FHIR Extension mechanism to be complex and something to avoid if your business requirements do not absolutely demand it.</w:t>
+      </w:r>
+    </w:p>
+    <w:p/>
+    <w:p>
+      <w:pPr>
+        <w:pStyle w:val="Heading2"/>
+      </w:pPr>
+      <w:r>
+        <w:t>Removing data elements or records that have no FHIR counterpart</w:t>
+      </w:r>
+    </w:p>
+    <w:p>
+      <w:r>
+        <w:t xml:space="preserve">One data element that you may have in your records is </w:t>
+      </w:r>
+      <w:r>
+        <w:t>Practitioner Sanctions</w:t>
+      </w:r>
+      <w:r>
+        <w:t>. Since this data is not part of FHIR it must be removed</w:t>
+      </w:r>
+    </w:p>
+    <w:p/>
+    <w:p>
+      <w:pPr>
+        <w:pStyle w:val="Heading2"/>
+      </w:pPr>
+      <w:r>
+        <w:t>Subsumation searches and FHIR</w:t>
+      </w:r>
+    </w:p>
+    <w:p>
+      <w:proofErr w:type="gramStart"/>
+      <w:r>
+        <w:t>Adding :above</w:t>
+      </w:r>
+      <w:proofErr w:type="gramEnd"/>
+      <w:r>
+        <w:t xml:space="preserve"> and :below modifiers to search</w:t>
+      </w:r>
+      <w:r>
+        <w:t>e</w:t>
+      </w:r>
+      <w:r>
+        <w:t>s can be achieved by using the "Ontologies for Subsumation Searching" described earlier in this cookbook. This will change the way you query for documents, but will not affect the conversion from your storage model into a FHIR record.</w:t>
+      </w:r>
+    </w:p>
+    <w:p/>
+    <w:p>
+      <w:pPr>
+        <w:pStyle w:val="Heading1"/>
+      </w:pPr>
+      <w:r>
+        <w:t>Unit Testing</w:t>
+      </w:r>
+    </w:p>
+    <w:p>
+      <w:r>
+        <w:t xml:space="preserve">A number of tests are provided in </w:t>
+      </w:r>
+      <w:r>
+        <w:t xml:space="preserve">the </w:t>
+      </w:r>
+      <w:r>
+        <w:t>HSK. The goals of these unit tests are not to test everything, but to illustrate unit testing techniques. Many unit tests (but not</w:t>
+      </w:r>
+      <w:r>
+        <w:t xml:space="preserve"> necessarily</w:t>
+      </w:r>
+      <w:r>
+        <w:t xml:space="preserve"> all) should be removed when you build your own system, because they address specific mappings and flow logic related to the sample input records. Your data will be different, so your tests should not include these unit tests. If you have similar data (e.g. Patients/Members or Claims) you may want to alter rather than remove some data-dependent unit tests.</w:t>
+      </w:r>
+    </w:p>
+    <w:p/>
+    <w:p>
+      <w:pPr>
+        <w:pStyle w:val="Heading2"/>
+      </w:pPr>
       <w:r>
         <w:lastRenderedPageBreak/>
-        <w:t>compliant FHIR, an added, non-FHIR data structure must be mapped to undefined (removed) to create compliant FHIR.</w:t>
-      </w:r>
-    </w:p>
-    <w:p/>
-    <w:p>
-      <w:r>
-        <w:t>Note that custom mappings or complex templates can also be used to create FHIR Extensions. We find the FHIR Extension mechanism to be complex and something to avoid if your business requirements do not absolutely demand it.</w:t>
-      </w:r>
-    </w:p>
-    <w:p/>
-    <w:p>
-      <w:pPr>
-        <w:pStyle w:val="Heading2"/>
-      </w:pPr>
-      <w:r>
-        <w:t>Subsumation searches and FHIR</w:t>
-      </w:r>
-    </w:p>
-    <w:p>
-      <w:proofErr w:type="gramStart"/>
-      <w:r>
-        <w:t>Adding :above</w:t>
-      </w:r>
-      <w:proofErr w:type="gramEnd"/>
-      <w:r>
-        <w:t xml:space="preserve"> and :below modifiers to search</w:t>
-      </w:r>
-      <w:r>
-        <w:t>e</w:t>
-      </w:r>
-      <w:r>
-        <w:t>s can be achieved by using the "Ontologies for Subsumation Searching" described earlier in this cookbook. This will change the way you query for documents, but will not affect the conversion from your storage model into a FHIR record.</w:t>
-      </w:r>
-    </w:p>
-    <w:p/>
-    <w:p>
-      <w:pPr>
-        <w:pStyle w:val="Heading1"/>
-      </w:pPr>
-      <w:r>
-        <w:t>Unit Testing</w:t>
-      </w:r>
-    </w:p>
-    <w:p>
-      <w:r>
-        <w:t xml:space="preserve">A number of tests are provided in </w:t>
-      </w:r>
-      <w:r>
-        <w:t xml:space="preserve">the </w:t>
-      </w:r>
-      <w:r>
-        <w:t>HSK. The goals of these unit tests are not to test everything, but to illustrate unit testing techniques. Many unit tests (but not</w:t>
-      </w:r>
-      <w:r>
-        <w:t xml:space="preserve"> necessarily</w:t>
-      </w:r>
-      <w:r>
-        <w:t xml:space="preserve"> all) should be removed when you build your own system, because they address specific mappings and flow logic related to the sample input records. Your data will be different, so your tests should not include these unit tests. If you have similar data (e.g. Patients/Members or Claims) you may want to alter rather than remove some data-dependent unit tests.</w:t>
-      </w:r>
-    </w:p>
-    <w:p/>
-    <w:p>
-      <w:pPr>
-        <w:pStyle w:val="Heading2"/>
-      </w:pPr>
-      <w:r>
         <w:t>Java testing at the service level</w:t>
       </w:r>
     </w:p>
@@ -3814,7 +3935,6 @@
     <w:p/>
     <w:p>
       <w:r>
-        <w:lastRenderedPageBreak/>
         <w:t xml:space="preserve">All “interesting” functions built in your own project should ideally be tested. MarkLogic Unit Test has convenience functions to load data from the </w:t>
       </w:r>
       <w:r>
@@ -4829,6 +4949,7 @@
   <w:style w:type="character" w:default="1" w:styleId="DefaultParagraphFont">
     <w:name w:val="Default Paragraph Font"/>
     <w:uiPriority w:val="1"/>
+    <w:semiHidden/>
     <w:unhideWhenUsed/>
   </w:style>
   <w:style w:type="table" w:default="1" w:styleId="TableNormal">

</xml_diff>

<commit_message>
Final changes for initial PR
</commit_message>
<xml_diff>
--- a/documentation/Healthcare Starter Kit Cookbook.docx
+++ b/documentation/Healthcare Starter Kit Cookbook.docx
@@ -299,7 +299,7 @@
         </w:numPr>
       </w:pPr>
       <w:r>
-        <w:t>Sample custom functions to join csv records into larger records (function looks up related info)</w:t>
+        <w:t>Sample separate cleaning/mapping steps</w:t>
       </w:r>
     </w:p>
     <w:p>
@@ -311,15 +311,7 @@
         </w:numPr>
       </w:pPr>
       <w:r>
-        <w:t>Shows use of range indexes to allow fast joins during mapping (avoid prop-</w:t>
-      </w:r>
-      <w:proofErr w:type="spellStart"/>
-      <w:r>
-        <w:t>val</w:t>
-      </w:r>
-      <w:proofErr w:type="spellEnd"/>
-      <w:r>
-        <w:t>-q)</w:t>
+        <w:t>Sample custom functions to join csv records into larger records (function looks up related info)</w:t>
       </w:r>
     </w:p>
     <w:p>
@@ -332,20 +324,15 @@
       </w:pPr>
       <w:r>
         <w:lastRenderedPageBreak/>
-        <w:t xml:space="preserve">NOTE: should </w:t>
-      </w:r>
-      <w:proofErr w:type="gramStart"/>
-      <w:r>
-        <w:t>use .</w:t>
-      </w:r>
-      <w:proofErr w:type="spellStart"/>
-      <w:r>
-        <w:t>xqy</w:t>
-      </w:r>
-      <w:proofErr w:type="spellEnd"/>
-      <w:proofErr w:type="gramEnd"/>
-      <w:r>
-        <w:t xml:space="preserve"> for speed</w:t>
+        <w:t>Shows use of range indexes to allow fast joins during mapping (avoid prop-</w:t>
+      </w:r>
+      <w:proofErr w:type="spellStart"/>
+      <w:r>
+        <w:t>val</w:t>
+      </w:r>
+      <w:proofErr w:type="spellEnd"/>
+      <w:r>
+        <w:t>-q)</w:t>
       </w:r>
     </w:p>
     <w:p>
@@ -398,15 +385,7 @@
         </w:numPr>
       </w:pPr>
       <w:r>
-        <w:t xml:space="preserve">1:M and M:1 mapping </w:t>
-      </w:r>
-      <w:proofErr w:type="gramStart"/>
-      <w:r>
-        <w:t>approaches</w:t>
-      </w:r>
-      <w:proofErr w:type="gramEnd"/>
-      <w:r>
-        <w:t xml:space="preserve"> (as noted elsewhere with joins and multiple steps per file)</w:t>
+        <w:t>1:M and M:1 mapping (as noted elsewhere with joins and multiple steps per file)</w:t>
       </w:r>
     </w:p>
     <w:p>
@@ -632,7 +611,13 @@
         </w:numPr>
       </w:pPr>
       <w:r>
-        <w:t>Security configuration to restrict access to PII data</w:t>
+        <w:t>Security configuration to restrict access to PII</w:t>
+      </w:r>
+      <w:r>
+        <w:t>/PHI</w:t>
+      </w:r>
+      <w:r>
+        <w:t xml:space="preserve"> data</w:t>
       </w:r>
     </w:p>
     <w:p>
@@ -739,7 +724,6 @@
         <w:pStyle w:val="Heading2"/>
       </w:pPr>
       <w:r>
-        <w:lastRenderedPageBreak/>
         <w:t xml:space="preserve">Adding </w:t>
       </w:r>
       <w:r>
@@ -807,25 +791,16 @@
       </w:r>
       <w:r>
         <w:t xml:space="preserve">CSV will be re-formatted as JSON by using the column headings as JSON properties. </w:t>
+      </w:r>
+      <w:r>
+        <w:t xml:space="preserve">The Data Hub </w:t>
       </w:r>
       <w:hyperlink r:id="rId6" w:history="1">
         <w:r>
           <w:rPr>
             <w:rStyle w:val="Hyperlink"/>
           </w:rPr>
-          <w:t>The</w:t>
-        </w:r>
-        <w:r>
-          <w:rPr>
-            <w:rStyle w:val="Hyperlink"/>
-          </w:rPr>
-          <w:t xml:space="preserve"> Data Hub Steps</w:t>
-        </w:r>
-        <w:r>
-          <w:rPr>
-            <w:rStyle w:val="Hyperlink"/>
-          </w:rPr>
-          <w:t xml:space="preserve"> documentation</w:t>
+          <w:t>Steps documentation</w:t>
         </w:r>
       </w:hyperlink>
       <w:r>
@@ -964,6 +939,9 @@
       <w:r>
         <w:t>A number of related processes and configurations should be checked and extended to include the new data (where relevant)</w:t>
       </w:r>
+      <w:r>
+        <w:t>.</w:t>
+      </w:r>
     </w:p>
     <w:p/>
     <w:p>
@@ -971,13 +949,16 @@
         <w:pStyle w:val="Heading3"/>
       </w:pPr>
       <w:r>
+        <w:t>Adding data elements covered by the FHIR specification</w:t>
+      </w:r>
+    </w:p>
+    <w:p>
+      <w:r>
+        <w:t xml:space="preserve">If the new data types or elements are covered in the FHIR spec, we recommend using the existing pattern of keeping all the structure and field names the same as in the FHIR specification. Note that (as with all specifications) you do not necessarily need to model an </w:t>
+      </w:r>
+      <w:r>
         <w:lastRenderedPageBreak/>
-        <w:t>Adding data elements covered by the FHIR specification</w:t>
-      </w:r>
-    </w:p>
-    <w:p>
-      <w:r>
-        <w:t>If the new data types or elements are covered in the FHIR spec, we recommend using the existing pattern of keeping all the structure and field names the same as in the FHIR specification. Note that (as with all specifications) you do not necessarily need to model an entire FHIR resource in order to hold a few data properties you need. The point is to model your data to meet your own business need, but do it in a way that tracks to the FHIR specification. This allows you to see and benefit from modeling subtleties HL7 has already thought through, benefit from the extensive documentation that exists for FHIR, and easily transform your data to FHIR if and when you need to.</w:t>
+        <w:t>entire FHIR resource in order to hold a few data properties you need. The point is to model your data to meet your own business need, but do it in a way that tracks to the FHIR specification. This allows you to see and benefit from modeling subtleties HL7 has already thought through, benefit from the extensive documentation that exists for FHIR, and easily transform your data to FHIR if and when you need to.</w:t>
       </w:r>
     </w:p>
     <w:p/>
@@ -1277,7 +1258,42 @@
       </w:r>
       <w:proofErr w:type="spellEnd"/>
       <w:r>
-        <w:t>. Note that you should update the collections and permissions so the right user can run redaction, and a set of rules applied together are in the same collection(s). More information redaction is listed elsewhere in this document.</w:t>
+        <w:t xml:space="preserve">. Note </w:t>
+      </w:r>
+      <w:r>
+        <w:lastRenderedPageBreak/>
+        <w:t>that you should update the collections and permissions so the right user can run redaction, and a set of rules applied together are in the same collection(s). More information redaction is listed elsewhere in this document.</w:t>
+      </w:r>
+    </w:p>
+    <w:p/>
+    <w:p>
+      <w:pPr>
+        <w:pStyle w:val="Heading2"/>
+      </w:pPr>
+      <w:r>
+        <w:t>Modifying or adding Cleaning/Mapping steps</w:t>
+      </w:r>
+    </w:p>
+    <w:p>
+      <w:r>
+        <w:t>In the HSK we have separated our Patient mapping into two separate steps for cleaning and mapping, where the first (cleaning) step takes raw data and attempts to clean/standardize  a subset of fields which are likely to have varying amounts of variation (e.g.: address, SSN, birth/death dates, etc.), and the second (mapping) step references the previously cleaned data where appropriate, which can make for simpler, easier to digest mapping operations, especially in the Data Hub GUI.</w:t>
+      </w:r>
+    </w:p>
+    <w:p/>
+    <w:p>
+      <w:r>
+        <w:t xml:space="preserve">The </w:t>
+      </w:r>
+      <w:proofErr w:type="spellStart"/>
+      <w:r>
+        <w:rPr>
+          <w:rStyle w:val="CodeChar"/>
+        </w:rPr>
+        <w:t>PatientCleaning</w:t>
+      </w:r>
+      <w:proofErr w:type="spellEnd"/>
+      <w:r>
+        <w:t xml:space="preserve"> step in the HSK can serve as a base for any cleaning step, where with minimal modification of the step and its related entity, it can be quickly transformed into a cleaning step for any type of data.</w:t>
       </w:r>
     </w:p>
     <w:p/>
@@ -1391,6 +1407,7 @@
         <w:pStyle w:val="Heading4"/>
       </w:pPr>
       <w:r>
+        <w:lastRenderedPageBreak/>
         <w:t>Merging rules</w:t>
       </w:r>
     </w:p>
@@ -1401,22 +1418,28 @@
       <w:r>
         <w:t>er-field merge rules can be configured to combine documents that are identified as a match.</w:t>
       </w:r>
-    </w:p>
-    <w:p/>
-    <w:p>
-      <w:r>
-        <w:t xml:space="preserve">In addition, a post-step interceptor, or </w:t>
-      </w:r>
-      <w:r>
-        <w:t xml:space="preserve">even a </w:t>
-      </w:r>
-      <w:r>
-        <w:t>separate step, can be written to update merged records and ensure more sophisticated rules are applied. In particular, rules involving multiple fields may be implemented in code this way</w:t>
+      <w:r>
+        <w:t xml:space="preserve"> Additionally</w:t>
       </w:r>
       <w:r>
         <w:t>,</w:t>
       </w:r>
       <w:r>
+        <w:t xml:space="preserve"> either</w:t>
+      </w:r>
+      <w:r>
+        <w:t xml:space="preserve"> a post-step interceptor or </w:t>
+      </w:r>
+      <w:r>
+        <w:t xml:space="preserve">a </w:t>
+      </w:r>
+      <w:r>
+        <w:t>separate step can be written to update merged records and ensure more sophisticated rules are applied. In particular, rules involving multiple fields may be implemented in code this way</w:t>
+      </w:r>
+      <w:r>
+        <w:t>,</w:t>
+      </w:r>
+      <w:r>
         <w:t xml:space="preserve"> </w:t>
       </w:r>
       <w:r>
@@ -1473,7 +1496,6 @@
       </w:r>
       <w:proofErr w:type="spellStart"/>
       <w:r>
-        <w:lastRenderedPageBreak/>
         <w:t>givenName</w:t>
       </w:r>
       <w:proofErr w:type="spellEnd"/>
@@ -1600,7 +1622,13 @@
       </w:r>
       <w:proofErr w:type="spellEnd"/>
       <w:r>
-        <w:t xml:space="preserve"> to ensure the user (system login) that will invoke redaction will “see” and be able to read the redaction rules. Note these rules are stored in the Schemas database, as documented.</w:t>
+        <w:t xml:space="preserve"> to ensure the user (system login) that will invoke redaction will</w:t>
+      </w:r>
+      <w:r>
+        <w:t xml:space="preserve"> be able to</w:t>
+      </w:r>
+      <w:r>
+        <w:t xml:space="preserve"> “see” and read the redaction rules. Note these rules are stored in the Schemas database, as documented.</w:t>
       </w:r>
     </w:p>
     <w:p/>
@@ -1900,7 +1928,11 @@
         <w:t>,</w:t>
       </w:r>
       <w:r>
-        <w:t xml:space="preserve"> and non-colliding redaction. That is, UUIDs, IDs and so on will be altered in a way that won’t be easily reversible, but also will not clash.</w:t>
+        <w:t xml:space="preserve"> </w:t>
+      </w:r>
+      <w:r>
+        <w:lastRenderedPageBreak/>
+        <w:t>and non-colliding redaction. That is, UUIDs, IDs and so on will be altered in a way that won’t be easily reversible, but also will not clash.</w:t>
       </w:r>
       <w:r>
         <w:t>,</w:t>
@@ -1945,7 +1977,6 @@
         </w:numPr>
       </w:pPr>
       <w:r>
-        <w:lastRenderedPageBreak/>
         <w:t xml:space="preserve">This is rather secure, </w:t>
       </w:r>
       <w:r>
@@ -2058,7 +2089,13 @@
         <w:t xml:space="preserve">forward in the set of characters </w:t>
       </w:r>
       <w:r>
-        <w:t>by a fixed amount, e.g.:</w:t>
+        <w:t>by a fixed amount</w:t>
+      </w:r>
+      <w:r>
+        <w:t xml:space="preserve"> per character position</w:t>
+      </w:r>
+      <w:r>
+        <w:t>, e.g.:</w:t>
       </w:r>
       <w:r>
         <w:t xml:space="preserve"> </w:t>
@@ -2084,10 +2121,28 @@
         <w:t xml:space="preserve"> (wrapping where necessary)</w:t>
       </w:r>
       <w:r>
-        <w:t xml:space="preserve"> to </w:t>
-      </w:r>
-      <w:r>
-        <w:t>“l”, but the “l” following might always move 12 characters right to “x”</w:t>
+        <w:t xml:space="preserve"> </w:t>
+      </w:r>
+      <w:r>
+        <w:t>resulting in</w:t>
+      </w:r>
+      <w:r>
+        <w:t xml:space="preserve"> </w:t>
+      </w:r>
+      <w:r>
+        <w:t xml:space="preserve">“l”, but the “l” following might </w:t>
+      </w:r>
+      <w:r>
+        <w:t>instead</w:t>
+      </w:r>
+      <w:r>
+        <w:t xml:space="preserve"> move 12 characters right </w:t>
+      </w:r>
+      <w:r>
+        <w:t>resulting in</w:t>
+      </w:r>
+      <w:r>
+        <w:t xml:space="preserve"> “x”</w:t>
       </w:r>
       <w:r>
         <w:t xml:space="preserve">. </w:t>
@@ -2179,11 +2234,18 @@
       </w:r>
       <w:proofErr w:type="spellStart"/>
       <w:r>
+        <w:rPr>
+          <w:rStyle w:val="CodeChar"/>
+        </w:rPr>
         <w:t>acceptsBatch</w:t>
       </w:r>
       <w:proofErr w:type="spellEnd"/>
       <w:r>
-        <w:t xml:space="preserve"> Step configuration property to “true.” The pre-step interceptor can now gather the join keys (linking IDs) from an entire batch of 10</w:t>
+        <w:t xml:space="preserve"> Step configuration property to “true.” The pre-step interceptor can now gather </w:t>
+      </w:r>
+      <w:r>
+        <w:lastRenderedPageBreak/>
+        <w:t>the join keys (linking IDs) from an entire batch of 10</w:t>
       </w:r>
       <w:r>
         <w:t>,</w:t>
@@ -2270,11 +2332,7 @@
         <w:t>s</w:t>
       </w:r>
       <w:r>
-        <w:t xml:space="preserve"> the final Claim </w:t>
-      </w:r>
-      <w:r>
-        <w:lastRenderedPageBreak/>
-        <w:t xml:space="preserve">record to include claim line info even though the raw input document is the master Claim row, and the </w:t>
+        <w:t xml:space="preserve"> the final Claim record to include claim line info even though the raw input document is the master Claim row, and the </w:t>
       </w:r>
       <w:proofErr w:type="spellStart"/>
       <w:r>
@@ -2318,39 +2376,105 @@
           <w:i/>
           <w:iCs/>
         </w:rPr>
-        <w:t xml:space="preserve">Note: this is for cases where a single conceptual incoming business entity maps to a few related canonical business entities. It is not for cases where a list or table of incoming data is mapped to a list of canonical, persistent records. You should have already split your incoming data using other tools, such as </w:t>
-      </w:r>
-      <w:proofErr w:type="spellStart"/>
+        <w:t>Note: this is</w:t>
+      </w:r>
       <w:r>
         <w:rPr>
           <w:i/>
           <w:iCs/>
         </w:rPr>
-        <w:t>mlcp</w:t>
-      </w:r>
-      <w:proofErr w:type="spellEnd"/>
+        <w:t xml:space="preserve"> intended</w:t>
+      </w:r>
       <w:r>
         <w:rPr>
           <w:i/>
           <w:iCs/>
         </w:rPr>
-        <w:t xml:space="preserve">, Glue, </w:t>
-      </w:r>
-      <w:proofErr w:type="spellStart"/>
-      <w:r>
-        <w:rPr>
+        <w:t xml:space="preserve"> for cases where a single conceptual incoming business entity maps to a few related canonical business entities. It </w:t>
+      </w:r>
+      <w:r>
+        <w:rPr>
+          <w:b/>
           <w:i/>
           <w:iCs/>
         </w:rPr>
-        <w:t>NiFi</w:t>
-      </w:r>
-      <w:proofErr w:type="spellEnd"/>
+        <w:t>is not</w:t>
+      </w:r>
       <w:r>
         <w:rPr>
           <w:i/>
           <w:iCs/>
         </w:rPr>
+        <w:t xml:space="preserve"> for cases where a list or table of incoming data is mapped to a list of canonical, persistent records.</w:t>
+      </w:r>
+      <w:r>
+        <w:rPr>
+          <w:i/>
+          <w:iCs/>
+        </w:rPr>
+        <w:t xml:space="preserve"> In those </w:t>
+      </w:r>
+      <w:proofErr w:type="gramStart"/>
+      <w:r>
+        <w:rPr>
+          <w:i/>
+          <w:iCs/>
+        </w:rPr>
+        <w:t>cases</w:t>
+      </w:r>
+      <w:proofErr w:type="gramEnd"/>
+      <w:r>
+        <w:rPr>
+          <w:i/>
+          <w:iCs/>
+        </w:rPr>
+        <w:t xml:space="preserve"> y</w:t>
+      </w:r>
+      <w:r>
+        <w:rPr>
+          <w:i/>
+          <w:iCs/>
+        </w:rPr>
+        <w:t xml:space="preserve">ou should have already split your incoming data using other tools, such as </w:t>
+      </w:r>
+      <w:proofErr w:type="spellStart"/>
+      <w:r>
+        <w:rPr>
+          <w:i/>
+          <w:iCs/>
+        </w:rPr>
+        <w:t>mlcp</w:t>
+      </w:r>
+      <w:proofErr w:type="spellEnd"/>
+      <w:r>
+        <w:rPr>
+          <w:i/>
+          <w:iCs/>
+        </w:rPr>
+        <w:t xml:space="preserve">, Glue, </w:t>
+      </w:r>
+      <w:proofErr w:type="spellStart"/>
+      <w:r>
+        <w:rPr>
+          <w:i/>
+          <w:iCs/>
+        </w:rPr>
+        <w:t>NiFi</w:t>
+      </w:r>
+      <w:proofErr w:type="spellEnd"/>
+      <w:r>
+        <w:rPr>
+          <w:i/>
+          <w:iCs/>
+        </w:rPr>
         <w:t>, Kafka, or the data hub loading functions</w:t>
+      </w:r>
+      <w:r>
+        <w:rPr>
+          <w:i/>
+          <w:iCs/>
+        </w:rPr>
+        <w:t>.</w:t>
       </w:r>
     </w:p>
     <w:p/>
@@ -2403,7 +2527,13 @@
     </w:p>
     <w:p>
       <w:r>
-        <w:t>The newest and most optimized access pattern is to create a Data Service and access it via Java or Node.js. Data Services stand up servlet-like listeners (on certain app server ports) in MarkLogic and also generate Java and JavaScript proxy classes that allow access to the data from those languages.</w:t>
+        <w:t xml:space="preserve">The newest and most optimized access pattern is to create a Data Service and access it via Java or Node.js. Data Services stand up servlet-like listeners (on </w:t>
+      </w:r>
+      <w:r>
+        <w:t>fixed</w:t>
+      </w:r>
+      <w:r>
+        <w:t xml:space="preserve"> app server ports) in MarkLogic and also generate Java and JavaScript proxy classes that allow access to the data from those languages.</w:t>
       </w:r>
     </w:p>
     <w:p/>
@@ -2453,6 +2583,8 @@
       <w:pPr>
         <w:pStyle w:val="Heading3"/>
       </w:pPr>
+      <w:bookmarkStart w:id="2" w:name="_Using_Ontologies_for"/>
+      <w:bookmarkEnd w:id="2"/>
       <w:r>
         <w:t>Using Ontologies for Subsumation Searching</w:t>
       </w:r>
@@ -2627,6 +2759,7 @@
     <w:p/>
     <w:p>
       <w:r>
+        <w:lastRenderedPageBreak/>
         <w:t>The other view is a row-result from a SPARQL query which contains only the broader or narrower concepts from the relevant ontology. That is, all super-concepts or sub-concepts for the query term are returned in a small row-set that is then joined to the claims schema view.</w:t>
       </w:r>
     </w:p>
@@ -2640,8 +2773,8 @@
       <w:pPr>
         <w:pStyle w:val="Heading1"/>
       </w:pPr>
-      <w:bookmarkStart w:id="2" w:name="_Connecting_to_a"/>
-      <w:bookmarkEnd w:id="2"/>
+      <w:bookmarkStart w:id="3" w:name="_Connecting_to_a"/>
+      <w:bookmarkEnd w:id="3"/>
       <w:r>
         <w:t>Connecting to a compliant FHIR server for healthcare interoperability</w:t>
       </w:r>
@@ -2726,19 +2859,37 @@
       </w:r>
       <w:proofErr w:type="gramStart"/>
       <w:r>
-        <w:t>the .</w:t>
-      </w:r>
-      <w:proofErr w:type="spellStart"/>
-      <w:r>
+        <w:t xml:space="preserve">the </w:t>
+      </w:r>
+      <w:r>
+        <w:rPr>
+          <w:rStyle w:val="CodeChar"/>
+        </w:rPr>
+        <w:t>.</w:t>
+      </w:r>
+      <w:proofErr w:type="spellStart"/>
+      <w:r>
+        <w:rPr>
+          <w:rStyle w:val="CodeChar"/>
+        </w:rPr>
         <w:t>sjs</w:t>
       </w:r>
       <w:proofErr w:type="spellEnd"/>
       <w:proofErr w:type="gramEnd"/>
       <w:r>
-        <w:t xml:space="preserve"> data service implementations in the FHIR Mapping project will not work here, the Java integration code and data service .</w:t>
-      </w:r>
-      <w:proofErr w:type="spellStart"/>
-      <w:r>
+        <w:t xml:space="preserve"> data service implementations in the FHIR Mapping project will not work here, the Java integration code and data service </w:t>
+      </w:r>
+      <w:r>
+        <w:rPr>
+          <w:rStyle w:val="CodeChar"/>
+        </w:rPr>
+        <w:t>.</w:t>
+      </w:r>
+      <w:proofErr w:type="spellStart"/>
+      <w:r>
+        <w:rPr>
+          <w:rStyle w:val="CodeChar"/>
+        </w:rPr>
         <w:t>api</w:t>
       </w:r>
       <w:proofErr w:type="spellEnd"/>
@@ -2747,6 +2898,9 @@
       </w:r>
       <w:proofErr w:type="spellStart"/>
       <w:r>
+        <w:rPr>
+          <w:rStyle w:val="CodeChar"/>
+        </w:rPr>
         <w:t>search.sjs</w:t>
       </w:r>
       <w:proofErr w:type="spellEnd"/>
@@ -2759,8 +2913,8 @@
       <w:pPr>
         <w:pStyle w:val="Heading2"/>
       </w:pPr>
-      <w:bookmarkStart w:id="3" w:name="_Adding_FHIR_data"/>
-      <w:bookmarkEnd w:id="3"/>
+      <w:bookmarkStart w:id="4" w:name="_Adding_FHIR_data"/>
+      <w:bookmarkEnd w:id="4"/>
       <w:r>
         <w:t>Adding FHIR data services to this project</w:t>
       </w:r>
@@ -2789,26 +2943,23 @@
     </w:p>
     <w:p/>
     <w:p>
-      <w:pPr>
-        <w:rPr>
-          <w:i/>
-          <w:iCs/>
-        </w:rPr>
-      </w:pPr>
-      <w:r>
-        <w:rPr>
-          <w:i/>
-          <w:iCs/>
-          <w:highlight w:val="lightGray"/>
-        </w:rPr>
-        <w:t>TODO: add path to a sample metadata file used in tests.</w:t>
-      </w:r>
-    </w:p>
-    <w:p/>
-    <w:p>
+      <w:r>
+        <w:t xml:space="preserve">The main difference between the HSK persistent model and FHIR is that the persistent model "flattens" </w:t>
+      </w:r>
+      <w:r>
+        <w:rPr>
+          <w:rFonts w:ascii="Consolas" w:hAnsi="Consolas" w:cs="Consolas"/>
+          <w:sz w:val="20"/>
+          <w:szCs w:val="20"/>
+        </w:rPr>
+        <w:t>CodableConcept</w:t>
+      </w:r>
+      <w:r>
+        <w:t xml:space="preserve"> fields and Identifier fields, replacing them with simpler structures. This reduces the nesting level and complexity of our data models, simplifies and speeds queries, and avoids confusion about how to persist records by fixing one "system" and storing all values in that same system. The library noted above uses a FHIR rewriting template to specify how a </w:t>
+      </w:r>
       <w:r>
         <w:lastRenderedPageBreak/>
-        <w:t xml:space="preserve">The main difference between the HSK persistent model and FHIR is that the persistent model "flattens" </w:t>
+        <w:t xml:space="preserve">persisted document is converted to FHIR. The template specifies the </w:t>
       </w:r>
       <w:r>
         <w:rPr>
@@ -2819,7 +2970,624 @@
         <w:t>CodableConcept</w:t>
       </w:r>
       <w:r>
-        <w:t xml:space="preserve"> fields and Identifier fields, replacing them with simpler structures. This reduces the nesting level and complexity of our data models, simplifies and speeds queries, and avoids confusion about how to persist records by fixing one "system" and storing all values in that same system. The library noted above uses a FHIR rewriting template to specify how a persisted document is converted to FHIR. The template specifies the </w:t>
+        <w:t xml:space="preserve"> and </w:t>
+      </w:r>
+      <w:r>
+        <w:rPr>
+          <w:rFonts w:ascii="Consolas" w:hAnsi="Consolas" w:cs="Consolas"/>
+          <w:sz w:val="20"/>
+          <w:szCs w:val="20"/>
+        </w:rPr>
+        <w:t>Identifier</w:t>
+      </w:r>
+      <w:r>
+        <w:t xml:space="preserve"> structures that have been simplified in our persistent model. That is, the templates specify the flattened fields that need to be changed and replaced. In this way, we have a configuration-driven process to map persistent data to FHIR, which effectively reverses the mechanical "flattening" that was done to the FHIR schemas to yield our persistence-optimized model.</w:t>
+      </w:r>
+    </w:p>
+    <w:p/>
+    <w:p>
+      <w:pPr>
+        <w:pStyle w:val="Heading2"/>
+      </w:pPr>
+      <w:r>
+        <w:t>Steps for FHIR integration</w:t>
+      </w:r>
+    </w:p>
+    <w:p>
+      <w:r>
+        <w:t xml:space="preserve">To build a data service that will work with the Java calling code in the FHIR Mapping project, use a similar data service to those such as </w:t>
+      </w:r>
+      <w:r>
+        <w:t xml:space="preserve">the FHIR Mapping project’s </w:t>
+      </w:r>
+      <w:r>
+        <w:rPr>
+          <w:rFonts w:ascii="Consolas" w:hAnsi="Consolas" w:cs="Consolas"/>
+          <w:sz w:val="20"/>
+          <w:szCs w:val="20"/>
+        </w:rPr>
+        <w:t>data-services\patient\</w:t>
+      </w:r>
+      <w:proofErr w:type="spellStart"/>
+      <w:r>
+        <w:rPr>
+          <w:rFonts w:ascii="Consolas" w:hAnsi="Consolas" w:cs="Consolas"/>
+          <w:sz w:val="20"/>
+          <w:szCs w:val="20"/>
+        </w:rPr>
+        <w:t>search.sjs</w:t>
+      </w:r>
+      <w:proofErr w:type="spellEnd"/>
+      <w:r>
+        <w:t>,</w:t>
+      </w:r>
+      <w:r>
+        <w:t xml:space="preserve"> </w:t>
+      </w:r>
+      <w:r>
+        <w:rPr>
+          <w:rFonts w:ascii="Consolas" w:hAnsi="Consolas" w:cs="Consolas"/>
+          <w:sz w:val="20"/>
+          <w:szCs w:val="20"/>
+        </w:rPr>
+        <w:t>but</w:t>
+      </w:r>
+      <w:r>
+        <w:t xml:space="preserve"> instead of calling </w:t>
+      </w:r>
+      <w:proofErr w:type="spellStart"/>
+      <w:proofErr w:type="gramStart"/>
+      <w:r>
+        <w:rPr>
+          <w:rFonts w:ascii="Consolas" w:hAnsi="Consolas" w:cs="Consolas"/>
+          <w:sz w:val="20"/>
+          <w:szCs w:val="20"/>
+        </w:rPr>
+        <w:t>egress.transformMultiple</w:t>
+      </w:r>
+      <w:proofErr w:type="spellEnd"/>
+      <w:proofErr w:type="gramEnd"/>
+      <w:r>
+        <w:rPr>
+          <w:rFonts w:ascii="Consolas" w:hAnsi="Consolas" w:cs="Consolas"/>
+          <w:sz w:val="20"/>
+          <w:szCs w:val="20"/>
+        </w:rPr>
+        <w:t>()</w:t>
+      </w:r>
+      <w:r>
+        <w:t xml:space="preserve"> (which invokes a data hub step to transform a persistent record), call </w:t>
+      </w:r>
+      <w:proofErr w:type="spellStart"/>
+      <w:r>
+        <w:rPr>
+          <w:rFonts w:ascii="Consolas" w:hAnsi="Consolas" w:cs="Consolas"/>
+          <w:sz w:val="20"/>
+          <w:szCs w:val="20"/>
+        </w:rPr>
+        <w:t>templateTransofrm</w:t>
+      </w:r>
+      <w:proofErr w:type="spellEnd"/>
+      <w:r>
+        <w:rPr>
+          <w:rFonts w:ascii="Consolas" w:hAnsi="Consolas" w:cs="Consolas"/>
+          <w:sz w:val="20"/>
+          <w:szCs w:val="20"/>
+        </w:rPr>
+        <w:t>()</w:t>
+      </w:r>
+      <w:r>
+        <w:t xml:space="preserve"> in the library above.</w:t>
+      </w:r>
+    </w:p>
+    <w:p/>
+    <w:p>
+      <w:proofErr w:type="spellStart"/>
+      <w:r>
+        <w:rPr>
+          <w:rFonts w:ascii="Consolas" w:hAnsi="Consolas" w:cs="Consolas"/>
+          <w:sz w:val="20"/>
+          <w:szCs w:val="20"/>
+        </w:rPr>
+        <w:t>templateTransform.sjs</w:t>
+      </w:r>
+      <w:proofErr w:type="spellEnd"/>
+      <w:r>
+        <w:t xml:space="preserve"> has utility functions for easily converting string fields in the storage model into standard FHIR formats. For example, to convert a flattened string code into a </w:t>
+      </w:r>
+      <w:proofErr w:type="spellStart"/>
+      <w:r>
+        <w:rPr>
+          <w:rFonts w:ascii="Consolas" w:hAnsi="Consolas" w:cs="Consolas"/>
+          <w:sz w:val="20"/>
+          <w:szCs w:val="20"/>
+        </w:rPr>
+        <w:t>CodeableConcept</w:t>
+      </w:r>
+      <w:proofErr w:type="spellEnd"/>
+      <w:r>
+        <w:t xml:space="preserve">, you can use </w:t>
+      </w:r>
+      <w:r>
+        <w:t>a</w:t>
+      </w:r>
+      <w:r>
+        <w:t xml:space="preserve"> utility template like this:</w:t>
+      </w:r>
+    </w:p>
+    <w:p/>
+    <w:p>
+      <w:pPr>
+        <w:ind w:left="720"/>
+        <w:rPr>
+          <w:rFonts w:ascii="Consolas" w:hAnsi="Consolas" w:cs="Consolas"/>
+          <w:sz w:val="20"/>
+          <w:szCs w:val="20"/>
+        </w:rPr>
+      </w:pPr>
+      <w:r>
+        <w:rPr>
+          <w:rFonts w:ascii="Consolas" w:hAnsi="Consolas" w:cs="Consolas"/>
+          <w:sz w:val="20"/>
+          <w:szCs w:val="20"/>
+        </w:rPr>
+        <w:t>{</w:t>
+      </w:r>
+    </w:p>
+    <w:p>
+      <w:pPr>
+        <w:ind w:left="720"/>
+        <w:rPr>
+          <w:rFonts w:ascii="Consolas" w:hAnsi="Consolas" w:cs="Consolas"/>
+          <w:sz w:val="20"/>
+          <w:szCs w:val="20"/>
+        </w:rPr>
+      </w:pPr>
+      <w:r>
+        <w:rPr>
+          <w:rFonts w:ascii="Consolas" w:hAnsi="Consolas" w:cs="Consolas"/>
+          <w:sz w:val="20"/>
+          <w:szCs w:val="20"/>
+        </w:rPr>
+        <w:t xml:space="preserve">    "</w:t>
+      </w:r>
+      <w:proofErr w:type="spellStart"/>
+      <w:r>
+        <w:rPr>
+          <w:rFonts w:ascii="Consolas" w:hAnsi="Consolas" w:cs="Consolas"/>
+          <w:sz w:val="20"/>
+          <w:szCs w:val="20"/>
+        </w:rPr>
+        <w:t>codeableConcept</w:t>
+      </w:r>
+      <w:proofErr w:type="spellEnd"/>
+      <w:r>
+        <w:rPr>
+          <w:rFonts w:ascii="Consolas" w:hAnsi="Consolas" w:cs="Consolas"/>
+          <w:sz w:val="20"/>
+          <w:szCs w:val="20"/>
+        </w:rPr>
+        <w:t>": [</w:t>
+      </w:r>
+    </w:p>
+    <w:p>
+      <w:pPr>
+        <w:ind w:left="720"/>
+        <w:rPr>
+          <w:rFonts w:ascii="Consolas" w:hAnsi="Consolas" w:cs="Consolas"/>
+          <w:sz w:val="20"/>
+          <w:szCs w:val="20"/>
+        </w:rPr>
+      </w:pPr>
+      <w:r>
+        <w:rPr>
+          <w:rFonts w:ascii="Consolas" w:hAnsi="Consolas" w:cs="Consolas"/>
+          <w:sz w:val="20"/>
+          <w:szCs w:val="20"/>
+        </w:rPr>
+        <w:t xml:space="preserve">        {</w:t>
+      </w:r>
+    </w:p>
+    <w:p>
+      <w:pPr>
+        <w:ind w:left="720"/>
+        <w:rPr>
+          <w:rFonts w:ascii="Consolas" w:hAnsi="Consolas" w:cs="Consolas"/>
+          <w:sz w:val="20"/>
+          <w:szCs w:val="20"/>
+        </w:rPr>
+      </w:pPr>
+      <w:r>
+        <w:rPr>
+          <w:rFonts w:ascii="Consolas" w:hAnsi="Consolas" w:cs="Consolas"/>
+          <w:sz w:val="20"/>
+          <w:szCs w:val="20"/>
+        </w:rPr>
+        <w:t xml:space="preserve">            "path": "</w:t>
+      </w:r>
+      <w:proofErr w:type="spellStart"/>
+      <w:proofErr w:type="gramStart"/>
+      <w:r>
+        <w:rPr>
+          <w:rFonts w:ascii="Consolas" w:hAnsi="Consolas" w:cs="Consolas"/>
+          <w:sz w:val="20"/>
+          <w:szCs w:val="20"/>
+        </w:rPr>
+        <w:t>claim.payee</w:t>
+      </w:r>
+      <w:proofErr w:type="gramEnd"/>
+      <w:r>
+        <w:rPr>
+          <w:rFonts w:ascii="Consolas" w:hAnsi="Consolas" w:cs="Consolas"/>
+          <w:sz w:val="20"/>
+          <w:szCs w:val="20"/>
+        </w:rPr>
+        <w:t>.code__type</w:t>
+      </w:r>
+      <w:proofErr w:type="spellEnd"/>
+      <w:r>
+        <w:rPr>
+          <w:rFonts w:ascii="Consolas" w:hAnsi="Consolas" w:cs="Consolas"/>
+          <w:sz w:val="20"/>
+          <w:szCs w:val="20"/>
+        </w:rPr>
+        <w:t>",</w:t>
+      </w:r>
+    </w:p>
+    <w:p>
+      <w:pPr>
+        <w:ind w:left="720"/>
+        <w:rPr>
+          <w:rFonts w:ascii="Consolas" w:hAnsi="Consolas" w:cs="Consolas"/>
+          <w:sz w:val="20"/>
+          <w:szCs w:val="20"/>
+        </w:rPr>
+      </w:pPr>
+      <w:r>
+        <w:rPr>
+          <w:rFonts w:ascii="Consolas" w:hAnsi="Consolas" w:cs="Consolas"/>
+          <w:sz w:val="20"/>
+          <w:szCs w:val="20"/>
+        </w:rPr>
+        <w:t xml:space="preserve">            "system": "http://hl7.org/</w:t>
+      </w:r>
+      <w:proofErr w:type="spellStart"/>
+      <w:r>
+        <w:rPr>
+          <w:rFonts w:ascii="Consolas" w:hAnsi="Consolas" w:cs="Consolas"/>
+          <w:sz w:val="20"/>
+          <w:szCs w:val="20"/>
+        </w:rPr>
+        <w:t>fhir</w:t>
+      </w:r>
+      <w:proofErr w:type="spellEnd"/>
+      <w:r>
+        <w:rPr>
+          <w:rFonts w:ascii="Consolas" w:hAnsi="Consolas" w:cs="Consolas"/>
+          <w:sz w:val="20"/>
+          <w:szCs w:val="20"/>
+        </w:rPr>
+        <w:t>/</w:t>
+      </w:r>
+      <w:proofErr w:type="spellStart"/>
+      <w:r>
+        <w:rPr>
+          <w:rFonts w:ascii="Consolas" w:hAnsi="Consolas" w:cs="Consolas"/>
+          <w:sz w:val="20"/>
+          <w:szCs w:val="20"/>
+        </w:rPr>
+        <w:t>ValueSet</w:t>
+      </w:r>
+      <w:proofErr w:type="spellEnd"/>
+      <w:r>
+        <w:rPr>
+          <w:rFonts w:ascii="Consolas" w:hAnsi="Consolas" w:cs="Consolas"/>
+          <w:sz w:val="20"/>
+          <w:szCs w:val="20"/>
+        </w:rPr>
+        <w:t>/</w:t>
+      </w:r>
+      <w:proofErr w:type="spellStart"/>
+      <w:r>
+        <w:rPr>
+          <w:rFonts w:ascii="Consolas" w:hAnsi="Consolas" w:cs="Consolas"/>
+          <w:sz w:val="20"/>
+          <w:szCs w:val="20"/>
+        </w:rPr>
+        <w:t>payeetype</w:t>
+      </w:r>
+      <w:proofErr w:type="spellEnd"/>
+      <w:r>
+        <w:rPr>
+          <w:rFonts w:ascii="Consolas" w:hAnsi="Consolas" w:cs="Consolas"/>
+          <w:sz w:val="20"/>
+          <w:szCs w:val="20"/>
+        </w:rPr>
+        <w:t>",</w:t>
+      </w:r>
+    </w:p>
+    <w:p>
+      <w:pPr>
+        <w:ind w:left="720"/>
+        <w:rPr>
+          <w:rFonts w:ascii="Consolas" w:hAnsi="Consolas" w:cs="Consolas"/>
+          <w:sz w:val="20"/>
+          <w:szCs w:val="20"/>
+        </w:rPr>
+      </w:pPr>
+      <w:r>
+        <w:rPr>
+          <w:rFonts w:ascii="Consolas" w:hAnsi="Consolas" w:cs="Consolas"/>
+          <w:sz w:val="20"/>
+          <w:szCs w:val="20"/>
+        </w:rPr>
+        <w:t xml:space="preserve">            "</w:t>
+      </w:r>
+      <w:proofErr w:type="spellStart"/>
+      <w:r>
+        <w:rPr>
+          <w:rFonts w:ascii="Consolas" w:hAnsi="Consolas" w:cs="Consolas"/>
+          <w:sz w:val="20"/>
+          <w:szCs w:val="20"/>
+        </w:rPr>
+        <w:t>lookupValueSet</w:t>
+      </w:r>
+      <w:proofErr w:type="spellEnd"/>
+      <w:r>
+        <w:rPr>
+          <w:rFonts w:ascii="Consolas" w:hAnsi="Consolas" w:cs="Consolas"/>
+          <w:sz w:val="20"/>
+          <w:szCs w:val="20"/>
+        </w:rPr>
+        <w:t>": "</w:t>
+      </w:r>
+      <w:proofErr w:type="spellStart"/>
+      <w:r>
+        <w:rPr>
+          <w:rFonts w:ascii="Consolas" w:hAnsi="Consolas" w:cs="Consolas"/>
+          <w:sz w:val="20"/>
+          <w:szCs w:val="20"/>
+        </w:rPr>
+        <w:t>payeetype</w:t>
+      </w:r>
+      <w:proofErr w:type="spellEnd"/>
+      <w:r>
+        <w:rPr>
+          <w:rFonts w:ascii="Consolas" w:hAnsi="Consolas" w:cs="Consolas"/>
+          <w:sz w:val="20"/>
+          <w:szCs w:val="20"/>
+        </w:rPr>
+        <w:t>"</w:t>
+      </w:r>
+    </w:p>
+    <w:p>
+      <w:pPr>
+        <w:ind w:left="720"/>
+        <w:rPr>
+          <w:rFonts w:ascii="Consolas" w:hAnsi="Consolas" w:cs="Consolas"/>
+          <w:sz w:val="20"/>
+          <w:szCs w:val="20"/>
+        </w:rPr>
+      </w:pPr>
+      <w:r>
+        <w:rPr>
+          <w:rFonts w:ascii="Consolas" w:hAnsi="Consolas" w:cs="Consolas"/>
+          <w:sz w:val="20"/>
+          <w:szCs w:val="20"/>
+        </w:rPr>
+        <w:t xml:space="preserve">        }</w:t>
+      </w:r>
+    </w:p>
+    <w:p>
+      <w:pPr>
+        <w:ind w:left="720"/>
+        <w:rPr>
+          <w:rFonts w:ascii="Consolas" w:hAnsi="Consolas" w:cs="Consolas"/>
+          <w:sz w:val="20"/>
+          <w:szCs w:val="20"/>
+        </w:rPr>
+      </w:pPr>
+      <w:r>
+        <w:rPr>
+          <w:rFonts w:ascii="Consolas" w:hAnsi="Consolas" w:cs="Consolas"/>
+          <w:sz w:val="20"/>
+          <w:szCs w:val="20"/>
+        </w:rPr>
+        <w:t xml:space="preserve">    ]</w:t>
+      </w:r>
+    </w:p>
+    <w:p>
+      <w:pPr>
+        <w:ind w:left="720"/>
+        <w:rPr>
+          <w:rFonts w:ascii="Consolas" w:hAnsi="Consolas" w:cs="Consolas"/>
+          <w:sz w:val="20"/>
+          <w:szCs w:val="20"/>
+        </w:rPr>
+      </w:pPr>
+      <w:r>
+        <w:rPr>
+          <w:rFonts w:ascii="Consolas" w:hAnsi="Consolas" w:cs="Consolas"/>
+          <w:sz w:val="20"/>
+          <w:szCs w:val="20"/>
+        </w:rPr>
+        <w:t>}</w:t>
+      </w:r>
+    </w:p>
+    <w:p/>
+    <w:p>
+      <w:r>
+        <w:t xml:space="preserve">This will replace the </w:t>
+      </w:r>
+      <w:proofErr w:type="spellStart"/>
+      <w:r>
+        <w:rPr>
+          <w:rFonts w:ascii="Consolas" w:hAnsi="Consolas" w:cs="Consolas"/>
+          <w:sz w:val="20"/>
+          <w:szCs w:val="20"/>
+        </w:rPr>
+        <w:t>code__type</w:t>
+      </w:r>
+      <w:proofErr w:type="spellEnd"/>
+      <w:r>
+        <w:t xml:space="preserve"> field in the </w:t>
+      </w:r>
+      <w:proofErr w:type="spellStart"/>
+      <w:proofErr w:type="gramStart"/>
+      <w:r>
+        <w:rPr>
+          <w:rFonts w:ascii="Consolas" w:hAnsi="Consolas" w:cs="Consolas"/>
+          <w:sz w:val="20"/>
+          <w:szCs w:val="20"/>
+        </w:rPr>
+        <w:t>claim.payee</w:t>
+      </w:r>
+      <w:proofErr w:type="spellEnd"/>
+      <w:proofErr w:type="gramEnd"/>
+      <w:r>
+        <w:t xml:space="preserve"> object with a </w:t>
+      </w:r>
+      <w:proofErr w:type="spellStart"/>
+      <w:r>
+        <w:rPr>
+          <w:rFonts w:ascii="Consolas" w:hAnsi="Consolas" w:cs="Consolas"/>
+          <w:sz w:val="20"/>
+          <w:szCs w:val="20"/>
+        </w:rPr>
+        <w:t>CodeableConcept</w:t>
+      </w:r>
+      <w:proofErr w:type="spellEnd"/>
+      <w:r>
+        <w:t xml:space="preserve"> named type with a coding value of the value in </w:t>
+      </w:r>
+      <w:proofErr w:type="spellStart"/>
+      <w:r>
+        <w:t>code__type</w:t>
+      </w:r>
+      <w:proofErr w:type="spellEnd"/>
+      <w:r>
+        <w:t xml:space="preserve">, a system of </w:t>
+      </w:r>
+      <w:r>
+        <w:rPr>
+          <w:rStyle w:val="CodeChar"/>
+        </w:rPr>
+        <w:t>http://hl7.org/fhir/ValueSet/payeetype</w:t>
+      </w:r>
+      <w:r>
+        <w:t xml:space="preserve">, and will look up the display value from the lookup file in </w:t>
+      </w:r>
+      <w:proofErr w:type="spellStart"/>
+      <w:r>
+        <w:rPr>
+          <w:rFonts w:ascii="Consolas" w:hAnsi="Consolas" w:cs="Consolas"/>
+          <w:sz w:val="20"/>
+          <w:szCs w:val="20"/>
+        </w:rPr>
+        <w:t>src</w:t>
+      </w:r>
+      <w:proofErr w:type="spellEnd"/>
+      <w:r>
+        <w:rPr>
+          <w:rFonts w:ascii="Consolas" w:hAnsi="Consolas" w:cs="Consolas"/>
+          <w:sz w:val="20"/>
+          <w:szCs w:val="20"/>
+        </w:rPr>
+        <w:t>\main\ml-data\</w:t>
+      </w:r>
+      <w:proofErr w:type="spellStart"/>
+      <w:r>
+        <w:rPr>
+          <w:rFonts w:ascii="Consolas" w:hAnsi="Consolas" w:cs="Consolas"/>
+          <w:sz w:val="20"/>
+          <w:szCs w:val="20"/>
+        </w:rPr>
+        <w:t>referenceData</w:t>
+      </w:r>
+      <w:proofErr w:type="spellEnd"/>
+      <w:r>
+        <w:rPr>
+          <w:rFonts w:ascii="Consolas" w:hAnsi="Consolas" w:cs="Consolas"/>
+          <w:sz w:val="20"/>
+          <w:szCs w:val="20"/>
+        </w:rPr>
+        <w:t>\</w:t>
+      </w:r>
+      <w:proofErr w:type="spellStart"/>
+      <w:r>
+        <w:rPr>
+          <w:rFonts w:ascii="Consolas" w:hAnsi="Consolas" w:cs="Consolas"/>
+          <w:sz w:val="20"/>
+          <w:szCs w:val="20"/>
+        </w:rPr>
+        <w:t>ValueSets</w:t>
+      </w:r>
+      <w:proofErr w:type="spellEnd"/>
+      <w:r>
+        <w:rPr>
+          <w:rFonts w:ascii="Consolas" w:hAnsi="Consolas" w:cs="Consolas"/>
+          <w:sz w:val="20"/>
+          <w:szCs w:val="20"/>
+        </w:rPr>
+        <w:t>\</w:t>
+      </w:r>
+      <w:proofErr w:type="spellStart"/>
+      <w:r>
+        <w:rPr>
+          <w:rFonts w:ascii="Consolas" w:hAnsi="Consolas" w:cs="Consolas"/>
+          <w:sz w:val="20"/>
+          <w:szCs w:val="20"/>
+        </w:rPr>
+        <w:t>payeetype.json</w:t>
+      </w:r>
+      <w:proofErr w:type="spellEnd"/>
+      <w:r>
+        <w:t>.</w:t>
+      </w:r>
+    </w:p>
+    <w:p/>
+    <w:p>
+      <w:r>
+        <w:t xml:space="preserve">Note that we are assuming that all data is stored in one </w:t>
+      </w:r>
+      <w:proofErr w:type="spellStart"/>
+      <w:r>
+        <w:rPr>
+          <w:rFonts w:ascii="Consolas" w:hAnsi="Consolas" w:cs="Consolas"/>
+          <w:sz w:val="20"/>
+          <w:szCs w:val="20"/>
+        </w:rPr>
+        <w:t>CodableConcept.system</w:t>
+      </w:r>
+      <w:proofErr w:type="spellEnd"/>
+      <w:r>
+        <w:t xml:space="preserve">. This makes the persistent value uniform and queryable. Because of this fundamental difference between flexible message formats and uniform persistent formats, we are able to almost always flatten a </w:t>
+      </w:r>
+      <w:proofErr w:type="spellStart"/>
+      <w:r>
+        <w:rPr>
+          <w:rFonts w:ascii="Consolas" w:hAnsi="Consolas" w:cs="Consolas"/>
+          <w:sz w:val="20"/>
+          <w:szCs w:val="20"/>
+        </w:rPr>
+        <w:t>CodabelConcept</w:t>
+      </w:r>
+      <w:proofErr w:type="spellEnd"/>
+      <w:r>
+        <w:t xml:space="preserve"> into an </w:t>
+      </w:r>
+      <w:proofErr w:type="spellStart"/>
+      <w:r>
+        <w:rPr>
+          <w:rFonts w:ascii="Consolas" w:hAnsi="Consolas" w:cs="Consolas"/>
+          <w:sz w:val="20"/>
+          <w:szCs w:val="20"/>
+        </w:rPr>
+        <w:t>underscore__delimited</w:t>
+      </w:r>
+      <w:proofErr w:type="spellEnd"/>
+      <w:r>
+        <w:t xml:space="preserve"> field without the complexity and nesting of a </w:t>
       </w:r>
       <w:r>
         <w:rPr>
@@ -2830,758 +3598,170 @@
         <w:t>CodableConcept</w:t>
       </w:r>
       <w:r>
-        <w:t xml:space="preserve"> and </w:t>
-      </w:r>
-      <w:r>
-        <w:rPr>
-          <w:rFonts w:ascii="Consolas" w:hAnsi="Consolas" w:cs="Consolas"/>
-          <w:sz w:val="20"/>
-          <w:szCs w:val="20"/>
-        </w:rPr>
-        <w:t>Identifier</w:t>
-      </w:r>
-      <w:r>
-        <w:t xml:space="preserve"> structures that have been simplified in our persistent model. That is, the templates specify the flattened fields that need to be changed and replaced. In this way, we have a configuration-driven process to map persistent data to FHIR, which effectively reverses the mechanical "flattening" that was done to the FHIR schemas to yield our persistence-optimized model.</w:t>
-      </w:r>
-    </w:p>
-    <w:p/>
-    <w:p>
-      <w:pPr>
-        <w:pStyle w:val="Heading2"/>
-      </w:pPr>
-      <w:r>
-        <w:t>Steps for FHIR integration</w:t>
-      </w:r>
-    </w:p>
-    <w:p>
-      <w:r>
-        <w:t xml:space="preserve">To build a data service that will work with the Java calling code in the FHIR Mapping project, use a similar data service to those such as </w:t>
-      </w:r>
-      <w:r>
-        <w:t xml:space="preserve">the FHIR Mapping project’s </w:t>
-      </w:r>
-      <w:r>
-        <w:rPr>
-          <w:rFonts w:ascii="Consolas" w:hAnsi="Consolas" w:cs="Consolas"/>
-          <w:sz w:val="20"/>
-          <w:szCs w:val="20"/>
-        </w:rPr>
-        <w:t>data-services\patient\</w:t>
-      </w:r>
-      <w:proofErr w:type="spellStart"/>
-      <w:r>
-        <w:rPr>
-          <w:rFonts w:ascii="Consolas" w:hAnsi="Consolas" w:cs="Consolas"/>
-          <w:sz w:val="20"/>
-          <w:szCs w:val="20"/>
-        </w:rPr>
-        <w:t>search.sjs</w:t>
-      </w:r>
-      <w:proofErr w:type="spellEnd"/>
-      <w:r>
-        <w:t>,</w:t>
+        <w:t>, and similarly flatten many Identifiers.</w:t>
+      </w:r>
+    </w:p>
+    <w:p/>
+    <w:p>
+      <w:proofErr w:type="spellStart"/>
+      <w:r>
+        <w:rPr>
+          <w:rStyle w:val="CodeChar"/>
+        </w:rPr>
+        <w:t>templateTransform.sjs</w:t>
+      </w:r>
+      <w:proofErr w:type="spellEnd"/>
+      <w:r>
+        <w:t xml:space="preserve"> also has utility functions for removing fields from the storage model entirely when transforming to FHIR. For example, the practitioner sanctions included in the</w:t>
       </w:r>
       <w:r>
         <w:t xml:space="preserve"> </w:t>
       </w:r>
       <w:r>
-        <w:rPr>
-          <w:rFonts w:ascii="Consolas" w:hAnsi="Consolas" w:cs="Consolas"/>
-          <w:sz w:val="20"/>
-          <w:szCs w:val="20"/>
-        </w:rPr>
-        <w:t>but</w:t>
-      </w:r>
-      <w:r>
-        <w:t xml:space="preserve"> instead of calling </w:t>
+        <w:t>HSK</w:t>
+      </w:r>
+      <w:r>
+        <w:t xml:space="preserve"> have no equivalent in FHIR, and it can easily be removed with the following utility template</w:t>
+      </w:r>
+      <w:r>
+        <w:t xml:space="preserve">, where </w:t>
+      </w:r>
+      <w:r>
+        <w:rPr>
+          <w:rStyle w:val="CodeChar"/>
+        </w:rPr>
+        <w:t>remove</w:t>
+      </w:r>
+      <w:r>
+        <w:t xml:space="preserve"> takes a</w:t>
+      </w:r>
+      <w:r>
+        <w:t xml:space="preserve">n array </w:t>
+      </w:r>
+      <w:r>
+        <w:softHyphen/>
+      </w:r>
+      <w:r>
+        <w:softHyphen/>
+      </w:r>
+      <w:r>
+        <w:softHyphen/>
+      </w:r>
+      <w:r>
+        <w:t xml:space="preserve">of </w:t>
+      </w:r>
+      <w:r>
+        <w:t>period-delimited paths to remove from the structure</w:t>
+      </w:r>
+      <w:r>
+        <w:t>:</w:t>
+      </w:r>
+      <w:r>
+        <w:br/>
+      </w:r>
+    </w:p>
+    <w:p>
+      <w:pPr>
+        <w:ind w:left="720"/>
+        <w:rPr>
+          <w:rFonts w:ascii="Consolas" w:hAnsi="Consolas" w:cs="Consolas"/>
+          <w:sz w:val="20"/>
+          <w:szCs w:val="20"/>
+        </w:rPr>
+      </w:pPr>
+      <w:r>
+        <w:rPr>
+          <w:rFonts w:ascii="Consolas" w:hAnsi="Consolas" w:cs="Consolas"/>
+          <w:sz w:val="20"/>
+          <w:szCs w:val="20"/>
+        </w:rPr>
+        <w:t>{</w:t>
+      </w:r>
+    </w:p>
+    <w:p>
+      <w:pPr>
+        <w:ind w:left="720"/>
+        <w:rPr>
+          <w:rStyle w:val="CodeChar"/>
+        </w:rPr>
+      </w:pPr>
+      <w:r>
+        <w:rPr>
+          <w:rStyle w:val="CodeChar"/>
+        </w:rPr>
+        <w:t xml:space="preserve">    </w:t>
+      </w:r>
+      <w:r>
+        <w:rPr>
+          <w:rStyle w:val="CodeChar"/>
+        </w:rPr>
+        <w:t>"</w:t>
+      </w:r>
+      <w:r>
+        <w:rPr>
+          <w:rStyle w:val="CodeChar"/>
+        </w:rPr>
+        <w:t>remove</w:t>
+      </w:r>
+      <w:r>
+        <w:rPr>
+          <w:rStyle w:val="CodeChar"/>
+        </w:rPr>
+        <w:t>"</w:t>
+      </w:r>
+      <w:r>
+        <w:rPr>
+          <w:rStyle w:val="CodeChar"/>
+        </w:rPr>
+        <w:t>: ["</w:t>
       </w:r>
       <w:proofErr w:type="spellStart"/>
       <w:proofErr w:type="gramStart"/>
       <w:r>
         <w:rPr>
-          <w:rFonts w:ascii="Consolas" w:hAnsi="Consolas" w:cs="Consolas"/>
-          <w:sz w:val="20"/>
-          <w:szCs w:val="20"/>
-        </w:rPr>
-        <w:t>egress.transformMultiple</w:t>
-      </w:r>
-      <w:proofErr w:type="spellEnd"/>
+          <w:rStyle w:val="CodeChar"/>
+        </w:rPr>
+        <w:t>envelope.instance</w:t>
+      </w:r>
       <w:proofErr w:type="gramEnd"/>
       <w:r>
         <w:rPr>
-          <w:rFonts w:ascii="Consolas" w:hAnsi="Consolas" w:cs="Consolas"/>
-          <w:sz w:val="20"/>
-          <w:szCs w:val="20"/>
-        </w:rPr>
-        <w:t>()</w:t>
-      </w:r>
-      <w:r>
-        <w:t xml:space="preserve"> (which invokes a data hub step to transform a persistent record), call </w:t>
-      </w:r>
-      <w:proofErr w:type="spellStart"/>
-      <w:r>
-        <w:rPr>
-          <w:rFonts w:ascii="Consolas" w:hAnsi="Consolas" w:cs="Consolas"/>
-          <w:sz w:val="20"/>
-          <w:szCs w:val="20"/>
-        </w:rPr>
-        <w:t>templateTransofrm</w:t>
-      </w:r>
-      <w:proofErr w:type="spellEnd"/>
-      <w:r>
-        <w:rPr>
-          <w:rFonts w:ascii="Consolas" w:hAnsi="Consolas" w:cs="Consolas"/>
-          <w:sz w:val="20"/>
-          <w:szCs w:val="20"/>
-        </w:rPr>
-        <w:t>()</w:t>
-      </w:r>
-      <w:r>
-        <w:t xml:space="preserve"> in the library above.</w:t>
-      </w:r>
-    </w:p>
-    <w:p/>
-    <w:p>
-      <w:proofErr w:type="spellStart"/>
-      <w:r>
-        <w:rPr>
-          <w:rFonts w:ascii="Consolas" w:hAnsi="Consolas" w:cs="Consolas"/>
-          <w:sz w:val="20"/>
-          <w:szCs w:val="20"/>
-        </w:rPr>
-        <w:t>templateTransform.sjs</w:t>
-      </w:r>
-      <w:proofErr w:type="spellEnd"/>
-      <w:r>
-        <w:t xml:space="preserve"> has utility functions for easily converting string fields in the storage model into standard FHIR formats. For example, to convert a flattened string code into a </w:t>
-      </w:r>
-      <w:proofErr w:type="spellStart"/>
-      <w:r>
-        <w:rPr>
-          <w:rFonts w:ascii="Consolas" w:hAnsi="Consolas" w:cs="Consolas"/>
-          <w:sz w:val="20"/>
-          <w:szCs w:val="20"/>
-        </w:rPr>
-        <w:t>CodeableConcept</w:t>
-      </w:r>
-      <w:proofErr w:type="spellEnd"/>
-      <w:r>
-        <w:t xml:space="preserve">, you can use </w:t>
-      </w:r>
-      <w:r>
-        <w:t>a</w:t>
-      </w:r>
-      <w:r>
-        <w:t xml:space="preserve"> utility template like this:</w:t>
-      </w:r>
-    </w:p>
-    <w:p/>
+          <w:rStyle w:val="CodeChar"/>
+        </w:rPr>
+        <w:t>.Practitioner.custom__sanction</w:t>
+      </w:r>
+      <w:proofErr w:type="spellEnd"/>
+      <w:r>
+        <w:rPr>
+          <w:rStyle w:val="CodeChar"/>
+        </w:rPr>
+        <w:t>"</w:t>
+      </w:r>
+      <w:r>
+        <w:rPr>
+          <w:rStyle w:val="CodeChar"/>
+        </w:rPr>
+        <w:t>, ...</w:t>
+      </w:r>
+      <w:r>
+        <w:rPr>
+          <w:rStyle w:val="CodeChar"/>
+        </w:rPr>
+        <w:t>]</w:t>
+      </w:r>
+    </w:p>
     <w:p>
       <w:pPr>
         <w:ind w:left="720"/>
         <w:rPr>
-          <w:rFonts w:ascii="Consolas" w:hAnsi="Consolas" w:cs="Consolas"/>
-          <w:sz w:val="20"/>
-          <w:szCs w:val="20"/>
-        </w:rPr>
-      </w:pPr>
-      <w:r>
-        <w:rPr>
-          <w:rFonts w:ascii="Consolas" w:hAnsi="Consolas" w:cs="Consolas"/>
-          <w:sz w:val="20"/>
-          <w:szCs w:val="20"/>
-        </w:rPr>
-        <w:t>{</w:t>
-      </w:r>
-    </w:p>
-    <w:p>
-      <w:pPr>
-        <w:ind w:left="720"/>
-        <w:rPr>
-          <w:rFonts w:ascii="Consolas" w:hAnsi="Consolas" w:cs="Consolas"/>
-          <w:sz w:val="20"/>
-          <w:szCs w:val="20"/>
-        </w:rPr>
-      </w:pPr>
-      <w:r>
-        <w:rPr>
-          <w:rFonts w:ascii="Consolas" w:hAnsi="Consolas" w:cs="Consolas"/>
-          <w:sz w:val="20"/>
-          <w:szCs w:val="20"/>
-        </w:rPr>
-        <w:t xml:space="preserve">    "</w:t>
-      </w:r>
-      <w:proofErr w:type="spellStart"/>
-      <w:r>
-        <w:rPr>
-          <w:rFonts w:ascii="Consolas" w:hAnsi="Consolas" w:cs="Consolas"/>
-          <w:sz w:val="20"/>
-          <w:szCs w:val="20"/>
-        </w:rPr>
-        <w:t>codeableConcept</w:t>
-      </w:r>
-      <w:proofErr w:type="spellEnd"/>
-      <w:r>
-        <w:rPr>
-          <w:rFonts w:ascii="Consolas" w:hAnsi="Consolas" w:cs="Consolas"/>
-          <w:sz w:val="20"/>
-          <w:szCs w:val="20"/>
-        </w:rPr>
-        <w:t>": [</w:t>
-      </w:r>
-    </w:p>
-    <w:p>
-      <w:pPr>
-        <w:ind w:left="720"/>
-        <w:rPr>
-          <w:rFonts w:ascii="Consolas" w:hAnsi="Consolas" w:cs="Consolas"/>
-          <w:sz w:val="20"/>
-          <w:szCs w:val="20"/>
-        </w:rPr>
-      </w:pPr>
-      <w:r>
-        <w:rPr>
-          <w:rFonts w:ascii="Consolas" w:hAnsi="Consolas" w:cs="Consolas"/>
-          <w:sz w:val="20"/>
-          <w:szCs w:val="20"/>
-        </w:rPr>
-        <w:t xml:space="preserve">        {</w:t>
-      </w:r>
-    </w:p>
-    <w:p>
-      <w:pPr>
-        <w:ind w:left="720"/>
-        <w:rPr>
-          <w:rFonts w:ascii="Consolas" w:hAnsi="Consolas" w:cs="Consolas"/>
-          <w:sz w:val="20"/>
-          <w:szCs w:val="20"/>
-        </w:rPr>
-      </w:pPr>
-      <w:r>
-        <w:rPr>
-          <w:rFonts w:ascii="Consolas" w:hAnsi="Consolas" w:cs="Consolas"/>
-          <w:sz w:val="20"/>
-          <w:szCs w:val="20"/>
-        </w:rPr>
-        <w:t xml:space="preserve">            "path": "</w:t>
-      </w:r>
-      <w:proofErr w:type="spellStart"/>
-      <w:proofErr w:type="gramStart"/>
-      <w:r>
-        <w:rPr>
-          <w:rFonts w:ascii="Consolas" w:hAnsi="Consolas" w:cs="Consolas"/>
-          <w:sz w:val="20"/>
-          <w:szCs w:val="20"/>
-        </w:rPr>
-        <w:t>claim.payee</w:t>
-      </w:r>
-      <w:proofErr w:type="gramEnd"/>
-      <w:r>
-        <w:rPr>
-          <w:rFonts w:ascii="Consolas" w:hAnsi="Consolas" w:cs="Consolas"/>
-          <w:sz w:val="20"/>
-          <w:szCs w:val="20"/>
-        </w:rPr>
-        <w:t>.code__type</w:t>
-      </w:r>
-      <w:proofErr w:type="spellEnd"/>
-      <w:r>
-        <w:rPr>
-          <w:rFonts w:ascii="Consolas" w:hAnsi="Consolas" w:cs="Consolas"/>
-          <w:sz w:val="20"/>
-          <w:szCs w:val="20"/>
-        </w:rPr>
-        <w:t>",</w:t>
-      </w:r>
-    </w:p>
-    <w:p>
-      <w:pPr>
-        <w:ind w:left="720"/>
-        <w:rPr>
-          <w:rFonts w:ascii="Consolas" w:hAnsi="Consolas" w:cs="Consolas"/>
-          <w:sz w:val="20"/>
-          <w:szCs w:val="20"/>
-        </w:rPr>
-      </w:pPr>
-      <w:r>
-        <w:rPr>
-          <w:rFonts w:ascii="Consolas" w:hAnsi="Consolas" w:cs="Consolas"/>
-          <w:sz w:val="20"/>
-          <w:szCs w:val="20"/>
-        </w:rPr>
-        <w:t xml:space="preserve">            "system": "http://hl7.org/</w:t>
-      </w:r>
-      <w:proofErr w:type="spellStart"/>
-      <w:r>
-        <w:rPr>
-          <w:rFonts w:ascii="Consolas" w:hAnsi="Consolas" w:cs="Consolas"/>
-          <w:sz w:val="20"/>
-          <w:szCs w:val="20"/>
-        </w:rPr>
-        <w:t>fhir</w:t>
-      </w:r>
-      <w:proofErr w:type="spellEnd"/>
-      <w:r>
-        <w:rPr>
-          <w:rFonts w:ascii="Consolas" w:hAnsi="Consolas" w:cs="Consolas"/>
-          <w:sz w:val="20"/>
-          <w:szCs w:val="20"/>
-        </w:rPr>
-        <w:t>/</w:t>
-      </w:r>
-      <w:proofErr w:type="spellStart"/>
-      <w:r>
-        <w:rPr>
-          <w:rFonts w:ascii="Consolas" w:hAnsi="Consolas" w:cs="Consolas"/>
-          <w:sz w:val="20"/>
-          <w:szCs w:val="20"/>
-        </w:rPr>
-        <w:t>ValueSet</w:t>
-      </w:r>
-      <w:proofErr w:type="spellEnd"/>
-      <w:r>
-        <w:rPr>
-          <w:rFonts w:ascii="Consolas" w:hAnsi="Consolas" w:cs="Consolas"/>
-          <w:sz w:val="20"/>
-          <w:szCs w:val="20"/>
-        </w:rPr>
-        <w:t>/</w:t>
-      </w:r>
-      <w:proofErr w:type="spellStart"/>
-      <w:r>
-        <w:rPr>
-          <w:rFonts w:ascii="Consolas" w:hAnsi="Consolas" w:cs="Consolas"/>
-          <w:sz w:val="20"/>
-          <w:szCs w:val="20"/>
-        </w:rPr>
-        <w:t>payeetype</w:t>
-      </w:r>
-      <w:proofErr w:type="spellEnd"/>
-      <w:r>
-        <w:rPr>
-          <w:rFonts w:ascii="Consolas" w:hAnsi="Consolas" w:cs="Consolas"/>
-          <w:sz w:val="20"/>
-          <w:szCs w:val="20"/>
-        </w:rPr>
-        <w:t>",</w:t>
-      </w:r>
-    </w:p>
-    <w:p>
-      <w:pPr>
-        <w:ind w:left="720"/>
-        <w:rPr>
-          <w:rFonts w:ascii="Consolas" w:hAnsi="Consolas" w:cs="Consolas"/>
-          <w:sz w:val="20"/>
-          <w:szCs w:val="20"/>
-        </w:rPr>
-      </w:pPr>
-      <w:r>
-        <w:rPr>
-          <w:rFonts w:ascii="Consolas" w:hAnsi="Consolas" w:cs="Consolas"/>
-          <w:sz w:val="20"/>
-          <w:szCs w:val="20"/>
-        </w:rPr>
-        <w:t xml:space="preserve">            "</w:t>
-      </w:r>
-      <w:proofErr w:type="spellStart"/>
-      <w:r>
-        <w:rPr>
-          <w:rFonts w:ascii="Consolas" w:hAnsi="Consolas" w:cs="Consolas"/>
-          <w:sz w:val="20"/>
-          <w:szCs w:val="20"/>
-        </w:rPr>
-        <w:t>lookupValueSet</w:t>
-      </w:r>
-      <w:proofErr w:type="spellEnd"/>
-      <w:r>
-        <w:rPr>
-          <w:rFonts w:ascii="Consolas" w:hAnsi="Consolas" w:cs="Consolas"/>
-          <w:sz w:val="20"/>
-          <w:szCs w:val="20"/>
-        </w:rPr>
-        <w:t>": "</w:t>
-      </w:r>
-      <w:proofErr w:type="spellStart"/>
-      <w:r>
-        <w:rPr>
-          <w:rFonts w:ascii="Consolas" w:hAnsi="Consolas" w:cs="Consolas"/>
-          <w:sz w:val="20"/>
-          <w:szCs w:val="20"/>
-        </w:rPr>
-        <w:t>payeetype</w:t>
-      </w:r>
-      <w:proofErr w:type="spellEnd"/>
-      <w:r>
-        <w:rPr>
-          <w:rFonts w:ascii="Consolas" w:hAnsi="Consolas" w:cs="Consolas"/>
-          <w:sz w:val="20"/>
-          <w:szCs w:val="20"/>
-        </w:rPr>
-        <w:t>"</w:t>
-      </w:r>
-    </w:p>
-    <w:p>
-      <w:pPr>
-        <w:ind w:left="720"/>
-        <w:rPr>
-          <w:rFonts w:ascii="Consolas" w:hAnsi="Consolas" w:cs="Consolas"/>
-          <w:sz w:val="20"/>
-          <w:szCs w:val="20"/>
-        </w:rPr>
-      </w:pPr>
-      <w:r>
-        <w:rPr>
-          <w:rFonts w:ascii="Consolas" w:hAnsi="Consolas" w:cs="Consolas"/>
-          <w:sz w:val="20"/>
-          <w:szCs w:val="20"/>
-        </w:rPr>
-        <w:t xml:space="preserve">        }</w:t>
-      </w:r>
-    </w:p>
-    <w:p>
-      <w:pPr>
-        <w:ind w:left="720"/>
-        <w:rPr>
-          <w:rFonts w:ascii="Consolas" w:hAnsi="Consolas" w:cs="Consolas"/>
-          <w:sz w:val="20"/>
-          <w:szCs w:val="20"/>
-        </w:rPr>
-      </w:pPr>
-      <w:r>
-        <w:rPr>
-          <w:rFonts w:ascii="Consolas" w:hAnsi="Consolas" w:cs="Consolas"/>
-          <w:sz w:val="20"/>
-          <w:szCs w:val="20"/>
-        </w:rPr>
-        <w:t xml:space="preserve">    ]</w:t>
-      </w:r>
-    </w:p>
-    <w:p>
-      <w:pPr>
-        <w:ind w:left="720"/>
-        <w:rPr>
-          <w:rFonts w:ascii="Consolas" w:hAnsi="Consolas" w:cs="Consolas"/>
-          <w:sz w:val="20"/>
-          <w:szCs w:val="20"/>
-        </w:rPr>
-      </w:pPr>
-      <w:r>
-        <w:rPr>
-          <w:rFonts w:ascii="Consolas" w:hAnsi="Consolas" w:cs="Consolas"/>
-          <w:sz w:val="20"/>
-          <w:szCs w:val="20"/>
-        </w:rPr>
-        <w:t>}</w:t>
-      </w:r>
-    </w:p>
-    <w:p/>
-    <w:p>
-      <w:r>
-        <w:t xml:space="preserve">This will replace the </w:t>
-      </w:r>
-      <w:proofErr w:type="spellStart"/>
-      <w:r>
-        <w:rPr>
-          <w:rFonts w:ascii="Consolas" w:hAnsi="Consolas" w:cs="Consolas"/>
-          <w:sz w:val="20"/>
-          <w:szCs w:val="20"/>
-        </w:rPr>
-        <w:t>code__type</w:t>
-      </w:r>
-      <w:proofErr w:type="spellEnd"/>
-      <w:r>
-        <w:t xml:space="preserve"> field in the </w:t>
-      </w:r>
-      <w:proofErr w:type="spellStart"/>
-      <w:proofErr w:type="gramStart"/>
-      <w:r>
-        <w:rPr>
-          <w:rFonts w:ascii="Consolas" w:hAnsi="Consolas" w:cs="Consolas"/>
-          <w:sz w:val="20"/>
-          <w:szCs w:val="20"/>
-        </w:rPr>
-        <w:t>claim.payee</w:t>
-      </w:r>
-      <w:proofErr w:type="spellEnd"/>
-      <w:proofErr w:type="gramEnd"/>
-      <w:r>
-        <w:t xml:space="preserve"> object with a </w:t>
-      </w:r>
-      <w:proofErr w:type="spellStart"/>
-      <w:r>
-        <w:rPr>
-          <w:rFonts w:ascii="Consolas" w:hAnsi="Consolas" w:cs="Consolas"/>
-          <w:sz w:val="20"/>
-          <w:szCs w:val="20"/>
-        </w:rPr>
-        <w:t>CodeableConcept</w:t>
-      </w:r>
-      <w:proofErr w:type="spellEnd"/>
-      <w:r>
-        <w:t xml:space="preserve"> named type with a coding value of the value in </w:t>
-      </w:r>
-      <w:proofErr w:type="spellStart"/>
-      <w:r>
-        <w:t>code__type</w:t>
-      </w:r>
-      <w:proofErr w:type="spellEnd"/>
-      <w:r>
-        <w:t xml:space="preserve">, a system of </w:t>
-      </w:r>
-      <w:r>
-        <w:rPr>
           <w:rStyle w:val="CodeChar"/>
         </w:rPr>
-        <w:t>http://hl7.org/fhir/ValueSet/payeetype</w:t>
-      </w:r>
-      <w:r>
-        <w:t xml:space="preserve">, and will look up the display value from the lookup file in </w:t>
-      </w:r>
-      <w:proofErr w:type="spellStart"/>
-      <w:r>
-        <w:rPr>
-          <w:rFonts w:ascii="Consolas" w:hAnsi="Consolas" w:cs="Consolas"/>
-          <w:sz w:val="20"/>
-          <w:szCs w:val="20"/>
-        </w:rPr>
-        <w:t>src</w:t>
-      </w:r>
-      <w:proofErr w:type="spellEnd"/>
-      <w:r>
-        <w:rPr>
-          <w:rFonts w:ascii="Consolas" w:hAnsi="Consolas" w:cs="Consolas"/>
-          <w:sz w:val="20"/>
-          <w:szCs w:val="20"/>
-        </w:rPr>
-        <w:t>\main\ml-data\</w:t>
-      </w:r>
-      <w:proofErr w:type="spellStart"/>
-      <w:r>
-        <w:rPr>
-          <w:rFonts w:ascii="Consolas" w:hAnsi="Consolas" w:cs="Consolas"/>
-          <w:sz w:val="20"/>
-          <w:szCs w:val="20"/>
-        </w:rPr>
-        <w:t>referenceData</w:t>
-      </w:r>
-      <w:proofErr w:type="spellEnd"/>
-      <w:r>
-        <w:rPr>
-          <w:rFonts w:ascii="Consolas" w:hAnsi="Consolas" w:cs="Consolas"/>
-          <w:sz w:val="20"/>
-          <w:szCs w:val="20"/>
-        </w:rPr>
-        <w:t>\</w:t>
-      </w:r>
-      <w:proofErr w:type="spellStart"/>
-      <w:r>
-        <w:rPr>
-          <w:rFonts w:ascii="Consolas" w:hAnsi="Consolas" w:cs="Consolas"/>
-          <w:sz w:val="20"/>
-          <w:szCs w:val="20"/>
-        </w:rPr>
-        <w:t>ValueSets</w:t>
-      </w:r>
-      <w:proofErr w:type="spellEnd"/>
-      <w:r>
-        <w:rPr>
-          <w:rFonts w:ascii="Consolas" w:hAnsi="Consolas" w:cs="Consolas"/>
-          <w:sz w:val="20"/>
-          <w:szCs w:val="20"/>
-        </w:rPr>
-        <w:t>\</w:t>
-      </w:r>
-      <w:proofErr w:type="spellStart"/>
-      <w:r>
-        <w:rPr>
-          <w:rFonts w:ascii="Consolas" w:hAnsi="Consolas" w:cs="Consolas"/>
-          <w:sz w:val="20"/>
-          <w:szCs w:val="20"/>
-        </w:rPr>
-        <w:t>payeetype.json</w:t>
-      </w:r>
-      <w:proofErr w:type="spellEnd"/>
-      <w:r>
-        <w:t>.</w:t>
-      </w:r>
-    </w:p>
-    <w:p/>
-    <w:p>
-      <w:r>
-        <w:t xml:space="preserve">Note that we are assuming that all data is stored in one </w:t>
-      </w:r>
-      <w:proofErr w:type="spellStart"/>
-      <w:r>
-        <w:rPr>
-          <w:rFonts w:ascii="Consolas" w:hAnsi="Consolas" w:cs="Consolas"/>
-          <w:sz w:val="20"/>
-          <w:szCs w:val="20"/>
-        </w:rPr>
-        <w:t>CodableConcept.system</w:t>
-      </w:r>
-      <w:proofErr w:type="spellEnd"/>
-      <w:r>
-        <w:t xml:space="preserve">. This makes the persistent value uniform and queryable. Because of this fundamental difference between flexible message formats and uniform persistent formats, we are able to almost always flatten a </w:t>
-      </w:r>
-      <w:proofErr w:type="spellStart"/>
-      <w:r>
-        <w:rPr>
-          <w:rFonts w:ascii="Consolas" w:hAnsi="Consolas" w:cs="Consolas"/>
-          <w:sz w:val="20"/>
-          <w:szCs w:val="20"/>
-        </w:rPr>
-        <w:t>CodabelConcept</w:t>
-      </w:r>
-      <w:proofErr w:type="spellEnd"/>
-      <w:r>
-        <w:t xml:space="preserve"> into an </w:t>
-      </w:r>
-      <w:proofErr w:type="spellStart"/>
-      <w:r>
-        <w:rPr>
-          <w:rFonts w:ascii="Consolas" w:hAnsi="Consolas" w:cs="Consolas"/>
-          <w:sz w:val="20"/>
-          <w:szCs w:val="20"/>
-        </w:rPr>
-        <w:t>underscore__delimited</w:t>
-      </w:r>
-      <w:proofErr w:type="spellEnd"/>
-      <w:r>
-        <w:t xml:space="preserve"> field without the complexity and nesting of a </w:t>
-      </w:r>
-      <w:r>
-        <w:rPr>
-          <w:rFonts w:ascii="Consolas" w:hAnsi="Consolas" w:cs="Consolas"/>
-          <w:sz w:val="20"/>
-          <w:szCs w:val="20"/>
-        </w:rPr>
-        <w:t>CodableConcept</w:t>
-      </w:r>
-      <w:r>
-        <w:t>, and similarly flatten many Identifiers.</w:t>
-      </w:r>
-    </w:p>
-    <w:p/>
-    <w:p>
-      <w:proofErr w:type="spellStart"/>
+      </w:pPr>
       <w:r>
         <w:rPr>
           <w:rStyle w:val="CodeChar"/>
         </w:rPr>
         <w:lastRenderedPageBreak/>
-        <w:t>templateTransform.sjs</w:t>
-      </w:r>
-      <w:proofErr w:type="spellEnd"/>
-      <w:r>
-        <w:t xml:space="preserve"> also has utility functions for removing fields from the storage model entirely when transforming to FHIR. For example, the practitioner sanctions included in the</w:t>
-      </w:r>
-      <w:r>
-        <w:t xml:space="preserve"> Provider entity of the</w:t>
-      </w:r>
-      <w:bookmarkStart w:id="4" w:name="_GoBack"/>
-      <w:bookmarkEnd w:id="4"/>
-      <w:r>
-        <w:t xml:space="preserve"> </w:t>
-      </w:r>
-      <w:r>
-        <w:t>HSK</w:t>
-      </w:r>
-      <w:r>
-        <w:t xml:space="preserve"> have no equivalent in FHIR, and it can easily be removed with the following utility template:</w:t>
-      </w:r>
-      <w:r>
-        <w:br/>
-      </w:r>
-    </w:p>
-    <w:p>
-      <w:pPr>
-        <w:ind w:left="720"/>
-        <w:rPr>
-          <w:rFonts w:ascii="Consolas" w:hAnsi="Consolas" w:cs="Consolas"/>
-          <w:sz w:val="20"/>
-          <w:szCs w:val="20"/>
-        </w:rPr>
-      </w:pPr>
-      <w:r>
-        <w:rPr>
-          <w:rFonts w:ascii="Consolas" w:hAnsi="Consolas" w:cs="Consolas"/>
-          <w:sz w:val="20"/>
-          <w:szCs w:val="20"/>
-        </w:rPr>
-        <w:t>{</w:t>
-      </w:r>
-    </w:p>
-    <w:p>
-      <w:pPr>
-        <w:ind w:left="720"/>
-        <w:rPr>
-          <w:rStyle w:val="CodeChar"/>
-        </w:rPr>
-      </w:pPr>
-      <w:r>
-        <w:rPr>
-          <w:rStyle w:val="CodeChar"/>
-        </w:rPr>
-        <w:t xml:space="preserve">    </w:t>
-      </w:r>
-      <w:r>
-        <w:rPr>
-          <w:rStyle w:val="CodeChar"/>
-        </w:rPr>
-        <w:t>"</w:t>
-      </w:r>
-      <w:r>
-        <w:rPr>
-          <w:rStyle w:val="CodeChar"/>
-        </w:rPr>
-        <w:t>remove</w:t>
-      </w:r>
-      <w:r>
-        <w:rPr>
-          <w:rStyle w:val="CodeChar"/>
-        </w:rPr>
-        <w:t>"</w:t>
-      </w:r>
-      <w:r>
-        <w:rPr>
-          <w:rStyle w:val="CodeChar"/>
-        </w:rPr>
-        <w:t>: ["</w:t>
-      </w:r>
-      <w:proofErr w:type="spellStart"/>
-      <w:proofErr w:type="gramStart"/>
-      <w:r>
-        <w:rPr>
-          <w:rStyle w:val="CodeChar"/>
-        </w:rPr>
-        <w:t>envelope.instance</w:t>
-      </w:r>
-      <w:proofErr w:type="gramEnd"/>
-      <w:r>
-        <w:rPr>
-          <w:rStyle w:val="CodeChar"/>
-        </w:rPr>
-        <w:t>.Practitioner.custom__sanction</w:t>
-      </w:r>
-      <w:proofErr w:type="spellEnd"/>
-      <w:r>
-        <w:rPr>
-          <w:rStyle w:val="CodeChar"/>
-        </w:rPr>
-        <w:t>"]</w:t>
-      </w:r>
-    </w:p>
-    <w:p>
-      <w:pPr>
-        <w:ind w:left="720"/>
-        <w:rPr>
-          <w:rStyle w:val="CodeChar"/>
-        </w:rPr>
-      </w:pPr>
-      <w:r>
-        <w:rPr>
-          <w:rStyle w:val="CodeChar"/>
-        </w:rPr>
         <w:t>}</w:t>
       </w:r>
     </w:p>
@@ -3739,19 +3919,45 @@
       </w:r>
     </w:p>
     <w:p>
-      <w:proofErr w:type="gramStart"/>
-      <w:r>
-        <w:t>Adding :above</w:t>
-      </w:r>
-      <w:proofErr w:type="gramEnd"/>
-      <w:r>
-        <w:t xml:space="preserve"> and :below modifiers to search</w:t>
+      <w:r>
+        <w:t xml:space="preserve">Adding </w:t>
+      </w:r>
+      <w:r>
+        <w:rPr>
+          <w:rStyle w:val="CodeChar"/>
+        </w:rPr>
+        <w:t>:above</w:t>
+      </w:r>
+      <w:r>
+        <w:t xml:space="preserve"> and </w:t>
+      </w:r>
+      <w:r>
+        <w:rPr>
+          <w:rStyle w:val="CodeChar"/>
+        </w:rPr>
+        <w:t>:below</w:t>
+      </w:r>
+      <w:r>
+        <w:t xml:space="preserve"> modifiers to search</w:t>
       </w:r>
       <w:r>
         <w:t>e</w:t>
       </w:r>
       <w:r>
-        <w:t>s can be achieved by using the "Ontologies for Subsumation Searching" described earlier in this cookbook. This will change the way you query for documents, but will not affect the conversion from your storage model into a FHIR record.</w:t>
+        <w:t xml:space="preserve">s can be achieved by using the </w:t>
+      </w:r>
+      <w:hyperlink w:anchor="_Using_Ontologies_for" w:history="1">
+        <w:r>
+          <w:rPr>
+            <w:rStyle w:val="Hyperlink"/>
+          </w:rPr>
+          <w:t>Using Ontologies for Subsumation Searching</w:t>
+        </w:r>
+      </w:hyperlink>
+      <w:bookmarkStart w:id="5" w:name="_GoBack"/>
+      <w:bookmarkEnd w:id="5"/>
+      <w:r>
+        <w:t xml:space="preserve"> described earlier in this cookbook. This will change the way you query for documents, but will not affect the conversion from your storage model into a FHIR record.</w:t>
       </w:r>
     </w:p>
     <w:p/>
@@ -3786,39 +3992,39 @@
         <w:pStyle w:val="Heading2"/>
       </w:pPr>
       <w:r>
+        <w:t>Java testing at the service level</w:t>
+      </w:r>
+    </w:p>
+    <w:p>
+      <w:r>
+        <w:t xml:space="preserve">The </w:t>
+      </w:r>
+      <w:proofErr w:type="spellStart"/>
+      <w:r>
+        <w:rPr>
+          <w:rFonts w:ascii="Consolas" w:hAnsi="Consolas" w:cs="Consolas"/>
+          <w:sz w:val="20"/>
+          <w:szCs w:val="20"/>
+        </w:rPr>
+        <w:t>src</w:t>
+      </w:r>
+      <w:proofErr w:type="spellEnd"/>
+      <w:r>
+        <w:rPr>
+          <w:rFonts w:ascii="Consolas" w:hAnsi="Consolas" w:cs="Consolas"/>
+          <w:sz w:val="20"/>
+          <w:szCs w:val="20"/>
+        </w:rPr>
+        <w:t>/test/java</w:t>
+      </w:r>
+      <w:r>
+        <w:t xml:space="preserve"> directory contains Junit tests that check that the provided sample data set was properly ingested and mapped. This pattern can be used to test other processes such as Mastering, validation or other processes as well as mapping.</w:t>
+      </w:r>
+    </w:p>
+    <w:p/>
+    <w:p>
+      <w:r>
         <w:lastRenderedPageBreak/>
-        <w:t>Java testing at the service level</w:t>
-      </w:r>
-    </w:p>
-    <w:p>
-      <w:r>
-        <w:t xml:space="preserve">The </w:t>
-      </w:r>
-      <w:proofErr w:type="spellStart"/>
-      <w:r>
-        <w:rPr>
-          <w:rFonts w:ascii="Consolas" w:hAnsi="Consolas" w:cs="Consolas"/>
-          <w:sz w:val="20"/>
-          <w:szCs w:val="20"/>
-        </w:rPr>
-        <w:t>src</w:t>
-      </w:r>
-      <w:proofErr w:type="spellEnd"/>
-      <w:r>
-        <w:rPr>
-          <w:rFonts w:ascii="Consolas" w:hAnsi="Consolas" w:cs="Consolas"/>
-          <w:sz w:val="20"/>
-          <w:szCs w:val="20"/>
-        </w:rPr>
-        <w:t>/test/java</w:t>
-      </w:r>
-      <w:r>
-        <w:t xml:space="preserve"> directory contains Junit tests that check that the provided sample data set was properly ingested and mapped. This pattern can be used to test other processes such as Mastering, validation or other processes as well as mapping.</w:t>
-      </w:r>
-    </w:p>
-    <w:p/>
-    <w:p>
-      <w:r>
         <w:t>These tests assume you have run the ingest and mapping gradle tasks for all data, and they merely retrieve certain records from the data and verify they look as they should. Failures in ingest or mapping can be caught by these tests.</w:t>
       </w:r>
     </w:p>

</xml_diff>

<commit_message>
Adds link to data models standardization blog post
</commit_message>
<xml_diff>
--- a/documentation/Healthcare Starter Kit Cookbook.docx
+++ b/documentation/Healthcare Starter Kit Cookbook.docx
@@ -139,9 +139,14 @@
           <w:numId w:val="1"/>
         </w:numPr>
       </w:pPr>
-      <w:r>
-        <w:t>Link to philosophy blog</w:t>
-      </w:r>
+      <w:hyperlink r:id="rId6" w:history="1">
+        <w:r>
+          <w:rPr>
+            <w:rStyle w:val="Hyperlink"/>
+          </w:rPr>
+          <w:t>Our philosophy for standardization</w:t>
+        </w:r>
+      </w:hyperlink>
     </w:p>
     <w:p>
       <w:pPr>
@@ -151,8 +156,13 @@
           <w:numId w:val="1"/>
         </w:numPr>
       </w:pPr>
-      <w:r>
-        <w:t>Sample mappings from MITRE generated CSV data</w:t>
+      <w:proofErr w:type="spellStart"/>
+      <w:r>
+        <w:t>Sam</w:t>
+      </w:r>
+      <w:proofErr w:type="spellEnd"/>
+      <w:r>
+        <w:t>ple mappings from MITRE generated CSV data</w:t>
       </w:r>
     </w:p>
     <w:p>
@@ -202,6 +212,8 @@
       <w:r>
         <w:t>Transform library to convert persistent model (ES-FHIR) to true FHIR using minimal config data</w:t>
       </w:r>
+      <w:bookmarkStart w:id="0" w:name="_GoBack"/>
+      <w:bookmarkEnd w:id="0"/>
     </w:p>
     <w:p>
       <w:pPr>
@@ -795,7 +807,7 @@
       <w:r>
         <w:t xml:space="preserve">The Data Hub </w:t>
       </w:r>
-      <w:hyperlink r:id="rId6" w:history="1">
+      <w:hyperlink r:id="rId7" w:history="1">
         <w:r>
           <w:rPr>
             <w:rStyle w:val="Hyperlink"/>
@@ -859,8 +871,8 @@
       <w:pPr>
         <w:pStyle w:val="Heading2"/>
       </w:pPr>
-      <w:bookmarkStart w:id="0" w:name="_Extending_data_models"/>
-      <w:bookmarkEnd w:id="0"/>
+      <w:bookmarkStart w:id="1" w:name="_Extending_data_models"/>
+      <w:bookmarkEnd w:id="1"/>
       <w:r>
         <w:t>Extending data models to hold new data</w:t>
       </w:r>
@@ -1168,7 +1180,7 @@
       <w:r>
         <w:t xml:space="preserve"> it is too coarse-grained. In that case, </w:t>
       </w:r>
-      <w:hyperlink r:id="rId7" w:history="1">
+      <w:hyperlink r:id="rId8" w:history="1">
         <w:r>
           <w:rPr>
             <w:rStyle w:val="Hyperlink"/>
@@ -1326,7 +1338,7 @@
       <w:r>
         <w:t xml:space="preserve">Additional information on modifying mastering steps (both Matching and Merging) can be found in the </w:t>
       </w:r>
-      <w:hyperlink r:id="rId8" w:history="1">
+      <w:hyperlink r:id="rId9" w:history="1">
         <w:r>
           <w:rPr>
             <w:rStyle w:val="Hyperlink"/>
@@ -2171,7 +2183,7 @@
       <w:r>
         <w:t xml:space="preserve">More information on redaction can be found in the </w:t>
       </w:r>
-      <w:hyperlink r:id="rId9" w:history="1">
+      <w:hyperlink r:id="rId10" w:history="1">
         <w:r>
           <w:rPr>
             <w:rStyle w:val="Hyperlink"/>
@@ -2202,8 +2214,8 @@
       <w:pPr>
         <w:pStyle w:val="Heading3"/>
       </w:pPr>
-      <w:bookmarkStart w:id="1" w:name="_Joining_input_data"/>
-      <w:bookmarkEnd w:id="1"/>
+      <w:bookmarkStart w:id="2" w:name="_Joining_input_data"/>
+      <w:bookmarkEnd w:id="2"/>
       <w:r>
         <w:t>Joining input data into one persistent record</w:t>
       </w:r>
@@ -2482,7 +2494,7 @@
       <w:r>
         <w:t xml:space="preserve">Additional information on one-to-many mappings can be found in the </w:t>
       </w:r>
-      <w:hyperlink r:id="rId10" w:history="1">
+      <w:hyperlink r:id="rId11" w:history="1">
         <w:r>
           <w:rPr>
             <w:rStyle w:val="Hyperlink"/>
@@ -2583,8 +2595,8 @@
       <w:pPr>
         <w:pStyle w:val="Heading3"/>
       </w:pPr>
-      <w:bookmarkStart w:id="2" w:name="_Using_Ontologies_for"/>
-      <w:bookmarkEnd w:id="2"/>
+      <w:bookmarkStart w:id="3" w:name="_Using_Ontologies_for"/>
+      <w:bookmarkEnd w:id="3"/>
       <w:r>
         <w:t>Using Ontologies for Subsumation Searching</w:t>
       </w:r>
@@ -2619,7 +2631,7 @@
       <w:r>
         <w:t xml:space="preserve">can follow the instructions in the </w:t>
       </w:r>
-      <w:hyperlink r:id="rId11" w:history="1">
+      <w:hyperlink r:id="rId12" w:history="1">
         <w:r>
           <w:rPr>
             <w:rStyle w:val="Hyperlink"/>
@@ -2773,8 +2785,8 @@
       <w:pPr>
         <w:pStyle w:val="Heading1"/>
       </w:pPr>
-      <w:bookmarkStart w:id="3" w:name="_Connecting_to_a"/>
-      <w:bookmarkEnd w:id="3"/>
+      <w:bookmarkStart w:id="4" w:name="_Connecting_to_a"/>
+      <w:bookmarkEnd w:id="4"/>
       <w:r>
         <w:t>Connecting to a compliant FHIR server for healthcare interoperability</w:t>
       </w:r>
@@ -2797,7 +2809,7 @@
       <w:r>
         <w:t xml:space="preserve">To see how we connect a HAPI FHIR server to a generic MarkLogic database, check out the </w:t>
       </w:r>
-      <w:hyperlink r:id="rId12" w:history="1">
+      <w:hyperlink r:id="rId13" w:history="1">
         <w:r>
           <w:rPr>
             <w:rStyle w:val="Hyperlink"/>
@@ -2913,8 +2925,8 @@
       <w:pPr>
         <w:pStyle w:val="Heading2"/>
       </w:pPr>
-      <w:bookmarkStart w:id="4" w:name="_Adding_FHIR_data"/>
-      <w:bookmarkEnd w:id="4"/>
+      <w:bookmarkStart w:id="5" w:name="_Adding_FHIR_data"/>
+      <w:bookmarkEnd w:id="5"/>
       <w:r>
         <w:t>Adding FHIR data services to this project</w:t>
       </w:r>
@@ -3695,25 +3707,7 @@
         <w:rPr>
           <w:rStyle w:val="CodeChar"/>
         </w:rPr>
-        <w:t>"</w:t>
-      </w:r>
-      <w:r>
-        <w:rPr>
-          <w:rStyle w:val="CodeChar"/>
-        </w:rPr>
-        <w:t>remove</w:t>
-      </w:r>
-      <w:r>
-        <w:rPr>
-          <w:rStyle w:val="CodeChar"/>
-        </w:rPr>
-        <w:t>"</w:t>
-      </w:r>
-      <w:r>
-        <w:rPr>
-          <w:rStyle w:val="CodeChar"/>
-        </w:rPr>
-        <w:t>: ["</w:t>
+        <w:t>"remove": ["</w:t>
       </w:r>
       <w:proofErr w:type="spellStart"/>
       <w:proofErr w:type="gramStart"/>
@@ -3778,7 +3772,7 @@
       <w:r>
         <w:t xml:space="preserve">The section above describes how the HSK data model is based on FHIR, but somewhat simplified for resources and types that are covered in the FHIR spec. However, some fields, or entire resources, are not covered by FHIR at all. In that case, use </w:t>
       </w:r>
-      <w:hyperlink r:id="rId13" w:history="1">
+      <w:hyperlink r:id="rId14" w:history="1">
         <w:r>
           <w:rPr>
             <w:rStyle w:val="Hyperlink"/>
@@ -3954,8 +3948,6 @@
           <w:t>Using Ontologies for Subsumation Searching</w:t>
         </w:r>
       </w:hyperlink>
-      <w:bookmarkStart w:id="5" w:name="_GoBack"/>
-      <w:bookmarkEnd w:id="5"/>
       <w:r>
         <w:t xml:space="preserve"> described earlier in this cookbook. This will change the way you query for documents, but will not affect the conversion from your storage model into a FHIR record.</w:t>
       </w:r>
@@ -4070,7 +4062,7 @@
       <w:r>
         <w:t xml:space="preserve"> directory contains </w:t>
       </w:r>
-      <w:hyperlink r:id="rId14" w:history="1">
+      <w:hyperlink r:id="rId15" w:history="1">
         <w:r>
           <w:rPr>
             <w:rStyle w:val="Hyperlink"/>
@@ -4203,7 +4195,7 @@
           <w:u w:val="none"/>
         </w:rPr>
       </w:pPr>
-      <w:hyperlink r:id="rId15" w:history="1">
+      <w:hyperlink r:id="rId16" w:history="1">
         <w:r>
           <w:rPr>
             <w:rStyle w:val="Hyperlink"/>
@@ -4225,7 +4217,7 @@
           <w:u w:val="none"/>
         </w:rPr>
       </w:pPr>
-      <w:hyperlink r:id="rId16" w:history="1">
+      <w:hyperlink r:id="rId17" w:history="1">
         <w:r>
           <w:rPr>
             <w:rStyle w:val="Hyperlink"/>
@@ -4247,7 +4239,7 @@
           <w:u w:val="none"/>
         </w:rPr>
       </w:pPr>
-      <w:hyperlink r:id="rId17" w:history="1">
+      <w:hyperlink r:id="rId18" w:history="1">
         <w:r>
           <w:rPr>
             <w:rStyle w:val="Hyperlink"/>
@@ -4269,7 +4261,7 @@
           <w:u w:val="none"/>
         </w:rPr>
       </w:pPr>
-      <w:hyperlink r:id="rId18" w:history="1">
+      <w:hyperlink r:id="rId19" w:history="1">
         <w:r>
           <w:rPr>
             <w:rStyle w:val="Hyperlink"/>
@@ -4291,7 +4283,7 @@
           <w:u w:val="none"/>
         </w:rPr>
       </w:pPr>
-      <w:hyperlink r:id="rId19" w:history="1">
+      <w:hyperlink r:id="rId20" w:history="1">
         <w:r>
           <w:rPr>
             <w:rStyle w:val="Hyperlink"/>
@@ -4308,7 +4300,7 @@
           <w:numId w:val="3"/>
         </w:numPr>
       </w:pPr>
-      <w:hyperlink r:id="rId20" w:history="1">
+      <w:hyperlink r:id="rId21" w:history="1">
         <w:r>
           <w:rPr>
             <w:rStyle w:val="Hyperlink"/>
@@ -4330,7 +4322,7 @@
           <w:u w:val="none"/>
         </w:rPr>
       </w:pPr>
-      <w:hyperlink r:id="rId21" w:history="1">
+      <w:hyperlink r:id="rId22" w:history="1">
         <w:r>
           <w:rPr>
             <w:rStyle w:val="Hyperlink"/>
@@ -4347,7 +4339,7 @@
           <w:numId w:val="3"/>
         </w:numPr>
       </w:pPr>
-      <w:hyperlink r:id="rId22" w:history="1">
+      <w:hyperlink r:id="rId23" w:history="1">
         <w:r>
           <w:rPr>
             <w:rStyle w:val="Hyperlink"/>

</xml_diff>

<commit_message>
Initial commit of ad-hoc matching data service
</commit_message>
<xml_diff>
--- a/documentation/Healthcare Starter Kit Cookbook.docx
+++ b/documentation/Healthcare Starter Kit Cookbook.docx
@@ -1,6 +1,6 @@
 
 <file path=word/document.xml><?xml version="1.0" encoding="utf-8"?>
-<w:document xmlns:wpc="http://schemas.microsoft.com/office/word/2010/wordprocessingCanvas" xmlns:cx="http://schemas.microsoft.com/office/drawing/2014/chartex" xmlns:cx1="http://schemas.microsoft.com/office/drawing/2015/9/8/chartex" xmlns:cx2="http://schemas.microsoft.com/office/drawing/2015/10/21/chartex" xmlns:cx3="http://schemas.microsoft.com/office/drawing/2016/5/9/chartex" xmlns:cx4="http://schemas.microsoft.com/office/drawing/2016/5/10/chartex" xmlns:cx5="http://schemas.microsoft.com/office/drawing/2016/5/11/chartex" xmlns:cx6="http://schemas.microsoft.com/office/drawing/2016/5/12/chartex" xmlns:cx7="http://schemas.microsoft.com/office/drawing/2016/5/13/chartex" xmlns:cx8="http://schemas.microsoft.com/office/drawing/2016/5/14/chartex" xmlns:mc="http://schemas.openxmlformats.org/markup-compatibility/2006" xmlns:aink="http://schemas.microsoft.com/office/drawing/2016/ink" xmlns:am3d="http://schemas.microsoft.com/office/drawing/2017/model3d" xmlns:o="urn:schemas-microsoft-com:office:office" xmlns:r="http://schemas.openxmlformats.org/officeDocument/2006/relationships" xmlns:m="http://schemas.openxmlformats.org/officeDocument/2006/math" xmlns:v="urn:schemas-microsoft-com:vml" xmlns:wp14="http://schemas.microsoft.com/office/word/2010/wordprocessingDrawing" xmlns:wp="http://schemas.openxmlformats.org/drawingml/2006/wordprocessingDrawing" xmlns:w10="urn:schemas-microsoft-com:office:word" xmlns:w="http://schemas.openxmlformats.org/wordprocessingml/2006/main" xmlns:w14="http://schemas.microsoft.com/office/word/2010/wordml" xmlns:w15="http://schemas.microsoft.com/office/word/2012/wordml" xmlns:w16cid="http://schemas.microsoft.com/office/word/2016/wordml/cid" xmlns:w16se="http://schemas.microsoft.com/office/word/2015/wordml/symex" xmlns:wpg="http://schemas.microsoft.com/office/word/2010/wordprocessingGroup" xmlns:wpi="http://schemas.microsoft.com/office/word/2010/wordprocessingInk" xmlns:wne="http://schemas.microsoft.com/office/word/2006/wordml" xmlns:wps="http://schemas.microsoft.com/office/word/2010/wordprocessingShape" mc:Ignorable="w14 w15 w16se w16cid wp14">
+<w:document xmlns:wpc="http://schemas.microsoft.com/office/word/2010/wordprocessingCanvas" xmlns:cx="http://schemas.microsoft.com/office/drawing/2014/chartex" xmlns:cx1="http://schemas.microsoft.com/office/drawing/2015/9/8/chartex" xmlns:cx2="http://schemas.microsoft.com/office/drawing/2015/10/21/chartex" xmlns:cx3="http://schemas.microsoft.com/office/drawing/2016/5/9/chartex" xmlns:cx4="http://schemas.microsoft.com/office/drawing/2016/5/10/chartex" xmlns:cx5="http://schemas.microsoft.com/office/drawing/2016/5/11/chartex" xmlns:cx6="http://schemas.microsoft.com/office/drawing/2016/5/12/chartex" xmlns:cx7="http://schemas.microsoft.com/office/drawing/2016/5/13/chartex" xmlns:cx8="http://schemas.microsoft.com/office/drawing/2016/5/14/chartex" xmlns:mc="http://schemas.openxmlformats.org/markup-compatibility/2006" xmlns:aink="http://schemas.microsoft.com/office/drawing/2016/ink" xmlns:am3d="http://schemas.microsoft.com/office/drawing/2017/model3d" xmlns:o="urn:schemas-microsoft-com:office:office" xmlns:oel="http://schemas.microsoft.com/office/2019/extlst" xmlns:r="http://schemas.openxmlformats.org/officeDocument/2006/relationships" xmlns:m="http://schemas.openxmlformats.org/officeDocument/2006/math" xmlns:v="urn:schemas-microsoft-com:vml" xmlns:wp14="http://schemas.microsoft.com/office/word/2010/wordprocessingDrawing" xmlns:wp="http://schemas.openxmlformats.org/drawingml/2006/wordprocessingDrawing" xmlns:w10="urn:schemas-microsoft-com:office:word" xmlns:w="http://schemas.openxmlformats.org/wordprocessingml/2006/main" xmlns:w14="http://schemas.microsoft.com/office/word/2010/wordml" xmlns:w15="http://schemas.microsoft.com/office/word/2012/wordml" xmlns:w16cex="http://schemas.microsoft.com/office/word/2018/wordml/cex" xmlns:w16cid="http://schemas.microsoft.com/office/word/2016/wordml/cid" xmlns:w16="http://schemas.microsoft.com/office/word/2018/wordml" xmlns:w16sdtdh="http://schemas.microsoft.com/office/word/2020/wordml/sdtdatahash" xmlns:w16se="http://schemas.microsoft.com/office/word/2015/wordml/symex" xmlns:wpg="http://schemas.microsoft.com/office/word/2010/wordprocessingGroup" xmlns:wpi="http://schemas.microsoft.com/office/word/2010/wordprocessingInk" xmlns:wne="http://schemas.microsoft.com/office/word/2006/wordml" xmlns:wps="http://schemas.microsoft.com/office/word/2010/wordprocessingShape" mc:Ignorable="w14 w15 w16se w16cid w16 w16cex w16sdtdh wp14">
   <w:body>
     <w:p>
       <w:pPr>
@@ -42,7 +42,7 @@
       <w:r>
         <w:t xml:space="preserve">, denoted by a superscript number (e.g.: </w:t>
       </w:r>
-      <w:hyperlink r:id="rId5" w:history="1">
+      <w:hyperlink r:id="rId6" w:history="1">
         <w:r>
           <w:rPr>
             <w:rStyle w:val="Hyperlink"/>
@@ -139,7 +139,7 @@
           <w:numId w:val="1"/>
         </w:numPr>
       </w:pPr>
-      <w:hyperlink r:id="rId6" w:history="1">
+      <w:hyperlink r:id="rId7" w:history="1">
         <w:r>
           <w:rPr>
             <w:rStyle w:val="Hyperlink"/>
@@ -264,11 +264,23 @@
         <w:pStyle w:val="ListParagraph"/>
         <w:numPr>
           <w:ilvl w:val="1"/>
-          <w:numId w:val="1"/>
+          <w:numId w:val="4"/>
         </w:numPr>
       </w:pPr>
       <w:r>
         <w:t>Includes custom step to set up given- and family-name dictionaries for double-metaphone match</w:t>
+      </w:r>
+    </w:p>
+    <w:p>
+      <w:pPr>
+        <w:pStyle w:val="ListParagraph"/>
+        <w:numPr>
+          <w:ilvl w:val="0"/>
+          <w:numId w:val="4"/>
+        </w:numPr>
+      </w:pPr>
+      <w:r>
+        <w:t>API for ad-hoc matching using MDM rules</w:t>
       </w:r>
     </w:p>
     <w:p>
@@ -316,6 +328,7 @@
         </w:numPr>
       </w:pPr>
       <w:r>
+        <w:lastRenderedPageBreak/>
         <w:t>Sample custom functions to join csv records into larger records (function looks up related info)</w:t>
       </w:r>
     </w:p>
@@ -328,7 +341,6 @@
         </w:numPr>
       </w:pPr>
       <w:r>
-        <w:lastRenderedPageBreak/>
         <w:t>Shows use of range indexes to allow fast joins during mapping (avoid prop-</w:t>
       </w:r>
       <w:proofErr w:type="spellStart"/>
@@ -729,6 +741,7 @@
         <w:pStyle w:val="Heading2"/>
       </w:pPr>
       <w:r>
+        <w:lastRenderedPageBreak/>
         <w:t xml:space="preserve">Adding </w:t>
       </w:r>
       <w:r>
@@ -800,7 +813,7 @@
       <w:r>
         <w:t xml:space="preserve">The Data Hub </w:t>
       </w:r>
-      <w:hyperlink r:id="rId7" w:history="1">
+      <w:hyperlink r:id="rId8" w:history="1">
         <w:r>
           <w:rPr>
             <w:rStyle w:val="Hyperlink"/>
@@ -954,22 +967,27 @@
         <w:pStyle w:val="Heading3"/>
       </w:pPr>
       <w:r>
+        <w:lastRenderedPageBreak/>
         <w:t>Adding data elements covered by the FHIR specification</w:t>
       </w:r>
     </w:p>
     <w:p>
       <w:r>
-        <w:t xml:space="preserve">If the new data types or elements are covered in the FHIR spec, we recommend using the existing pattern of keeping all the structure and field names the same as in the FHIR specification. Note that (as with all specifications) you do not necessarily need to model an </w:t>
-      </w:r>
-      <w:r>
-        <w:lastRenderedPageBreak/>
-        <w:t>entire FHIR resource in order to hold a few data properties you need. The point is to model your data to meet your own business need, but do it in a way that tracks to the FHIR specification. This allows you to see and benefit from modeling subtleties HL7 has already thought through, benefit from the extensive documentation that exists for FHIR, and easily transform your data to FHIR if and when you need to.</w:t>
-      </w:r>
-    </w:p>
-    <w:p/>
-    <w:p>
-      <w:r>
-        <w:t xml:space="preserve">One can also automate the generation of the model by starting with JSON Schema descriptors for FHIR resources. The Entity Services files written by the Hub Central GUI and exported to /entities in the project file structure (by the gradle </w:t>
+        <w:t>If the new data types or elements are covered in the FHIR spec, we recommend using the existing pattern of keeping all the structure and field names the same as in the FHIR specification. Note that (as with all specifications) you do not necessarily need to model an entire FHIR resource in order to hold a few data properties you need. The point is to model your data to meet your own business need, but do it in a way that tracks to the FHIR specification. This allows you to see and benefit from modeling subtleties HL7 has already thought through, benefit from the extensive documentation that exists for FHIR, and easily transform your data to FHIR if and when you need to.</w:t>
+      </w:r>
+    </w:p>
+    <w:p/>
+    <w:p>
+      <w:r>
+        <w:t xml:space="preserve">One can also automate the generation of the model by starting with JSON Schema descriptors for FHIR resources. The Entity Services files written by the Hub Central GUI and exported to /entities in the project file structure (by the </w:t>
+      </w:r>
+      <w:proofErr w:type="spellStart"/>
+      <w:r>
+        <w:t>gradle</w:t>
+      </w:r>
+      <w:proofErr w:type="spellEnd"/>
+      <w:r>
+        <w:t xml:space="preserve"> </w:t>
       </w:r>
       <w:proofErr w:type="spellStart"/>
       <w:r>
@@ -1173,7 +1191,7 @@
       <w:r>
         <w:t xml:space="preserve"> it is too coarse-grained. In that case, </w:t>
       </w:r>
-      <w:hyperlink r:id="rId8" w:history="1">
+      <w:hyperlink r:id="rId9" w:history="1">
         <w:r>
           <w:rPr>
             <w:rStyle w:val="Hyperlink"/>
@@ -1263,11 +1281,7 @@
       </w:r>
       <w:proofErr w:type="spellEnd"/>
       <w:r>
-        <w:t xml:space="preserve">. Note </w:t>
-      </w:r>
-      <w:r>
-        <w:lastRenderedPageBreak/>
-        <w:t>that you should update the collections and permissions so the right user can run redaction, and a set of rules applied together are in the same collection(s). More information redaction is listed elsewhere in this document.</w:t>
+        <w:t>. Note that you should update the collections and permissions so the right user can run redaction, and a set of rules applied together are in the same collection(s). More information redaction is listed elsewhere in this document.</w:t>
       </w:r>
     </w:p>
     <w:p/>
@@ -1331,7 +1345,7 @@
       <w:r>
         <w:t xml:space="preserve">Additional information on modifying mastering steps (both Matching and Merging) can be found in the </w:t>
       </w:r>
-      <w:hyperlink r:id="rId9" w:history="1">
+      <w:hyperlink r:id="rId10" w:history="1">
         <w:r>
           <w:rPr>
             <w:rStyle w:val="Hyperlink"/>
@@ -1397,7 +1411,11 @@
     <w:p/>
     <w:p>
       <w:r>
-        <w:t xml:space="preserve">To update rules, consider the desired change in these pair-wise matches and non-matches, and adjust rules to ensure the proper sets of matching and non-matching fields do what is expected. The Matching Step GUI will help with this. However, if you are using post-step processing, or if the match rules GUI gets too crowded due to a high number of rules, consider using a spreadsheet with one row per use case, and spreadsheet formulas to add points for various match situations, and comparing the overall score to the score threshold. </w:t>
+        <w:t xml:space="preserve">To update rules, consider the desired change in these pair-wise matches and non-matches, and adjust rules to ensure the proper sets of matching and non-matching fields do what is expected. The Matching Step GUI will help with this. However, if you are using post-step processing, or if the match rules GUI gets too crowded due to a high number of rules, consider using a </w:t>
+      </w:r>
+      <w:r>
+        <w:lastRenderedPageBreak/>
+        <w:t xml:space="preserve">spreadsheet with one row per use case, and spreadsheet formulas to add points for various match situations, and comparing the overall score to the score threshold. </w:t>
       </w:r>
     </w:p>
     <w:p/>
@@ -1412,109 +1430,434 @@
         <w:pStyle w:val="Heading4"/>
       </w:pPr>
       <w:r>
+        <w:t>Merging rules</w:t>
+      </w:r>
+    </w:p>
+    <w:p>
+      <w:r>
+        <w:t>P</w:t>
+      </w:r>
+      <w:r>
+        <w:t>er-field merge rules can be configured to combine documents that are identified as a match.</w:t>
+      </w:r>
+      <w:r>
+        <w:t xml:space="preserve"> Additionally</w:t>
+      </w:r>
+      <w:r>
+        <w:t>,</w:t>
+      </w:r>
+      <w:r>
+        <w:t xml:space="preserve"> either</w:t>
+      </w:r>
+      <w:r>
+        <w:t xml:space="preserve"> a post-step interceptor or </w:t>
+      </w:r>
+      <w:r>
+        <w:t xml:space="preserve">a </w:t>
+      </w:r>
+      <w:r>
+        <w:t>separate step can be written to update merged records and ensure more sophisticated rules are applied. In particular, rules involving multiple fields may be implemented in code this way</w:t>
+      </w:r>
+      <w:r>
+        <w:t>,</w:t>
+      </w:r>
+      <w:r>
+        <w:t xml:space="preserve"> </w:t>
+      </w:r>
+      <w:r>
+        <w:t>e</w:t>
+      </w:r>
+      <w:r>
+        <w:t>.g.</w:t>
+      </w:r>
+      <w:r>
+        <w:t>:</w:t>
+      </w:r>
+      <w:r>
+        <w:t xml:space="preserve"> if a record has all of “</w:t>
+      </w:r>
+      <w:proofErr w:type="spellStart"/>
+      <w:r>
+        <w:t>givenName</w:t>
+      </w:r>
+      <w:proofErr w:type="spellEnd"/>
+      <w:r>
+        <w:t>,” “</w:t>
+      </w:r>
+      <w:proofErr w:type="spellStart"/>
+      <w:r>
+        <w:t>familyName</w:t>
+      </w:r>
+      <w:proofErr w:type="spellEnd"/>
+      <w:r>
+        <w:t>,” and “</w:t>
+      </w:r>
+      <w:proofErr w:type="spellStart"/>
+      <w:r>
+        <w:t>fullName</w:t>
+      </w:r>
+      <w:proofErr w:type="spellEnd"/>
+      <w:r>
+        <w:t xml:space="preserve">” where </w:t>
+      </w:r>
+      <w:proofErr w:type="spellStart"/>
+      <w:r>
+        <w:t>fullName</w:t>
+      </w:r>
+      <w:proofErr w:type="spellEnd"/>
+      <w:r>
+        <w:t xml:space="preserve"> is intended to be the concatenation of the other two, you may need to build </w:t>
+      </w:r>
+      <w:proofErr w:type="spellStart"/>
+      <w:r>
+        <w:t>fullName</w:t>
+      </w:r>
+      <w:proofErr w:type="spellEnd"/>
+      <w:r>
+        <w:t xml:space="preserve"> after the field-specific rules have computed the </w:t>
+      </w:r>
+      <w:proofErr w:type="spellStart"/>
+      <w:r>
+        <w:t>givenName</w:t>
+      </w:r>
+      <w:proofErr w:type="spellEnd"/>
+      <w:r>
+        <w:t xml:space="preserve"> and </w:t>
+      </w:r>
+      <w:proofErr w:type="spellStart"/>
+      <w:r>
+        <w:t>familyName</w:t>
+      </w:r>
+      <w:proofErr w:type="spellEnd"/>
+      <w:r>
+        <w:t xml:space="preserve"> fields. To force ordering in this way, a later step to do a few fix ups is recommended.</w:t>
+      </w:r>
+    </w:p>
+    <w:p/>
+    <w:p>
+      <w:pPr>
+        <w:pStyle w:val="Heading2"/>
+      </w:pPr>
+      <w:r>
+        <w:t>Modifying the Ad-hoc Matching Service</w:t>
+      </w:r>
+    </w:p>
+    <w:p/>
+    <w:p>
+      <w:r>
+        <w:t>The HSK includes a Data Service that allows external systems to query the Data Hub for possible matches based on the Mastering rules that have been configured. This service is limited to handling matches of the Patient entity (this is the only entity with mastering configured currently), but it can be copied, or modified, to handle any entity.</w:t>
+      </w:r>
+    </w:p>
+    <w:p/>
+    <w:p>
+      <w:r>
+        <w:t>The 4 steps of this process are:</w:t>
+      </w:r>
+    </w:p>
+    <w:p>
+      <w:pPr>
+        <w:pStyle w:val="ListParagraph"/>
+        <w:numPr>
+          <w:ilvl w:val="0"/>
+          <w:numId w:val="5"/>
+        </w:numPr>
+      </w:pPr>
+      <w:r>
+        <w:t>Build a sparce entity document to be compared to entities in the database</w:t>
+      </w:r>
+    </w:p>
+    <w:p>
+      <w:pPr>
+        <w:pStyle w:val="ListParagraph"/>
+        <w:numPr>
+          <w:ilvl w:val="1"/>
+          <w:numId w:val="5"/>
+        </w:numPr>
+      </w:pPr>
+      <w:r>
+        <w:t>This document should look like the entity documents already in the database, including the envelope wrapper</w:t>
+      </w:r>
+    </w:p>
+    <w:p>
+      <w:pPr>
+        <w:pStyle w:val="ListParagraph"/>
+        <w:numPr>
+          <w:ilvl w:val="0"/>
+          <w:numId w:val="5"/>
+        </w:numPr>
+      </w:pPr>
+      <w:r>
+        <w:t>Build the step configuration object for the matching step, includes:</w:t>
+      </w:r>
+    </w:p>
+    <w:p>
+      <w:pPr>
+        <w:pStyle w:val="ListParagraph"/>
+        <w:numPr>
+          <w:ilvl w:val="1"/>
+          <w:numId w:val="5"/>
+        </w:numPr>
+      </w:pPr>
+      <w:r>
+        <w:t>The sparce document created in step 1</w:t>
+      </w:r>
+    </w:p>
+    <w:p>
+      <w:pPr>
+        <w:pStyle w:val="ListParagraph"/>
+        <w:numPr>
+          <w:ilvl w:val="1"/>
+          <w:numId w:val="5"/>
+        </w:numPr>
+      </w:pPr>
+      <w:r>
+        <w:t>A fake URI for the sparse document that is easily filtered from the results</w:t>
+      </w:r>
+    </w:p>
+    <w:p>
+      <w:pPr>
+        <w:pStyle w:val="ListParagraph"/>
+        <w:numPr>
+          <w:ilvl w:val="1"/>
+          <w:numId w:val="5"/>
+        </w:numPr>
+      </w:pPr>
+      <w:r>
+        <w:t>The name of the matching configuration</w:t>
+      </w:r>
+    </w:p>
+    <w:p>
+      <w:pPr>
+        <w:pStyle w:val="ListParagraph"/>
+        <w:numPr>
+          <w:ilvl w:val="0"/>
+          <w:numId w:val="5"/>
+        </w:numPr>
+      </w:pPr>
+      <w:r>
+        <w:t>Run the matching step with the configuration object</w:t>
+      </w:r>
+    </w:p>
+    <w:p>
+      <w:pPr>
+        <w:pStyle w:val="ListParagraph"/>
+        <w:numPr>
+          <w:ilvl w:val="0"/>
+          <w:numId w:val="5"/>
+        </w:numPr>
+      </w:pPr>
+      <w:r>
+        <w:t>Extract/process the match summary into the desired response format</w:t>
+      </w:r>
+    </w:p>
+    <w:p>
+      <w:pPr>
+        <w:pStyle w:val="ListParagraph"/>
+        <w:numPr>
+          <w:ilvl w:val="1"/>
+          <w:numId w:val="5"/>
+        </w:numPr>
+      </w:pPr>
+      <w:r>
+        <w:t>The default is to create a map with keys being the threshold and the values being an array of IDs extracted from the documents that met that threshold</w:t>
+      </w:r>
+    </w:p>
+    <w:p/>
+    <w:p>
+      <w:r>
+        <w:t>To change the parameters the service takes, update the parameters in the .</w:t>
+      </w:r>
+      <w:proofErr w:type="spellStart"/>
+      <w:r>
+        <w:t>api</w:t>
+      </w:r>
+      <w:proofErr w:type="spellEnd"/>
+      <w:r>
+        <w:t xml:space="preserve"> file (</w:t>
+      </w:r>
+      <w:r>
+        <w:rPr>
+          <w:rStyle w:val="CodeChar"/>
+        </w:rPr>
+        <w:t>src/main/ml-modules/root/data-services/matching/patientMatch.api</w:t>
+      </w:r>
+      <w:r>
+        <w:t>) and ensure there are variables with the same name declared in the JavaScript file.</w:t>
+      </w:r>
+    </w:p>
+    <w:p/>
+    <w:p>
+      <w:r>
+        <w:t xml:space="preserve">To change which matching step is run by the code, update the value of the variable named </w:t>
+      </w:r>
+      <w:proofErr w:type="spellStart"/>
+      <w:r>
+        <w:rPr>
+          <w:rStyle w:val="CodeChar"/>
+        </w:rPr>
+        <w:t>matchingStep</w:t>
+      </w:r>
+      <w:proofErr w:type="spellEnd"/>
+      <w:r>
+        <w:rPr>
+          <w:rStyle w:val="CodeChar"/>
+        </w:rPr>
+        <w:t xml:space="preserve"> </w:t>
+      </w:r>
+      <w:r>
+        <w:t>in the JavaScript code to be the step ID of the correct matching step.</w:t>
+      </w:r>
+    </w:p>
+    <w:p/>
+    <w:p>
+      <w:r>
+        <w:t>To change the format or content of the response update line 51. Some options are:</w:t>
+      </w:r>
+    </w:p>
+    <w:p>
+      <w:pPr>
+        <w:pStyle w:val="ListParagraph"/>
+        <w:numPr>
+          <w:ilvl w:val="0"/>
+          <w:numId w:val="6"/>
+        </w:numPr>
+      </w:pPr>
+      <w:r>
         <w:lastRenderedPageBreak/>
-        <w:t>Merging rules</w:t>
-      </w:r>
-    </w:p>
-    <w:p>
-      <w:r>
-        <w:t>P</w:t>
-      </w:r>
-      <w:r>
-        <w:t>er-field merge rules can be configured to combine documents that are identified as a match.</w:t>
-      </w:r>
-      <w:r>
-        <w:t xml:space="preserve"> Additionally</w:t>
-      </w:r>
-      <w:r>
-        <w:t>,</w:t>
-      </w:r>
-      <w:r>
-        <w:t xml:space="preserve"> either</w:t>
-      </w:r>
-      <w:r>
-        <w:t xml:space="preserve"> a post-step interceptor or </w:t>
-      </w:r>
-      <w:r>
-        <w:t xml:space="preserve">a </w:t>
-      </w:r>
-      <w:r>
-        <w:t>separate step can be written to update merged records and ensure more sophisticated rules are applied. In particular, rules involving multiple fields may be implemented in code this way</w:t>
-      </w:r>
-      <w:r>
-        <w:t>,</w:t>
-      </w:r>
-      <w:r>
-        <w:t xml:space="preserve"> </w:t>
-      </w:r>
-      <w:r>
-        <w:t>e</w:t>
-      </w:r>
-      <w:r>
-        <w:t>.g.</w:t>
-      </w:r>
-      <w:r>
-        <w:t>:</w:t>
-      </w:r>
-      <w:r>
-        <w:t xml:space="preserve"> if a record has all of “</w:t>
-      </w:r>
-      <w:proofErr w:type="spellStart"/>
-      <w:r>
-        <w:t>givenName</w:t>
-      </w:r>
-      <w:proofErr w:type="spellEnd"/>
-      <w:r>
-        <w:t>,” “</w:t>
-      </w:r>
-      <w:proofErr w:type="spellStart"/>
-      <w:r>
-        <w:t>familyName</w:t>
-      </w:r>
-      <w:proofErr w:type="spellEnd"/>
-      <w:r>
-        <w:t>,” and “</w:t>
-      </w:r>
-      <w:proofErr w:type="spellStart"/>
-      <w:r>
-        <w:t>fullName</w:t>
-      </w:r>
-      <w:proofErr w:type="spellEnd"/>
-      <w:r>
-        <w:t xml:space="preserve">” where </w:t>
-      </w:r>
-      <w:proofErr w:type="spellStart"/>
-      <w:r>
-        <w:t>fullName</w:t>
-      </w:r>
-      <w:proofErr w:type="spellEnd"/>
-      <w:r>
-        <w:t xml:space="preserve"> is intended to be the concatenation of the other two, you may need to build </w:t>
-      </w:r>
-      <w:proofErr w:type="spellStart"/>
-      <w:r>
-        <w:t>fullName</w:t>
-      </w:r>
-      <w:proofErr w:type="spellEnd"/>
-      <w:r>
-        <w:t xml:space="preserve"> after the field-specific rules have computed the </w:t>
-      </w:r>
-      <w:proofErr w:type="spellStart"/>
-      <w:r>
-        <w:t>givenName</w:t>
-      </w:r>
-      <w:proofErr w:type="spellEnd"/>
-      <w:r>
-        <w:t xml:space="preserve"> and </w:t>
-      </w:r>
-      <w:proofErr w:type="spellStart"/>
-      <w:r>
-        <w:t>familyName</w:t>
-      </w:r>
-      <w:proofErr w:type="spellEnd"/>
-      <w:r>
-        <w:t xml:space="preserve"> fields. To force ordering in this way, a later step to do a few fix ups is recommended.</w:t>
-      </w:r>
+        <w:t xml:space="preserve">Change the </w:t>
+      </w:r>
+      <w:proofErr w:type="spellStart"/>
+      <w:r>
+        <w:t>xpath</w:t>
+      </w:r>
+      <w:proofErr w:type="spellEnd"/>
+      <w:r>
+        <w:t xml:space="preserve"> that is passed into the </w:t>
+      </w:r>
+      <w:proofErr w:type="spellStart"/>
+      <w:proofErr w:type="gramStart"/>
+      <w:r>
+        <w:rPr>
+          <w:rStyle w:val="CodeChar"/>
+        </w:rPr>
+        <w:t>getIdsFromMatchURIs</w:t>
+      </w:r>
+      <w:proofErr w:type="spellEnd"/>
+      <w:r>
+        <w:rPr>
+          <w:rStyle w:val="CodeChar"/>
+        </w:rPr>
+        <w:t>(</w:t>
+      </w:r>
+      <w:proofErr w:type="gramEnd"/>
+      <w:r>
+        <w:rPr>
+          <w:rStyle w:val="CodeChar"/>
+        </w:rPr>
+        <w:t>)</w:t>
+      </w:r>
+      <w:r>
+        <w:t xml:space="preserve"> function to get a different field from the document</w:t>
+      </w:r>
+    </w:p>
+    <w:p>
+      <w:pPr>
+        <w:pStyle w:val="ListParagraph"/>
+        <w:numPr>
+          <w:ilvl w:val="0"/>
+          <w:numId w:val="6"/>
+        </w:numPr>
+      </w:pPr>
+      <w:r>
+        <w:rPr>
+          <w:rStyle w:val="CodeChar"/>
+        </w:rPr>
+        <w:t xml:space="preserve">Remove the </w:t>
+      </w:r>
+      <w:proofErr w:type="spellStart"/>
+      <w:proofErr w:type="gramStart"/>
+      <w:r>
+        <w:rPr>
+          <w:rStyle w:val="CodeChar"/>
+        </w:rPr>
+        <w:t>getIdsFromMatchURIs</w:t>
+      </w:r>
+      <w:proofErr w:type="spellEnd"/>
+      <w:r>
+        <w:rPr>
+          <w:rStyle w:val="CodeChar"/>
+        </w:rPr>
+        <w:t>(</w:t>
+      </w:r>
+      <w:proofErr w:type="gramEnd"/>
+      <w:r>
+        <w:rPr>
+          <w:rStyle w:val="CodeChar"/>
+        </w:rPr>
+        <w:t>)</w:t>
+      </w:r>
+      <w:r>
+        <w:t xml:space="preserve"> function from around the </w:t>
+      </w:r>
+      <w:proofErr w:type="spellStart"/>
+      <w:r>
+        <w:rPr>
+          <w:rStyle w:val="CodeChar"/>
+        </w:rPr>
+        <w:t>extractURIMatchesFromSummary</w:t>
+      </w:r>
+      <w:proofErr w:type="spellEnd"/>
+      <w:r>
+        <w:rPr>
+          <w:rStyle w:val="CodeChar"/>
+        </w:rPr>
+        <w:t>()</w:t>
+      </w:r>
+      <w:r>
+        <w:t xml:space="preserve"> to return the URIs of the matches instead of a field from the document</w:t>
+      </w:r>
+    </w:p>
+    <w:p>
+      <w:pPr>
+        <w:pStyle w:val="ListParagraph"/>
+        <w:numPr>
+          <w:ilvl w:val="0"/>
+          <w:numId w:val="6"/>
+        </w:numPr>
+      </w:pPr>
+      <w:r>
+        <w:t xml:space="preserve">Replace </w:t>
+      </w:r>
+      <w:proofErr w:type="spellStart"/>
+      <w:proofErr w:type="gramStart"/>
+      <w:r>
+        <w:rPr>
+          <w:rStyle w:val="CodeChar"/>
+        </w:rPr>
+        <w:t>getIdsFromMatchURIs</w:t>
+      </w:r>
+      <w:proofErr w:type="spellEnd"/>
+      <w:r>
+        <w:rPr>
+          <w:rStyle w:val="CodeChar"/>
+        </w:rPr>
+        <w:t>(</w:t>
+      </w:r>
+      <w:proofErr w:type="gramEnd"/>
+      <w:r>
+        <w:rPr>
+          <w:rStyle w:val="CodeChar"/>
+        </w:rPr>
+        <w:t>)</w:t>
+      </w:r>
+      <w:r>
+        <w:t xml:space="preserve"> with a function that gets the whole document for each URI to return all the documents that match instead of a field from the </w:t>
+      </w:r>
+      <w:proofErr w:type="spellStart"/>
+      <w:r>
+        <w:t>docuemnt</w:t>
+      </w:r>
+      <w:proofErr w:type="spellEnd"/>
     </w:p>
     <w:p/>
     <w:p>
@@ -1933,11 +2276,7 @@
         <w:t>,</w:t>
       </w:r>
       <w:r>
-        <w:t xml:space="preserve"> </w:t>
-      </w:r>
-      <w:r>
-        <w:lastRenderedPageBreak/>
-        <w:t>and non-colliding redaction. That is, UUIDs, IDs and so on will be altered in a way that won’t be easily reversible, but also will not clash.</w:t>
+        <w:t xml:space="preserve"> and non-colliding redaction. That is, UUIDs, IDs and so on will be altered in a way that won’t be easily reversible, but also will not clash.</w:t>
       </w:r>
       <w:r>
         <w:t>,</w:t>
@@ -1952,6 +2291,7 @@
         </w:numPr>
       </w:pPr>
       <w:r>
+        <w:lastRenderedPageBreak/>
         <w:t>Particularly useful for IDs where multiple records are linked or must use the same IDs, and pure randomization would break that link in the redacted output</w:t>
       </w:r>
       <w:r>
@@ -2176,7 +2516,7 @@
       <w:r>
         <w:t xml:space="preserve">More information on redaction can be found in the </w:t>
       </w:r>
-      <w:hyperlink r:id="rId10" w:history="1">
+      <w:hyperlink r:id="rId11" w:history="1">
         <w:r>
           <w:rPr>
             <w:rStyle w:val="Hyperlink"/>
@@ -2246,37 +2586,34 @@
       </w:r>
       <w:proofErr w:type="spellEnd"/>
       <w:r>
-        <w:t xml:space="preserve"> Step configuration property to “true.” The pre-step interceptor can now gather </w:t>
-      </w:r>
+        <w:t xml:space="preserve"> Step configuration property to “true.” The pre-step interceptor can now gather the join keys (linking IDs) from an entire batch of 10</w:t>
+      </w:r>
+      <w:r>
+        <w:t>,</w:t>
+      </w:r>
+      <w:r>
+        <w:t xml:space="preserve"> 100</w:t>
+      </w:r>
+      <w:r>
+        <w:t>,</w:t>
+      </w:r>
+      <w:r>
+        <w:t xml:space="preserve"> or perhaps 1,000 records and find all matching records with one query (vs</w:t>
+      </w:r>
+      <w:r>
+        <w:t>.</w:t>
+      </w:r>
+      <w:r>
+        <w:t xml:space="preserve"> per-record query which is simpler)</w:t>
+      </w:r>
+      <w:r>
+        <w:t>.</w:t>
+      </w:r>
+    </w:p>
+    <w:p/>
+    <w:p>
       <w:r>
         <w:lastRenderedPageBreak/>
-        <w:t>the join keys (linking IDs) from an entire batch of 10</w:t>
-      </w:r>
-      <w:r>
-        <w:t>,</w:t>
-      </w:r>
-      <w:r>
-        <w:t xml:space="preserve"> 100</w:t>
-      </w:r>
-      <w:r>
-        <w:t>,</w:t>
-      </w:r>
-      <w:r>
-        <w:t xml:space="preserve"> or perhaps 1,000 records and find all matching records with one query (vs</w:t>
-      </w:r>
-      <w:r>
-        <w:t>.</w:t>
-      </w:r>
-      <w:r>
-        <w:t xml:space="preserve"> per-record query which is simpler)</w:t>
-      </w:r>
-      <w:r>
-        <w:t>.</w:t>
-      </w:r>
-    </w:p>
-    <w:p/>
-    <w:p>
-      <w:r>
         <w:t xml:space="preserve">The HSK includes sample configuration and functions such as </w:t>
       </w:r>
       <w:proofErr w:type="spellStart"/>
@@ -2487,7 +2824,7 @@
       <w:r>
         <w:t xml:space="preserve">Additional information on one-to-many mappings can be found in the </w:t>
       </w:r>
-      <w:hyperlink r:id="rId11" w:history="1">
+      <w:hyperlink r:id="rId12" w:history="1">
         <w:r>
           <w:rPr>
             <w:rStyle w:val="Hyperlink"/>
@@ -2553,6 +2890,7 @@
         <w:pStyle w:val="Heading3"/>
       </w:pPr>
       <w:r>
+        <w:lastRenderedPageBreak/>
         <w:t>Exports</w:t>
       </w:r>
     </w:p>
@@ -2624,7 +2962,7 @@
       <w:r>
         <w:t xml:space="preserve">can follow the instructions in the </w:t>
       </w:r>
-      <w:hyperlink r:id="rId12" w:history="1">
+      <w:hyperlink r:id="rId13" w:history="1">
         <w:r>
           <w:rPr>
             <w:rStyle w:val="Hyperlink"/>
@@ -2802,7 +3140,7 @@
       <w:r>
         <w:t xml:space="preserve">To see how we connect a HAPI FHIR server to a generic MarkLogic database, check out the </w:t>
       </w:r>
-      <w:hyperlink r:id="rId13" w:history="1">
+      <w:hyperlink r:id="rId14" w:history="1">
         <w:r>
           <w:rPr>
             <w:rStyle w:val="Hyperlink"/>
@@ -3765,7 +4103,7 @@
       <w:r>
         <w:t xml:space="preserve">The section above describes how the HSK data model is based on FHIR, but somewhat simplified for resources and types that are covered in the FHIR spec. However, some fields, or entire resources, are not covered by FHIR at all. In that case, use </w:t>
       </w:r>
-      <w:hyperlink r:id="rId14" w:history="1">
+      <w:hyperlink r:id="rId15" w:history="1">
         <w:r>
           <w:rPr>
             <w:rStyle w:val="Hyperlink"/>
@@ -4055,7 +4393,7 @@
       <w:r>
         <w:t xml:space="preserve"> directory contains </w:t>
       </w:r>
-      <w:hyperlink r:id="rId15" w:history="1">
+      <w:hyperlink r:id="rId16" w:history="1">
         <w:r>
           <w:rPr>
             <w:rStyle w:val="Hyperlink"/>
@@ -4177,31 +4515,17 @@
       <w:r>
         <w:t xml:space="preserve">We have provided </w:t>
       </w:r>
-      <w:hyperlink r:id="rId16" w:history="1">
+      <w:hyperlink r:id="rId17" w:history="1">
         <w:r>
           <w:rPr>
             <w:rStyle w:val="Hyperlink"/>
           </w:rPr>
-          <w:t>a basic impact an</w:t>
-        </w:r>
-        <w:r>
-          <w:rPr>
-            <w:rStyle w:val="Hyperlink"/>
-          </w:rPr>
-          <w:t>a</w:t>
-        </w:r>
-        <w:r>
-          <w:rPr>
-            <w:rStyle w:val="Hyperlink"/>
-          </w:rPr>
-          <w:t>lysis query</w:t>
+          <w:t>a basic impact analysis query</w:t>
         </w:r>
       </w:hyperlink>
       <w:r>
         <w:t xml:space="preserve"> to discover which fields and structures will be affected by changing any given set of fields in your Semaphore data model. The query as provided has examples of how to query based on either using specific IRIs (preferred for performance reasons) or using the label text for the field(s) you want to change.</w:t>
       </w:r>
-      <w:bookmarkStart w:id="5" w:name="_GoBack"/>
-      <w:bookmarkEnd w:id="5"/>
     </w:p>
     <w:p/>
     <w:p>
@@ -4226,7 +4550,7 @@
           <w:u w:val="none"/>
         </w:rPr>
       </w:pPr>
-      <w:hyperlink r:id="rId17" w:history="1">
+      <w:hyperlink r:id="rId18" w:history="1">
         <w:r>
           <w:rPr>
             <w:rStyle w:val="Hyperlink"/>
@@ -4248,7 +4572,7 @@
           <w:u w:val="none"/>
         </w:rPr>
       </w:pPr>
-      <w:hyperlink r:id="rId18" w:history="1">
+      <w:hyperlink r:id="rId19" w:history="1">
         <w:r>
           <w:rPr>
             <w:rStyle w:val="Hyperlink"/>
@@ -4270,7 +4594,7 @@
           <w:u w:val="none"/>
         </w:rPr>
       </w:pPr>
-      <w:hyperlink r:id="rId19" w:history="1">
+      <w:hyperlink r:id="rId20" w:history="1">
         <w:r>
           <w:rPr>
             <w:rStyle w:val="Hyperlink"/>
@@ -4292,7 +4616,7 @@
           <w:u w:val="none"/>
         </w:rPr>
       </w:pPr>
-      <w:hyperlink r:id="rId20" w:history="1">
+      <w:hyperlink r:id="rId21" w:history="1">
         <w:r>
           <w:rPr>
             <w:rStyle w:val="Hyperlink"/>
@@ -4314,7 +4638,7 @@
           <w:u w:val="none"/>
         </w:rPr>
       </w:pPr>
-      <w:hyperlink r:id="rId21" w:history="1">
+      <w:hyperlink r:id="rId22" w:history="1">
         <w:r>
           <w:rPr>
             <w:rStyle w:val="Hyperlink"/>
@@ -4331,7 +4655,7 @@
           <w:numId w:val="3"/>
         </w:numPr>
       </w:pPr>
-      <w:hyperlink r:id="rId22" w:history="1">
+      <w:hyperlink r:id="rId23" w:history="1">
         <w:r>
           <w:rPr>
             <w:rStyle w:val="Hyperlink"/>
@@ -4353,7 +4677,7 @@
           <w:u w:val="none"/>
         </w:rPr>
       </w:pPr>
-      <w:hyperlink r:id="rId23" w:history="1">
+      <w:hyperlink r:id="rId24" w:history="1">
         <w:r>
           <w:rPr>
             <w:rStyle w:val="Hyperlink"/>
@@ -4370,7 +4694,7 @@
           <w:numId w:val="3"/>
         </w:numPr>
       </w:pPr>
-      <w:hyperlink r:id="rId24" w:history="1">
+      <w:hyperlink r:id="rId25" w:history="1">
         <w:r>
           <w:rPr>
             <w:rStyle w:val="Hyperlink"/>
@@ -4390,7 +4714,7 @@
 </file>
 
 <file path=word/numbering.xml><?xml version="1.0" encoding="utf-8"?>
-<w:numbering xmlns:wpc="http://schemas.microsoft.com/office/word/2010/wordprocessingCanvas" xmlns:cx="http://schemas.microsoft.com/office/drawing/2014/chartex" xmlns:cx1="http://schemas.microsoft.com/office/drawing/2015/9/8/chartex" xmlns:cx2="http://schemas.microsoft.com/office/drawing/2015/10/21/chartex" xmlns:cx3="http://schemas.microsoft.com/office/drawing/2016/5/9/chartex" xmlns:cx4="http://schemas.microsoft.com/office/drawing/2016/5/10/chartex" xmlns:cx5="http://schemas.microsoft.com/office/drawing/2016/5/11/chartex" xmlns:cx6="http://schemas.microsoft.com/office/drawing/2016/5/12/chartex" xmlns:cx7="http://schemas.microsoft.com/office/drawing/2016/5/13/chartex" xmlns:cx8="http://schemas.microsoft.com/office/drawing/2016/5/14/chartex" xmlns:mc="http://schemas.openxmlformats.org/markup-compatibility/2006" xmlns:aink="http://schemas.microsoft.com/office/drawing/2016/ink" xmlns:am3d="http://schemas.microsoft.com/office/drawing/2017/model3d" xmlns:o="urn:schemas-microsoft-com:office:office" xmlns:r="http://schemas.openxmlformats.org/officeDocument/2006/relationships" xmlns:m="http://schemas.openxmlformats.org/officeDocument/2006/math" xmlns:v="urn:schemas-microsoft-com:vml" xmlns:wp14="http://schemas.microsoft.com/office/word/2010/wordprocessingDrawing" xmlns:wp="http://schemas.openxmlformats.org/drawingml/2006/wordprocessingDrawing" xmlns:w10="urn:schemas-microsoft-com:office:word" xmlns:w="http://schemas.openxmlformats.org/wordprocessingml/2006/main" xmlns:w14="http://schemas.microsoft.com/office/word/2010/wordml" xmlns:w15="http://schemas.microsoft.com/office/word/2012/wordml" xmlns:w16cid="http://schemas.microsoft.com/office/word/2016/wordml/cid" xmlns:w16se="http://schemas.microsoft.com/office/word/2015/wordml/symex" xmlns:wpg="http://schemas.microsoft.com/office/word/2010/wordprocessingGroup" xmlns:wpi="http://schemas.microsoft.com/office/word/2010/wordprocessingInk" xmlns:wne="http://schemas.microsoft.com/office/word/2006/wordml" xmlns:wps="http://schemas.microsoft.com/office/word/2010/wordprocessingShape" mc:Ignorable="w14 w15 w16se w16cid wp14">
+<w:numbering xmlns:wpc="http://schemas.microsoft.com/office/word/2010/wordprocessingCanvas" xmlns:cx="http://schemas.microsoft.com/office/drawing/2014/chartex" xmlns:cx1="http://schemas.microsoft.com/office/drawing/2015/9/8/chartex" xmlns:cx2="http://schemas.microsoft.com/office/drawing/2015/10/21/chartex" xmlns:cx3="http://schemas.microsoft.com/office/drawing/2016/5/9/chartex" xmlns:cx4="http://schemas.microsoft.com/office/drawing/2016/5/10/chartex" xmlns:cx5="http://schemas.microsoft.com/office/drawing/2016/5/11/chartex" xmlns:cx6="http://schemas.microsoft.com/office/drawing/2016/5/12/chartex" xmlns:cx7="http://schemas.microsoft.com/office/drawing/2016/5/13/chartex" xmlns:cx8="http://schemas.microsoft.com/office/drawing/2016/5/14/chartex" xmlns:mc="http://schemas.openxmlformats.org/markup-compatibility/2006" xmlns:aink="http://schemas.microsoft.com/office/drawing/2016/ink" xmlns:am3d="http://schemas.microsoft.com/office/drawing/2017/model3d" xmlns:o="urn:schemas-microsoft-com:office:office" xmlns:oel="http://schemas.microsoft.com/office/2019/extlst" xmlns:r="http://schemas.openxmlformats.org/officeDocument/2006/relationships" xmlns:m="http://schemas.openxmlformats.org/officeDocument/2006/math" xmlns:v="urn:schemas-microsoft-com:vml" xmlns:wp14="http://schemas.microsoft.com/office/word/2010/wordprocessingDrawing" xmlns:wp="http://schemas.openxmlformats.org/drawingml/2006/wordprocessingDrawing" xmlns:w10="urn:schemas-microsoft-com:office:word" xmlns:w="http://schemas.openxmlformats.org/wordprocessingml/2006/main" xmlns:w14="http://schemas.microsoft.com/office/word/2010/wordml" xmlns:w15="http://schemas.microsoft.com/office/word/2012/wordml" xmlns:w16cex="http://schemas.microsoft.com/office/word/2018/wordml/cex" xmlns:w16cid="http://schemas.microsoft.com/office/word/2016/wordml/cid" xmlns:w16="http://schemas.microsoft.com/office/word/2018/wordml" xmlns:w16sdtdh="http://schemas.microsoft.com/office/word/2020/wordml/sdtdatahash" xmlns:w16se="http://schemas.microsoft.com/office/word/2015/wordml/symex" xmlns:wpg="http://schemas.microsoft.com/office/word/2010/wordprocessingGroup" xmlns:wpi="http://schemas.microsoft.com/office/word/2010/wordprocessingInk" xmlns:wne="http://schemas.microsoft.com/office/word/2006/wordml" xmlns:wps="http://schemas.microsoft.com/office/word/2010/wordprocessingShape" mc:Ignorable="w14 w15 w16se w16cid w16 w16cex w16sdtdh wp14">
   <w:abstractNum w:abstractNumId="0" w15:restartNumberingAfterBreak="0">
     <w:nsid w:val="001318B9"/>
     <w:multiLevelType w:val="hybridMultilevel"/>
@@ -4481,6 +4805,205 @@
     </w:lvl>
   </w:abstractNum>
   <w:abstractNum w:abstractNumId="1" w15:restartNumberingAfterBreak="0">
+    <w:nsid w:val="08E147DC"/>
+    <w:multiLevelType w:val="hybridMultilevel"/>
+    <w:tmpl w:val="BE94B9E2"/>
+    <w:lvl w:ilvl="0" w:tplc="0409000F">
+      <w:start w:val="1"/>
+      <w:numFmt w:val="decimal"/>
+      <w:lvlText w:val="%1."/>
+      <w:lvlJc w:val="left"/>
+      <w:pPr>
+        <w:ind w:left="720" w:hanging="360"/>
+      </w:pPr>
+    </w:lvl>
+    <w:lvl w:ilvl="1" w:tplc="04090019">
+      <w:start w:val="1"/>
+      <w:numFmt w:val="lowerLetter"/>
+      <w:lvlText w:val="%2."/>
+      <w:lvlJc w:val="left"/>
+      <w:pPr>
+        <w:ind w:left="1440" w:hanging="360"/>
+      </w:pPr>
+    </w:lvl>
+    <w:lvl w:ilvl="2" w:tplc="0409001B">
+      <w:start w:val="1"/>
+      <w:numFmt w:val="lowerRoman"/>
+      <w:lvlText w:val="%3."/>
+      <w:lvlJc w:val="right"/>
+      <w:pPr>
+        <w:ind w:left="2160" w:hanging="180"/>
+      </w:pPr>
+    </w:lvl>
+    <w:lvl w:ilvl="3" w:tplc="0409000F">
+      <w:start w:val="1"/>
+      <w:numFmt w:val="decimal"/>
+      <w:lvlText w:val="%4."/>
+      <w:lvlJc w:val="left"/>
+      <w:pPr>
+        <w:ind w:left="2880" w:hanging="360"/>
+      </w:pPr>
+    </w:lvl>
+    <w:lvl w:ilvl="4" w:tplc="04090019">
+      <w:start w:val="1"/>
+      <w:numFmt w:val="lowerLetter"/>
+      <w:lvlText w:val="%5."/>
+      <w:lvlJc w:val="left"/>
+      <w:pPr>
+        <w:ind w:left="3600" w:hanging="360"/>
+      </w:pPr>
+    </w:lvl>
+    <w:lvl w:ilvl="5" w:tplc="0409001B">
+      <w:start w:val="1"/>
+      <w:numFmt w:val="lowerRoman"/>
+      <w:lvlText w:val="%6."/>
+      <w:lvlJc w:val="right"/>
+      <w:pPr>
+        <w:ind w:left="4320" w:hanging="180"/>
+      </w:pPr>
+    </w:lvl>
+    <w:lvl w:ilvl="6" w:tplc="0409000F">
+      <w:start w:val="1"/>
+      <w:numFmt w:val="decimal"/>
+      <w:lvlText w:val="%7."/>
+      <w:lvlJc w:val="left"/>
+      <w:pPr>
+        <w:ind w:left="5040" w:hanging="360"/>
+      </w:pPr>
+    </w:lvl>
+    <w:lvl w:ilvl="7" w:tplc="04090019">
+      <w:start w:val="1"/>
+      <w:numFmt w:val="lowerLetter"/>
+      <w:lvlText w:val="%8."/>
+      <w:lvlJc w:val="left"/>
+      <w:pPr>
+        <w:ind w:left="5760" w:hanging="360"/>
+      </w:pPr>
+    </w:lvl>
+    <w:lvl w:ilvl="8" w:tplc="0409001B">
+      <w:start w:val="1"/>
+      <w:numFmt w:val="lowerRoman"/>
+      <w:lvlText w:val="%9."/>
+      <w:lvlJc w:val="right"/>
+      <w:pPr>
+        <w:ind w:left="6480" w:hanging="180"/>
+      </w:pPr>
+    </w:lvl>
+  </w:abstractNum>
+  <w:abstractNum w:abstractNumId="2" w15:restartNumberingAfterBreak="0">
+    <w:nsid w:val="10350287"/>
+    <w:multiLevelType w:val="hybridMultilevel"/>
+    <w:tmpl w:val="48182E82"/>
+    <w:lvl w:ilvl="0" w:tplc="04090001">
+      <w:start w:val="1"/>
+      <w:numFmt w:val="bullet"/>
+      <w:lvlText w:val=""/>
+      <w:lvlJc w:val="left"/>
+      <w:pPr>
+        <w:ind w:left="720" w:hanging="360"/>
+      </w:pPr>
+      <w:rPr>
+        <w:rFonts w:ascii="Symbol" w:hAnsi="Symbol" w:hint="default"/>
+      </w:rPr>
+    </w:lvl>
+    <w:lvl w:ilvl="1" w:tplc="04090003">
+      <w:start w:val="1"/>
+      <w:numFmt w:val="bullet"/>
+      <w:lvlText w:val="o"/>
+      <w:lvlJc w:val="left"/>
+      <w:pPr>
+        <w:ind w:left="1440" w:hanging="360"/>
+      </w:pPr>
+      <w:rPr>
+        <w:rFonts w:ascii="Courier New" w:hAnsi="Courier New" w:cs="Courier New" w:hint="default"/>
+      </w:rPr>
+    </w:lvl>
+    <w:lvl w:ilvl="2" w:tplc="04090005">
+      <w:start w:val="1"/>
+      <w:numFmt w:val="bullet"/>
+      <w:lvlText w:val=""/>
+      <w:lvlJc w:val="left"/>
+      <w:pPr>
+        <w:ind w:left="2160" w:hanging="360"/>
+      </w:pPr>
+      <w:rPr>
+        <w:rFonts w:ascii="Wingdings" w:hAnsi="Wingdings" w:hint="default"/>
+      </w:rPr>
+    </w:lvl>
+    <w:lvl w:ilvl="3" w:tplc="04090001">
+      <w:start w:val="1"/>
+      <w:numFmt w:val="bullet"/>
+      <w:lvlText w:val=""/>
+      <w:lvlJc w:val="left"/>
+      <w:pPr>
+        <w:ind w:left="2880" w:hanging="360"/>
+      </w:pPr>
+      <w:rPr>
+        <w:rFonts w:ascii="Symbol" w:hAnsi="Symbol" w:hint="default"/>
+      </w:rPr>
+    </w:lvl>
+    <w:lvl w:ilvl="4" w:tplc="04090003">
+      <w:start w:val="1"/>
+      <w:numFmt w:val="bullet"/>
+      <w:lvlText w:val="o"/>
+      <w:lvlJc w:val="left"/>
+      <w:pPr>
+        <w:ind w:left="3600" w:hanging="360"/>
+      </w:pPr>
+      <w:rPr>
+        <w:rFonts w:ascii="Courier New" w:hAnsi="Courier New" w:cs="Courier New" w:hint="default"/>
+      </w:rPr>
+    </w:lvl>
+    <w:lvl w:ilvl="5" w:tplc="04090005">
+      <w:start w:val="1"/>
+      <w:numFmt w:val="bullet"/>
+      <w:lvlText w:val=""/>
+      <w:lvlJc w:val="left"/>
+      <w:pPr>
+        <w:ind w:left="4320" w:hanging="360"/>
+      </w:pPr>
+      <w:rPr>
+        <w:rFonts w:ascii="Wingdings" w:hAnsi="Wingdings" w:hint="default"/>
+      </w:rPr>
+    </w:lvl>
+    <w:lvl w:ilvl="6" w:tplc="04090001">
+      <w:start w:val="1"/>
+      <w:numFmt w:val="bullet"/>
+      <w:lvlText w:val=""/>
+      <w:lvlJc w:val="left"/>
+      <w:pPr>
+        <w:ind w:left="5040" w:hanging="360"/>
+      </w:pPr>
+      <w:rPr>
+        <w:rFonts w:ascii="Symbol" w:hAnsi="Symbol" w:hint="default"/>
+      </w:rPr>
+    </w:lvl>
+    <w:lvl w:ilvl="7" w:tplc="04090003">
+      <w:start w:val="1"/>
+      <w:numFmt w:val="bullet"/>
+      <w:lvlText w:val="o"/>
+      <w:lvlJc w:val="left"/>
+      <w:pPr>
+        <w:ind w:left="5760" w:hanging="360"/>
+      </w:pPr>
+      <w:rPr>
+        <w:rFonts w:ascii="Courier New" w:hAnsi="Courier New" w:cs="Courier New" w:hint="default"/>
+      </w:rPr>
+    </w:lvl>
+    <w:lvl w:ilvl="8" w:tplc="04090005">
+      <w:start w:val="1"/>
+      <w:numFmt w:val="bullet"/>
+      <w:lvlText w:val=""/>
+      <w:lvlJc w:val="left"/>
+      <w:pPr>
+        <w:ind w:left="6480" w:hanging="360"/>
+      </w:pPr>
+      <w:rPr>
+        <w:rFonts w:ascii="Wingdings" w:hAnsi="Wingdings" w:hint="default"/>
+      </w:rPr>
+    </w:lvl>
+  </w:abstractNum>
+  <w:abstractNum w:abstractNumId="3" w15:restartNumberingAfterBreak="0">
     <w:nsid w:val="48215F06"/>
     <w:multiLevelType w:val="hybridMultilevel"/>
     <w:tmpl w:val="55E47C56"/>
@@ -4593,7 +5116,7 @@
       </w:rPr>
     </w:lvl>
   </w:abstractNum>
-  <w:abstractNum w:abstractNumId="2" w15:restartNumberingAfterBreak="0">
+  <w:abstractNum w:abstractNumId="4" w15:restartNumberingAfterBreak="0">
     <w:nsid w:val="5BB5077A"/>
     <w:multiLevelType w:val="hybridMultilevel"/>
     <w:tmpl w:val="7EC0024E"/>
@@ -4682,20 +5205,74 @@
       </w:pPr>
     </w:lvl>
   </w:abstractNum>
-  <w:num w:numId="1">
-    <w:abstractNumId w:val="1"/>
+  <w:num w:numId="1" w16cid:durableId="3090507">
+    <w:abstractNumId w:val="3"/>
   </w:num>
-  <w:num w:numId="2">
+  <w:num w:numId="2" w16cid:durableId="1331984196">
     <w:abstractNumId w:val="0"/>
   </w:num>
-  <w:num w:numId="3">
+  <w:num w:numId="3" w16cid:durableId="1962150637">
+    <w:abstractNumId w:val="4"/>
+  </w:num>
+  <w:num w:numId="4" w16cid:durableId="2121140681">
+    <w:abstractNumId w:val="3"/>
+    <w:lvlOverride w:ilvl="0"/>
+    <w:lvlOverride w:ilvl="1"/>
+    <w:lvlOverride w:ilvl="2"/>
+    <w:lvlOverride w:ilvl="3"/>
+    <w:lvlOverride w:ilvl="4"/>
+    <w:lvlOverride w:ilvl="5"/>
+    <w:lvlOverride w:ilvl="6"/>
+    <w:lvlOverride w:ilvl="7"/>
+    <w:lvlOverride w:ilvl="8"/>
+  </w:num>
+  <w:num w:numId="5" w16cid:durableId="750276736">
+    <w:abstractNumId w:val="1"/>
+    <w:lvlOverride w:ilvl="0">
+      <w:startOverride w:val="1"/>
+    </w:lvlOverride>
+    <w:lvlOverride w:ilvl="1">
+      <w:startOverride w:val="1"/>
+    </w:lvlOverride>
+    <w:lvlOverride w:ilvl="2">
+      <w:startOverride w:val="1"/>
+    </w:lvlOverride>
+    <w:lvlOverride w:ilvl="3">
+      <w:startOverride w:val="1"/>
+    </w:lvlOverride>
+    <w:lvlOverride w:ilvl="4">
+      <w:startOverride w:val="1"/>
+    </w:lvlOverride>
+    <w:lvlOverride w:ilvl="5">
+      <w:startOverride w:val="1"/>
+    </w:lvlOverride>
+    <w:lvlOverride w:ilvl="6">
+      <w:startOverride w:val="1"/>
+    </w:lvlOverride>
+    <w:lvlOverride w:ilvl="7">
+      <w:startOverride w:val="1"/>
+    </w:lvlOverride>
+    <w:lvlOverride w:ilvl="8">
+      <w:startOverride w:val="1"/>
+    </w:lvlOverride>
+  </w:num>
+  <w:num w:numId="6" w16cid:durableId="1335690538">
     <w:abstractNumId w:val="2"/>
+    <w:lvlOverride w:ilvl="0"/>
+    <w:lvlOverride w:ilvl="1"/>
+    <w:lvlOverride w:ilvl="2"/>
+    <w:lvlOverride w:ilvl="3"/>
+    <w:lvlOverride w:ilvl="4"/>
+    <w:lvlOverride w:ilvl="5"/>
+    <w:lvlOverride w:ilvl="6"/>
+    <w:lvlOverride w:ilvl="7"/>
+    <w:lvlOverride w:ilvl="8"/>
   </w:num>
 </w:numbering>
 </file>
 
 <file path=word/styles.xml><?xml version="1.0" encoding="utf-8"?>
-<w:styles xmlns:mc="http://schemas.openxmlformats.org/markup-compatibility/2006" xmlns:r="http://schemas.openxmlformats.org/officeDocument/2006/relationships" xmlns:w="http://schemas.openxmlformats.org/wordprocessingml/2006/main" xmlns:w14="http://schemas.microsoft.com/office/word/2010/wordml" xmlns:w15="http://schemas.microsoft.com/office/word/2012/wordml" xmlns:w16cid="http://schemas.microsoft.com/office/word/2016/wordml/cid" xmlns:w16se="http://schemas.microsoft.com/office/word/2015/wordml/symex" mc:Ignorable="w14 w15 w16se w16cid">
+<w:styles xmlns:mc="http://schemas.openxmlformats.org/markup-compatibility/2006" xmlns:r="http://schemas.openxmlformats.org/officeDocument/2006/relationships" xmlns:w="http://schemas.openxmlformats.org/wordprocessingml/2006/main" xmlns:w14="http://schemas.microsoft.com/office/word/2010/wordml" xmlns:w15="http://schemas.microsoft.com/office/word/2012/wordml" xmlns:w16cex="http://schemas.microsoft.com/office/word/2018/wordml/cex" xmlns:w16cid="http://schemas.microsoft.com/office/word/2016/wordml/cid" xmlns:w16="http://schemas.microsoft.com/office/word/2018/wordml" xmlns:w16sdtdh="http://schemas.microsoft.com/office/word/2020/wordml/sdtdatahash" xmlns:w16se="http://schemas.microsoft.com/office/word/2015/wordml/symex" mc:Ignorable="w14 w15 w16se w16cid w16 w16cex w16sdtdh">
   <w:docDefaults>
     <w:rPrDefault>
       <w:rPr>
@@ -4707,7 +5284,7 @@
     </w:rPrDefault>
     <w:pPrDefault/>
   </w:docDefaults>
-  <w:latentStyles w:defLockedState="0" w:defUIPriority="99" w:defSemiHidden="0" w:defUnhideWhenUsed="0" w:defQFormat="0" w:count="375">
+  <w:latentStyles w:defLockedState="0" w:defUIPriority="99" w:defSemiHidden="0" w:defUnhideWhenUsed="0" w:defQFormat="0" w:count="376">
     <w:lsdException w:name="Normal" w:uiPriority="0" w:qFormat="1"/>
     <w:lsdException w:name="heading 1" w:uiPriority="9" w:qFormat="1"/>
     <w:lsdException w:name="heading 2" w:semiHidden="1" w:uiPriority="9" w:unhideWhenUsed="1" w:qFormat="1"/>
@@ -4813,7 +5390,6 @@
     <w:lsdException w:name="HTML Sample" w:semiHidden="1" w:unhideWhenUsed="1"/>
     <w:lsdException w:name="HTML Typewriter" w:semiHidden="1" w:unhideWhenUsed="1"/>
     <w:lsdException w:name="HTML Variable" w:semiHidden="1" w:unhideWhenUsed="1"/>
-    <w:lsdException w:name="Normal Table" w:semiHidden="1" w:unhideWhenUsed="1"/>
     <w:lsdException w:name="annotation subject" w:semiHidden="1" w:unhideWhenUsed="1"/>
     <w:lsdException w:name="No List" w:semiHidden="1" w:unhideWhenUsed="1"/>
     <w:lsdException w:name="Outline List 1" w:semiHidden="1" w:unhideWhenUsed="1"/>
@@ -4860,10 +5436,8 @@
     <w:lsdException w:name="Table Subtle 2" w:semiHidden="1" w:unhideWhenUsed="1"/>
     <w:lsdException w:name="Table Web 1" w:semiHidden="1" w:unhideWhenUsed="1"/>
     <w:lsdException w:name="Table Web 2" w:semiHidden="1" w:unhideWhenUsed="1"/>
-    <w:lsdException w:name="Table Web 3" w:semiHidden="1" w:unhideWhenUsed="1"/>
     <w:lsdException w:name="Balloon Text" w:semiHidden="1" w:unhideWhenUsed="1"/>
     <w:lsdException w:name="Table Grid" w:uiPriority="39"/>
-    <w:lsdException w:name="Table Theme" w:semiHidden="1" w:unhideWhenUsed="1"/>
     <w:lsdException w:name="Placeholder Text" w:semiHidden="1"/>
     <w:lsdException w:name="No Spacing" w:uiPriority="1" w:qFormat="1"/>
     <w:lsdException w:name="Light Shading" w:uiPriority="60"/>
@@ -5083,6 +5657,7 @@
     <w:lsdException w:name="Smart Hyperlink" w:semiHidden="1" w:unhideWhenUsed="1"/>
     <w:lsdException w:name="Hashtag" w:semiHidden="1" w:unhideWhenUsed="1"/>
     <w:lsdException w:name="Unresolved Mention" w:semiHidden="1" w:unhideWhenUsed="1"/>
+    <w:lsdException w:name="Smart Link" w:semiHidden="1" w:unhideWhenUsed="1"/>
   </w:latentStyles>
   <w:style w:type="paragraph" w:default="1" w:styleId="Normal">
     <w:name w:val="Normal"/>
@@ -5683,4 +6258,16 @@
     </a:ext>
   </a:extLst>
 </a:theme>
+</file>
+
+<file path=customXml/item1.xml><?xml version="1.0" encoding="utf-8"?>
+<b:Sources xmlns:b="http://schemas.openxmlformats.org/officeDocument/2006/bibliography" xmlns="http://schemas.openxmlformats.org/officeDocument/2006/bibliography" SelectedStyle="\APASixthEditionOfficeOnline.xsl" StyleName="APA" Version="6"/>
+</file>
+
+<file path=customXml/itemProps1.xml><?xml version="1.0" encoding="utf-8"?>
+<ds:datastoreItem xmlns:ds="http://schemas.openxmlformats.org/officeDocument/2006/customXml" ds:itemID="{436395E8-D36F-4367-AE50-103539F02827}">
+  <ds:schemaRefs>
+    <ds:schemaRef ds:uri="http://schemas.openxmlformats.org/officeDocument/2006/bibliography"/>
+  </ds:schemaRefs>
+</ds:datastoreItem>
 </file>
</xml_diff>

<commit_message>
Creates Semaphore Impact Analysis Query, adds usage instructions to COOKBOOK
</commit_message>
<xml_diff>
--- a/documentation/Healthcare Starter Kit Cookbook.docx
+++ b/documentation/Healthcare Starter Kit Cookbook.docx
@@ -156,13 +156,8 @@
           <w:numId w:val="1"/>
         </w:numPr>
       </w:pPr>
-      <w:proofErr w:type="spellStart"/>
-      <w:r>
-        <w:t>Sam</w:t>
-      </w:r>
-      <w:proofErr w:type="spellEnd"/>
-      <w:r>
-        <w:t>ple mappings from MITRE generated CSV data</w:t>
+      <w:r>
+        <w:t>Sample mappings from MITRE generated CSV data</w:t>
       </w:r>
     </w:p>
     <w:p>
@@ -212,8 +207,6 @@
       <w:r>
         <w:t>Transform library to convert persistent model (ES-FHIR) to true FHIR using minimal config data</w:t>
       </w:r>
-      <w:bookmarkStart w:id="0" w:name="_GoBack"/>
-      <w:bookmarkEnd w:id="0"/>
     </w:p>
     <w:p>
       <w:pPr>
@@ -871,8 +864,8 @@
       <w:pPr>
         <w:pStyle w:val="Heading2"/>
       </w:pPr>
-      <w:bookmarkStart w:id="1" w:name="_Extending_data_models"/>
-      <w:bookmarkEnd w:id="1"/>
+      <w:bookmarkStart w:id="0" w:name="_Extending_data_models"/>
+      <w:bookmarkEnd w:id="0"/>
       <w:r>
         <w:t>Extending data models to hold new data</w:t>
       </w:r>
@@ -2214,8 +2207,8 @@
       <w:pPr>
         <w:pStyle w:val="Heading3"/>
       </w:pPr>
-      <w:bookmarkStart w:id="2" w:name="_Joining_input_data"/>
-      <w:bookmarkEnd w:id="2"/>
+      <w:bookmarkStart w:id="1" w:name="_Joining_input_data"/>
+      <w:bookmarkEnd w:id="1"/>
       <w:r>
         <w:t>Joining input data into one persistent record</w:t>
       </w:r>
@@ -2595,8 +2588,8 @@
       <w:pPr>
         <w:pStyle w:val="Heading3"/>
       </w:pPr>
-      <w:bookmarkStart w:id="3" w:name="_Using_Ontologies_for"/>
-      <w:bookmarkEnd w:id="3"/>
+      <w:bookmarkStart w:id="2" w:name="_Using_Ontologies_for"/>
+      <w:bookmarkEnd w:id="2"/>
       <w:r>
         <w:t>Using Ontologies for Subsumation Searching</w:t>
       </w:r>
@@ -2785,8 +2778,8 @@
       <w:pPr>
         <w:pStyle w:val="Heading1"/>
       </w:pPr>
-      <w:bookmarkStart w:id="4" w:name="_Connecting_to_a"/>
-      <w:bookmarkEnd w:id="4"/>
+      <w:bookmarkStart w:id="3" w:name="_Connecting_to_a"/>
+      <w:bookmarkEnd w:id="3"/>
       <w:r>
         <w:t>Connecting to a compliant FHIR server for healthcare interoperability</w:t>
       </w:r>
@@ -2925,8 +2918,8 @@
       <w:pPr>
         <w:pStyle w:val="Heading2"/>
       </w:pPr>
-      <w:bookmarkStart w:id="5" w:name="_Adding_FHIR_data"/>
-      <w:bookmarkEnd w:id="5"/>
+      <w:bookmarkStart w:id="4" w:name="_Adding_FHIR_data"/>
+      <w:bookmarkEnd w:id="4"/>
       <w:r>
         <w:t>Adding FHIR data services to this project</w:t>
       </w:r>
@@ -4172,6 +4165,44 @@
         <w:t>.</w:t>
       </w:r>
     </w:p>
+    <w:p>
+      <w:pPr>
+        <w:pStyle w:val="Heading1"/>
+      </w:pPr>
+      <w:r>
+        <w:t>Analyzing the Impact of Changes to the Semaphore Model</w:t>
+      </w:r>
+    </w:p>
+    <w:p>
+      <w:r>
+        <w:t xml:space="preserve">We have provided </w:t>
+      </w:r>
+      <w:hyperlink r:id="rId16" w:history="1">
+        <w:r>
+          <w:rPr>
+            <w:rStyle w:val="Hyperlink"/>
+          </w:rPr>
+          <w:t>a basic impact an</w:t>
+        </w:r>
+        <w:r>
+          <w:rPr>
+            <w:rStyle w:val="Hyperlink"/>
+          </w:rPr>
+          <w:t>a</w:t>
+        </w:r>
+        <w:r>
+          <w:rPr>
+            <w:rStyle w:val="Hyperlink"/>
+          </w:rPr>
+          <w:t>lysis query</w:t>
+        </w:r>
+      </w:hyperlink>
+      <w:r>
+        <w:t xml:space="preserve"> to discover which fields and structures will be affected by changing any given set of fields in your Semaphore data model. The query as provided has examples of how to query based on either using specific IRIs (preferred for performance reasons) or using the label text for the field(s) you want to change.</w:t>
+      </w:r>
+      <w:bookmarkStart w:id="5" w:name="_GoBack"/>
+      <w:bookmarkEnd w:id="5"/>
+    </w:p>
     <w:p/>
     <w:p>
       <w:pPr>
@@ -4195,7 +4226,7 @@
           <w:u w:val="none"/>
         </w:rPr>
       </w:pPr>
-      <w:hyperlink r:id="rId16" w:history="1">
+      <w:hyperlink r:id="rId17" w:history="1">
         <w:r>
           <w:rPr>
             <w:rStyle w:val="Hyperlink"/>
@@ -4217,7 +4248,7 @@
           <w:u w:val="none"/>
         </w:rPr>
       </w:pPr>
-      <w:hyperlink r:id="rId17" w:history="1">
+      <w:hyperlink r:id="rId18" w:history="1">
         <w:r>
           <w:rPr>
             <w:rStyle w:val="Hyperlink"/>
@@ -4239,7 +4270,7 @@
           <w:u w:val="none"/>
         </w:rPr>
       </w:pPr>
-      <w:hyperlink r:id="rId18" w:history="1">
+      <w:hyperlink r:id="rId19" w:history="1">
         <w:r>
           <w:rPr>
             <w:rStyle w:val="Hyperlink"/>
@@ -4261,7 +4292,7 @@
           <w:u w:val="none"/>
         </w:rPr>
       </w:pPr>
-      <w:hyperlink r:id="rId19" w:history="1">
+      <w:hyperlink r:id="rId20" w:history="1">
         <w:r>
           <w:rPr>
             <w:rStyle w:val="Hyperlink"/>
@@ -4283,7 +4314,7 @@
           <w:u w:val="none"/>
         </w:rPr>
       </w:pPr>
-      <w:hyperlink r:id="rId20" w:history="1">
+      <w:hyperlink r:id="rId21" w:history="1">
         <w:r>
           <w:rPr>
             <w:rStyle w:val="Hyperlink"/>
@@ -4300,7 +4331,7 @@
           <w:numId w:val="3"/>
         </w:numPr>
       </w:pPr>
-      <w:hyperlink r:id="rId21" w:history="1">
+      <w:hyperlink r:id="rId22" w:history="1">
         <w:r>
           <w:rPr>
             <w:rStyle w:val="Hyperlink"/>
@@ -4322,7 +4353,7 @@
           <w:u w:val="none"/>
         </w:rPr>
       </w:pPr>
-      <w:hyperlink r:id="rId22" w:history="1">
+      <w:hyperlink r:id="rId23" w:history="1">
         <w:r>
           <w:rPr>
             <w:rStyle w:val="Hyperlink"/>
@@ -4339,7 +4370,7 @@
           <w:numId w:val="3"/>
         </w:numPr>
       </w:pPr>
-      <w:hyperlink r:id="rId23" w:history="1">
+      <w:hyperlink r:id="rId24" w:history="1">
         <w:r>
           <w:rPr>
             <w:rStyle w:val="Hyperlink"/>

</xml_diff>